<commit_message>
Se agregan descripcion de funciones y validacion de denuncias
</commit_message>
<xml_diff>
--- a/Com-5_DELTA.docx
+++ b/Com-5_DELTA.docx
@@ -542,8 +542,6 @@
           <w:szCs w:val="32"/>
         </w:rPr>
       </w:pPr>
-      <w:bookmarkStart w:id="0" w:name="_GoBack"/>
-      <w:bookmarkEnd w:id="0"/>
       <w:r>
         <w:rPr>
           <w:rFonts w:ascii="Times New Roman" w:hAnsi="Times New Roman"/>
@@ -568,7 +566,6 @@
           <w:szCs w:val="32"/>
         </w:rPr>
       </w:pPr>
-      <w:proofErr w:type="spellStart"/>
       <w:r>
         <w:rPr>
           <w:rFonts w:ascii="Times New Roman" w:hAnsi="Times New Roman"/>
@@ -576,37 +573,7 @@
           <w:sz w:val="32"/>
           <w:szCs w:val="32"/>
         </w:rPr>
-        <w:t>Catalano</w:t>
-      </w:r>
-      <w:proofErr w:type="spellEnd"/>
-      <w:r>
-        <w:rPr>
-          <w:rFonts w:ascii="Times New Roman" w:hAnsi="Times New Roman"/>
-          <w:b/>
-          <w:sz w:val="32"/>
-          <w:szCs w:val="32"/>
-        </w:rPr>
-        <w:t xml:space="preserve"> </w:t>
-      </w:r>
-      <w:proofErr w:type="spellStart"/>
-      <w:r>
-        <w:rPr>
-          <w:rFonts w:ascii="Times New Roman" w:hAnsi="Times New Roman"/>
-          <w:b/>
-          <w:sz w:val="32"/>
-          <w:szCs w:val="32"/>
-        </w:rPr>
-        <w:t>Resi</w:t>
-      </w:r>
-      <w:proofErr w:type="spellEnd"/>
-      <w:r>
-        <w:rPr>
-          <w:rFonts w:ascii="Times New Roman" w:hAnsi="Times New Roman"/>
-          <w:b/>
-          <w:sz w:val="32"/>
-          <w:szCs w:val="32"/>
-        </w:rPr>
-        <w:t xml:space="preserve"> Martín</w:t>
+        <w:t>Catalano Resi Martín</w:t>
       </w:r>
     </w:p>
     <w:p>
@@ -1372,18 +1339,8 @@
           <w:sz w:val="24"/>
           <w:szCs w:val="24"/>
         </w:rPr>
-        <w:t xml:space="preserve">: </w:t>
-      </w:r>
-      <w:proofErr w:type="spellStart"/>
-      <w:r>
-        <w:rPr>
-          <w:rFonts w:ascii="Arial" w:hAnsi="Arial" w:cs="Arial"/>
-          <w:sz w:val="24"/>
-          <w:szCs w:val="24"/>
-        </w:rPr>
-        <w:t>otre</w:t>
-      </w:r>
-      <w:proofErr w:type="spellEnd"/>
+        <w:t>: otre</w:t>
+      </w:r>
     </w:p>
     <w:p>
       <w:pPr>
@@ -1529,18 +1486,8 @@
           <w:sz w:val="24"/>
           <w:szCs w:val="24"/>
         </w:rPr>
-        <w:t xml:space="preserve">: </w:t>
-      </w:r>
-      <w:proofErr w:type="spellStart"/>
-      <w:r>
-        <w:rPr>
-          <w:rFonts w:ascii="Arial" w:hAnsi="Arial" w:cs="Arial"/>
-          <w:sz w:val="24"/>
-          <w:szCs w:val="24"/>
-        </w:rPr>
-        <w:t>graduade</w:t>
-      </w:r>
-      <w:proofErr w:type="spellEnd"/>
+        <w:t>: graduade</w:t>
+      </w:r>
     </w:p>
     <w:p>
       <w:pPr>
@@ -1909,43 +1856,47 @@
           <w:sz w:val="24"/>
           <w:szCs w:val="24"/>
         </w:rPr>
+        <w:t xml:space="preserve"> graduade/graduade</w:t>
+      </w:r>
+      <w:r>
+        <w:rPr>
+          <w:rFonts w:ascii="Arial" w:hAnsi="Arial" w:cs="Arial"/>
+          <w:sz w:val="24"/>
+          <w:szCs w:val="24"/>
+        </w:rPr>
+        <w:t>)</w:t>
+      </w:r>
+      <w:r>
+        <w:rPr>
+          <w:rFonts w:ascii="Arial" w:hAnsi="Arial" w:cs="Arial"/>
+          <w:sz w:val="24"/>
+          <w:szCs w:val="24"/>
+        </w:rPr>
         <w:t xml:space="preserve"> </w:t>
       </w:r>
-      <w:proofErr w:type="spellStart"/>
-      <w:r>
-        <w:rPr>
-          <w:rFonts w:ascii="Arial" w:hAnsi="Arial" w:cs="Arial"/>
-          <w:sz w:val="24"/>
-          <w:szCs w:val="24"/>
-        </w:rPr>
-        <w:t>graduade</w:t>
-      </w:r>
-      <w:proofErr w:type="spellEnd"/>
-      <w:r>
-        <w:rPr>
-          <w:rFonts w:ascii="Arial" w:hAnsi="Arial" w:cs="Arial"/>
-          <w:sz w:val="24"/>
-          <w:szCs w:val="24"/>
-        </w:rPr>
-        <w:t>/</w:t>
-      </w:r>
-      <w:proofErr w:type="spellStart"/>
-      <w:r>
-        <w:rPr>
-          <w:rFonts w:ascii="Arial" w:hAnsi="Arial" w:cs="Arial"/>
-          <w:sz w:val="24"/>
-          <w:szCs w:val="24"/>
-        </w:rPr>
-        <w:t>graduade</w:t>
-      </w:r>
-      <w:proofErr w:type="spellEnd"/>
-      <w:r>
-        <w:rPr>
-          <w:rFonts w:ascii="Arial" w:hAnsi="Arial" w:cs="Arial"/>
-          <w:sz w:val="24"/>
-          <w:szCs w:val="24"/>
-        </w:rPr>
-        <w:t>)</w:t>
+      <w:r>
+        <w:rPr>
+          <w:rFonts w:ascii="Arial" w:hAnsi="Arial" w:cs="Arial"/>
+          <w:sz w:val="24"/>
+          <w:szCs w:val="24"/>
+        </w:rPr>
+        <w:t xml:space="preserve">y, </w:t>
+      </w:r>
+      <w:r>
+        <w:rPr>
+          <w:rFonts w:ascii="Arial" w:hAnsi="Arial" w:cs="Arial"/>
+          <w:sz w:val="24"/>
+          <w:szCs w:val="24"/>
+        </w:rPr>
+        <w:t xml:space="preserve">también, </w:t>
+      </w:r>
+      <w:r>
+        <w:rPr>
+          <w:rFonts w:ascii="Arial" w:hAnsi="Arial" w:cs="Arial"/>
+          <w:sz w:val="24"/>
+          <w:szCs w:val="24"/>
+        </w:rPr>
+        <w:t>contabilizar</w:t>
       </w:r>
       <w:r>
         <w:rPr>
@@ -1961,38 +1912,6 @@
           <w:sz w:val="24"/>
           <w:szCs w:val="24"/>
         </w:rPr>
-        <w:t xml:space="preserve">y, </w:t>
-      </w:r>
-      <w:r>
-        <w:rPr>
-          <w:rFonts w:ascii="Arial" w:hAnsi="Arial" w:cs="Arial"/>
-          <w:sz w:val="24"/>
-          <w:szCs w:val="24"/>
-        </w:rPr>
-        <w:t xml:space="preserve">también, </w:t>
-      </w:r>
-      <w:r>
-        <w:rPr>
-          <w:rFonts w:ascii="Arial" w:hAnsi="Arial" w:cs="Arial"/>
-          <w:sz w:val="24"/>
-          <w:szCs w:val="24"/>
-        </w:rPr>
-        <w:t>contabilizar</w:t>
-      </w:r>
-      <w:r>
-        <w:rPr>
-          <w:rFonts w:ascii="Arial" w:hAnsi="Arial" w:cs="Arial"/>
-          <w:sz w:val="24"/>
-          <w:szCs w:val="24"/>
-        </w:rPr>
-        <w:t xml:space="preserve"> </w:t>
-      </w:r>
-      <w:r>
-        <w:rPr>
-          <w:rFonts w:ascii="Arial" w:hAnsi="Arial" w:cs="Arial"/>
-          <w:sz w:val="24"/>
-          <w:szCs w:val="24"/>
-        </w:rPr>
         <w:t>los casos de denuncia donde la situación vivenciada clasifique, al mismo tiempo, en más de un tipo (</w:t>
       </w:r>
       <w:r>
@@ -2001,25 +1920,7 @@
           <w:sz w:val="24"/>
           <w:szCs w:val="24"/>
         </w:rPr>
-        <w:t xml:space="preserve">por </w:t>
-      </w:r>
-      <w:proofErr w:type="spellStart"/>
-      <w:r>
-        <w:rPr>
-          <w:rFonts w:ascii="Arial" w:hAnsi="Arial" w:cs="Arial"/>
-          <w:sz w:val="24"/>
-          <w:szCs w:val="24"/>
-        </w:rPr>
-        <w:t>ej</w:t>
-      </w:r>
-      <w:proofErr w:type="spellEnd"/>
-      <w:r>
-        <w:rPr>
-          <w:rFonts w:ascii="Arial" w:hAnsi="Arial" w:cs="Arial"/>
-          <w:sz w:val="24"/>
-          <w:szCs w:val="24"/>
-        </w:rPr>
-        <w:t xml:space="preserve">: </w:t>
+        <w:t xml:space="preserve">por ej: </w:t>
       </w:r>
       <w:r>
         <w:rPr>
@@ -2215,83 +2116,33 @@
         </w:rPr>
         <w:t xml:space="preserve"> </w:t>
       </w:r>
-      <w:proofErr w:type="spellStart"/>
       <w:r>
         <w:rPr>
           <w:i/>
           <w:sz w:val="20"/>
         </w:rPr>
-        <w:t>Cant</w:t>
-      </w:r>
-      <w:proofErr w:type="spellEnd"/>
+        <w:t>Cant. casos clasifi</w:t>
+      </w:r>
       <w:r>
         <w:rPr>
           <w:i/>
           <w:sz w:val="20"/>
         </w:rPr>
-        <w:t xml:space="preserve">. </w:t>
-      </w:r>
-      <w:proofErr w:type="gramStart"/>
+        <w:t>cados</w:t>
+      </w:r>
       <w:r>
         <w:rPr>
           <w:i/>
           <w:sz w:val="20"/>
         </w:rPr>
-        <w:t>casos</w:t>
-      </w:r>
-      <w:proofErr w:type="gramEnd"/>
+        <w:t xml:space="preserve"> en más de un tipo de situación vivenciada  x  100  /  Cant. </w:t>
+      </w:r>
       <w:r>
         <w:rPr>
           <w:i/>
           <w:sz w:val="20"/>
         </w:rPr>
-        <w:t xml:space="preserve"> clasifi</w:t>
-      </w:r>
-      <w:r>
-        <w:rPr>
-          <w:i/>
-          <w:sz w:val="20"/>
-        </w:rPr>
-        <w:t>cados</w:t>
-      </w:r>
-      <w:r>
-        <w:rPr>
-          <w:i/>
-          <w:sz w:val="20"/>
-        </w:rPr>
-        <w:t xml:space="preserve"> en más de un tipo de situación vivenciada  x  100  /  </w:t>
-      </w:r>
-      <w:proofErr w:type="spellStart"/>
-      <w:r>
-        <w:rPr>
-          <w:i/>
-          <w:sz w:val="20"/>
-        </w:rPr>
-        <w:t>Cant</w:t>
-      </w:r>
-      <w:proofErr w:type="spellEnd"/>
-      <w:r>
-        <w:rPr>
-          <w:i/>
-          <w:sz w:val="20"/>
-        </w:rPr>
-        <w:t xml:space="preserve">. </w:t>
-      </w:r>
-      <w:proofErr w:type="gramStart"/>
-      <w:r>
-        <w:rPr>
-          <w:i/>
-          <w:sz w:val="20"/>
-        </w:rPr>
-        <w:t>total</w:t>
-      </w:r>
-      <w:proofErr w:type="gramEnd"/>
-      <w:r>
-        <w:rPr>
-          <w:i/>
-          <w:sz w:val="20"/>
-        </w:rPr>
-        <w:t xml:space="preserve"> </w:t>
+        <w:t xml:space="preserve">total </w:t>
       </w:r>
       <w:r>
         <w:rPr>
@@ -2784,16 +2635,8 @@
         <w:rPr>
           <w:rFonts w:ascii="Arial" w:hAnsi="Arial" w:cs="Arial"/>
         </w:rPr>
-        <w:t xml:space="preserve">: </w:t>
-      </w:r>
-      <w:proofErr w:type="spellStart"/>
-      <w:r>
-        <w:rPr>
-          <w:rFonts w:ascii="Arial" w:hAnsi="Arial" w:cs="Arial"/>
-        </w:rPr>
-        <w:t>otre</w:t>
-      </w:r>
-      <w:proofErr w:type="spellEnd"/>
+        <w:t>: otre</w:t>
+      </w:r>
       <w:r>
         <w:rPr>
           <w:rFonts w:ascii="Arial" w:hAnsi="Arial" w:cs="Arial"/>
@@ -2892,16 +2735,8 @@
         <w:rPr>
           <w:rFonts w:ascii="Arial" w:hAnsi="Arial" w:cs="Arial"/>
         </w:rPr>
-        <w:t xml:space="preserve">: </w:t>
-      </w:r>
-      <w:proofErr w:type="spellStart"/>
-      <w:r>
-        <w:rPr>
-          <w:rFonts w:ascii="Arial" w:hAnsi="Arial" w:cs="Arial"/>
-        </w:rPr>
-        <w:t>graduade</w:t>
-      </w:r>
-      <w:proofErr w:type="spellEnd"/>
+        <w:t>: graduade</w:t>
+      </w:r>
       <w:r>
         <w:rPr>
           <w:rFonts w:ascii="Arial" w:hAnsi="Arial" w:cs="Arial"/>
@@ -3137,16 +2972,8 @@
         <w:rPr>
           <w:rFonts w:ascii="Arial" w:hAnsi="Arial" w:cs="Arial"/>
         </w:rPr>
-        <w:t xml:space="preserve">: </w:t>
-      </w:r>
-      <w:proofErr w:type="spellStart"/>
-      <w:r>
-        <w:rPr>
-          <w:rFonts w:ascii="Arial" w:hAnsi="Arial" w:cs="Arial"/>
-        </w:rPr>
-        <w:t>otre</w:t>
-      </w:r>
-      <w:proofErr w:type="spellEnd"/>
+        <w:t>: otre</w:t>
+      </w:r>
       <w:r>
         <w:rPr>
           <w:rFonts w:ascii="Arial" w:hAnsi="Arial" w:cs="Arial"/>
@@ -3251,16 +3078,8 @@
         <w:rPr>
           <w:rFonts w:ascii="Arial" w:hAnsi="Arial" w:cs="Arial"/>
         </w:rPr>
-        <w:t xml:space="preserve">: </w:t>
-      </w:r>
-      <w:proofErr w:type="spellStart"/>
-      <w:r>
-        <w:rPr>
-          <w:rFonts w:ascii="Arial" w:hAnsi="Arial" w:cs="Arial"/>
-        </w:rPr>
-        <w:t>graduade</w:t>
-      </w:r>
-      <w:proofErr w:type="spellEnd"/>
+        <w:t>: graduade</w:t>
+      </w:r>
       <w:r>
         <w:rPr>
           <w:rFonts w:ascii="Arial" w:hAnsi="Arial" w:cs="Arial"/>
@@ -3467,16 +3286,8 @@
         <w:rPr>
           <w:rFonts w:ascii="Arial" w:hAnsi="Arial" w:cs="Arial"/>
         </w:rPr>
-        <w:t xml:space="preserve">nte y </w:t>
-      </w:r>
-      <w:proofErr w:type="spellStart"/>
-      <w:r>
-        <w:rPr>
-          <w:rFonts w:ascii="Arial" w:hAnsi="Arial" w:cs="Arial"/>
-        </w:rPr>
-        <w:t>denunciade</w:t>
-      </w:r>
-      <w:proofErr w:type="spellEnd"/>
+        <w:t>nte y denunciade</w:t>
+      </w:r>
       <w:r>
         <w:rPr>
           <w:rFonts w:ascii="Arial" w:hAnsi="Arial" w:cs="Arial"/>
@@ -3590,69 +3401,12 @@
         </w:rPr>
         <w:t xml:space="preserve">(*) </w:t>
       </w:r>
-      <w:proofErr w:type="spellStart"/>
       <w:r>
         <w:rPr>
           <w:i/>
           <w:sz w:val="20"/>
         </w:rPr>
-        <w:t>Cant</w:t>
-      </w:r>
-      <w:proofErr w:type="spellEnd"/>
-      <w:r>
-        <w:rPr>
-          <w:i/>
-          <w:sz w:val="20"/>
-        </w:rPr>
-        <w:t xml:space="preserve">. </w:t>
-      </w:r>
-      <w:proofErr w:type="gramStart"/>
-      <w:r>
-        <w:rPr>
-          <w:i/>
-          <w:sz w:val="20"/>
-        </w:rPr>
-        <w:t>casos</w:t>
-      </w:r>
-      <w:proofErr w:type="gramEnd"/>
-      <w:r>
-        <w:rPr>
-          <w:i/>
-          <w:sz w:val="20"/>
-        </w:rPr>
-        <w:t xml:space="preserve"> clasificados en más de un tipo de situación vivenciada  x  100  /  </w:t>
-      </w:r>
-      <w:proofErr w:type="spellStart"/>
-      <w:r>
-        <w:rPr>
-          <w:i/>
-          <w:sz w:val="20"/>
-        </w:rPr>
-        <w:t>Cant</w:t>
-      </w:r>
-      <w:proofErr w:type="spellEnd"/>
-      <w:r>
-        <w:rPr>
-          <w:i/>
-          <w:sz w:val="20"/>
-        </w:rPr>
-        <w:t xml:space="preserve">. </w:t>
-      </w:r>
-      <w:proofErr w:type="gramStart"/>
-      <w:r>
-        <w:rPr>
-          <w:i/>
-          <w:sz w:val="20"/>
-        </w:rPr>
-        <w:t>total</w:t>
-      </w:r>
-      <w:proofErr w:type="gramEnd"/>
-      <w:r>
-        <w:rPr>
-          <w:i/>
-          <w:sz w:val="20"/>
-        </w:rPr>
-        <w:t xml:space="preserve"> denuncias</w:t>
+        <w:t>Cant. casos clasificados en más de un tipo de situación vivenciada  x  100  /  Cant. total denuncias</w:t>
       </w:r>
     </w:p>
     <w:p>
@@ -4161,21 +3915,7 @@
         <w:rPr>
           <w:rFonts w:ascii="Arial" w:hAnsi="Arial" w:cs="Arial"/>
         </w:rPr>
-        <w:t xml:space="preserve"> de la denuncia (</w:t>
-      </w:r>
-      <w:proofErr w:type="spellStart"/>
-      <w:r>
-        <w:rPr>
-          <w:rFonts w:ascii="Arial" w:hAnsi="Arial" w:cs="Arial"/>
-        </w:rPr>
-        <w:t>dia</w:t>
-      </w:r>
-      <w:proofErr w:type="spellEnd"/>
-      <w:r>
-        <w:rPr>
-          <w:rFonts w:ascii="Arial" w:hAnsi="Arial" w:cs="Arial"/>
-        </w:rPr>
-        <w:t>, mes, año)</w:t>
+        <w:t xml:space="preserve"> de la denuncia (dia, mes, año)</w:t>
       </w:r>
       <w:r>
         <w:rPr>
@@ -4547,16 +4287,8 @@
         <w:rPr>
           <w:rFonts w:ascii="Arial" w:hAnsi="Arial" w:cs="Arial"/>
         </w:rPr>
-        <w:t xml:space="preserve">Cantidad de denunciantes </w:t>
-      </w:r>
-      <w:proofErr w:type="spellStart"/>
-      <w:r>
-        <w:rPr>
-          <w:rFonts w:ascii="Arial" w:hAnsi="Arial" w:cs="Arial"/>
-        </w:rPr>
-        <w:t>otres</w:t>
-      </w:r>
-      <w:proofErr w:type="spellEnd"/>
+        <w:t>Cantidad de denunciantes otres</w:t>
+      </w:r>
     </w:p>
     <w:p>
       <w:pPr>
@@ -4647,16 +4379,8 @@
         <w:rPr>
           <w:rFonts w:ascii="Arial" w:hAnsi="Arial" w:cs="Arial"/>
         </w:rPr>
-        <w:t xml:space="preserve">Cantidad de denunciantes del claustro de </w:t>
-      </w:r>
-      <w:proofErr w:type="spellStart"/>
-      <w:r>
-        <w:rPr>
-          <w:rFonts w:ascii="Arial" w:hAnsi="Arial" w:cs="Arial"/>
-        </w:rPr>
-        <w:t>graduades</w:t>
-      </w:r>
-      <w:proofErr w:type="spellEnd"/>
+        <w:t>Cantidad de denunciantes del claustro de graduades</w:t>
+      </w:r>
     </w:p>
     <w:p>
       <w:pPr>
@@ -4713,7 +4437,6 @@
         </w:rPr>
         <w:t>Se pide ingresar el año (</w:t>
       </w:r>
-      <w:proofErr w:type="spellStart"/>
       <w:r>
         <w:rPr>
           <w:rFonts w:ascii="Arial" w:hAnsi="Arial" w:cs="Arial"/>
@@ -4722,7 +4445,6 @@
         </w:rPr>
         <w:t>anio</w:t>
       </w:r>
-      <w:proofErr w:type="spellEnd"/>
       <w:r>
         <w:rPr>
           <w:rFonts w:ascii="Arial" w:hAnsi="Arial" w:cs="Arial"/>
@@ -4743,178 +4465,14 @@
         </w:rPr>
         <w:t xml:space="preserve">), mientras difiera de 1 y 2 se pedirá reingreso. Se inicializan variables acumuladoras: </w:t>
       </w:r>
-      <w:proofErr w:type="spellStart"/>
       <w:r>
         <w:rPr>
           <w:rFonts w:ascii="Arial" w:hAnsi="Arial" w:cs="Arial"/>
           <w:b/>
           <w:bCs/>
         </w:rPr>
-        <w:t>cant_den_mujeres</w:t>
-      </w:r>
-      <w:proofErr w:type="spellEnd"/>
-      <w:r>
-        <w:rPr>
-          <w:rFonts w:ascii="Arial" w:hAnsi="Arial" w:cs="Arial"/>
-          <w:b/>
-          <w:bCs/>
-        </w:rPr>
-        <w:t xml:space="preserve">, </w:t>
-      </w:r>
-      <w:proofErr w:type="spellStart"/>
-      <w:r>
-        <w:rPr>
-          <w:rFonts w:ascii="Arial" w:hAnsi="Arial" w:cs="Arial"/>
-          <w:b/>
-          <w:bCs/>
-        </w:rPr>
-        <w:t>cant_den_varones</w:t>
-      </w:r>
-      <w:proofErr w:type="spellEnd"/>
-      <w:r>
-        <w:rPr>
-          <w:rFonts w:ascii="Arial" w:hAnsi="Arial" w:cs="Arial"/>
-          <w:b/>
-          <w:bCs/>
-        </w:rPr>
-        <w:t xml:space="preserve">, </w:t>
-      </w:r>
-      <w:proofErr w:type="spellStart"/>
-      <w:r>
-        <w:rPr>
-          <w:rFonts w:ascii="Arial" w:hAnsi="Arial" w:cs="Arial"/>
-          <w:b/>
-          <w:bCs/>
-        </w:rPr>
-        <w:t>cant_den_otres</w:t>
-      </w:r>
-      <w:proofErr w:type="spellEnd"/>
-      <w:r>
-        <w:rPr>
-          <w:rFonts w:ascii="Arial" w:hAnsi="Arial" w:cs="Arial"/>
-          <w:b/>
-          <w:bCs/>
-        </w:rPr>
-        <w:t xml:space="preserve">, </w:t>
-      </w:r>
-      <w:proofErr w:type="spellStart"/>
-      <w:r>
-        <w:rPr>
-          <w:rFonts w:ascii="Arial" w:hAnsi="Arial" w:cs="Arial"/>
-          <w:b/>
-          <w:bCs/>
-        </w:rPr>
-        <w:t>cant_den_estudiantes</w:t>
-      </w:r>
-      <w:proofErr w:type="spellEnd"/>
-      <w:r>
-        <w:rPr>
-          <w:rFonts w:ascii="Arial" w:hAnsi="Arial" w:cs="Arial"/>
-          <w:b/>
-          <w:bCs/>
-        </w:rPr>
-        <w:t xml:space="preserve">, </w:t>
-      </w:r>
-      <w:proofErr w:type="spellStart"/>
-      <w:r>
-        <w:rPr>
-          <w:rFonts w:ascii="Arial" w:hAnsi="Arial" w:cs="Arial"/>
-          <w:b/>
-          <w:bCs/>
-        </w:rPr>
-        <w:t>cant_den_nodocentes</w:t>
-      </w:r>
-      <w:proofErr w:type="spellEnd"/>
-      <w:r>
-        <w:rPr>
-          <w:rFonts w:ascii="Arial" w:hAnsi="Arial" w:cs="Arial"/>
-          <w:b/>
-          <w:bCs/>
-        </w:rPr>
-        <w:t xml:space="preserve">, </w:t>
-      </w:r>
-      <w:proofErr w:type="spellStart"/>
-      <w:r>
-        <w:rPr>
-          <w:rFonts w:ascii="Arial" w:hAnsi="Arial" w:cs="Arial"/>
-          <w:b/>
-          <w:bCs/>
-        </w:rPr>
-        <w:t>cant_den_docentes</w:t>
-      </w:r>
-      <w:proofErr w:type="spellEnd"/>
-      <w:r>
-        <w:rPr>
-          <w:rFonts w:ascii="Arial" w:hAnsi="Arial" w:cs="Arial"/>
-          <w:b/>
-          <w:bCs/>
-        </w:rPr>
-        <w:t xml:space="preserve">, </w:t>
-      </w:r>
-      <w:proofErr w:type="spellStart"/>
-      <w:r>
-        <w:rPr>
-          <w:rFonts w:ascii="Arial" w:hAnsi="Arial" w:cs="Arial"/>
-          <w:b/>
-          <w:bCs/>
-        </w:rPr>
-        <w:t>cant_den_graduades</w:t>
-      </w:r>
-      <w:proofErr w:type="spellEnd"/>
-      <w:r>
-        <w:rPr>
-          <w:rFonts w:ascii="Arial" w:hAnsi="Arial" w:cs="Arial"/>
-          <w:b/>
-          <w:bCs/>
-        </w:rPr>
-        <w:t xml:space="preserve">, </w:t>
-      </w:r>
-      <w:proofErr w:type="spellStart"/>
-      <w:r>
-        <w:rPr>
-          <w:rFonts w:ascii="Arial" w:hAnsi="Arial" w:cs="Arial"/>
-          <w:b/>
-          <w:bCs/>
-        </w:rPr>
-        <w:t>mayor_exp</w:t>
-      </w:r>
-      <w:proofErr w:type="spellEnd"/>
-      <w:r>
-        <w:rPr>
-          <w:rFonts w:ascii="Arial" w:hAnsi="Arial" w:cs="Arial"/>
-          <w:b/>
-          <w:bCs/>
-        </w:rPr>
-        <w:t xml:space="preserve">, </w:t>
-      </w:r>
-      <w:proofErr w:type="spellStart"/>
-      <w:r>
-        <w:rPr>
-          <w:rFonts w:ascii="Arial" w:hAnsi="Arial" w:cs="Arial"/>
-          <w:b/>
-          <w:bCs/>
-        </w:rPr>
-        <w:t>cant_pares</w:t>
-      </w:r>
-      <w:proofErr w:type="spellEnd"/>
-      <w:r>
-        <w:rPr>
-          <w:rFonts w:ascii="Arial" w:hAnsi="Arial" w:cs="Arial"/>
-          <w:b/>
-          <w:bCs/>
-        </w:rPr>
-        <w:t xml:space="preserve">, </w:t>
-      </w:r>
-      <w:proofErr w:type="spellStart"/>
-      <w:r>
-        <w:rPr>
-          <w:rFonts w:ascii="Arial" w:hAnsi="Arial" w:cs="Arial"/>
-          <w:b/>
-          <w:bCs/>
-        </w:rPr>
-        <w:t>acum_varios_tipos</w:t>
-      </w:r>
-      <w:proofErr w:type="spellEnd"/>
+        <w:t>cant_den_mujeres, cant_den_varones, cant_den_otres, cant_den_estudiantes, cant_den_nodocentes, cant_den_docentes, cant_den_graduades, mayor_exp, cant_pares, acum_varios_tipos</w:t>
+      </w:r>
       <w:r>
         <w:rPr>
           <w:rFonts w:ascii="Arial" w:hAnsi="Arial" w:cs="Arial"/>
@@ -4954,7 +4512,6 @@
         </w:rPr>
         <w:t xml:space="preserve">), si es mayor al valor de </w:t>
       </w:r>
-      <w:proofErr w:type="spellStart"/>
       <w:r>
         <w:rPr>
           <w:rFonts w:ascii="Arial" w:hAnsi="Arial" w:cs="Arial"/>
@@ -4963,7 +4520,6 @@
         </w:rPr>
         <w:t>mayor_exp</w:t>
       </w:r>
-      <w:proofErr w:type="spellEnd"/>
       <w:r>
         <w:rPr>
           <w:rFonts w:ascii="Arial" w:hAnsi="Arial" w:cs="Arial"/>
@@ -5045,7 +4601,6 @@
         </w:rPr>
         <w:t>Se pide ingresar día (</w:t>
       </w:r>
-      <w:proofErr w:type="spellStart"/>
       <w:r>
         <w:rPr>
           <w:rFonts w:ascii="Arial" w:hAnsi="Arial" w:cs="Arial"/>
@@ -5054,90 +4609,171 @@
         </w:rPr>
         <w:t>dia</w:t>
       </w:r>
-      <w:proofErr w:type="spellEnd"/>
       <w:r>
         <w:rPr>
           <w:rFonts w:ascii="Arial" w:hAnsi="Arial" w:cs="Arial"/>
         </w:rPr>
         <w:t xml:space="preserve">) de la denuncia. Se invoca a la función </w:t>
       </w:r>
-      <w:proofErr w:type="spellStart"/>
       <w:r>
         <w:rPr>
           <w:rFonts w:ascii="Arial" w:hAnsi="Arial" w:cs="Arial"/>
           <w:b/>
           <w:bCs/>
         </w:rPr>
-        <w:t>valida_fecha</w:t>
-      </w:r>
-      <w:proofErr w:type="spellEnd"/>
+        <w:t>valida_fecha (dia, mes, anio)</w:t>
+      </w:r>
+      <w:r>
+        <w:rPr>
+          <w:rFonts w:ascii="Arial" w:hAnsi="Arial" w:cs="Arial"/>
+        </w:rPr>
+        <w:t xml:space="preserve">, mientras devuelva falso, se pedirá reingreso de </w:t>
+      </w:r>
       <w:r>
         <w:rPr>
           <w:rFonts w:ascii="Arial" w:hAnsi="Arial" w:cs="Arial"/>
           <w:b/>
           <w:bCs/>
         </w:rPr>
-        <w:t xml:space="preserve"> (</w:t>
-      </w:r>
-      <w:proofErr w:type="spellStart"/>
+        <w:t>dia.</w:t>
+      </w:r>
       <w:r>
         <w:rPr>
           <w:rFonts w:ascii="Arial" w:hAnsi="Arial" w:cs="Arial"/>
           <w:b/>
           <w:bCs/>
         </w:rPr>
-        <w:t>dia</w:t>
-      </w:r>
-      <w:proofErr w:type="spellEnd"/>
+        <w:t xml:space="preserve"> </w:t>
+      </w:r>
+      <w:r>
+        <w:rPr>
+          <w:rFonts w:ascii="Arial" w:hAnsi="Arial" w:cs="Arial"/>
+        </w:rPr>
+        <w:t>En un ciclo con centinela, se pide ingresar el género auto percibido de la persona denunciante (</w:t>
+      </w:r>
       <w:r>
         <w:rPr>
           <w:rFonts w:ascii="Arial" w:hAnsi="Arial" w:cs="Arial"/>
           <w:b/>
           <w:bCs/>
         </w:rPr>
-        <w:t xml:space="preserve">, mes, </w:t>
-      </w:r>
-      <w:proofErr w:type="spellStart"/>
+        <w:t>genero_denunciante</w:t>
+      </w:r>
+      <w:r>
+        <w:rPr>
+          <w:rFonts w:ascii="Arial" w:hAnsi="Arial" w:cs="Arial"/>
+        </w:rPr>
+        <w:t xml:space="preserve">), se rompe el ciclo cuando se ingresa un género válido (m, v, x). Se verifica el valor de </w:t>
+      </w:r>
       <w:r>
         <w:rPr>
           <w:rFonts w:ascii="Arial" w:hAnsi="Arial" w:cs="Arial"/>
           <w:b/>
           <w:bCs/>
         </w:rPr>
-        <w:t>anio</w:t>
-      </w:r>
-      <w:proofErr w:type="spellEnd"/>
+        <w:t xml:space="preserve">genero_denunciante </w:t>
+      </w:r>
+      <w:r>
+        <w:rPr>
+          <w:rFonts w:ascii="Arial" w:hAnsi="Arial" w:cs="Arial"/>
+        </w:rPr>
+        <w:t>y se incrementa en 1 el acumulador correspondiente (</w:t>
+      </w:r>
       <w:r>
         <w:rPr>
           <w:rFonts w:ascii="Arial" w:hAnsi="Arial" w:cs="Arial"/>
           <w:b/>
           <w:bCs/>
         </w:rPr>
+        <w:t>cant_den_mujeres, cant_den_varones, cant_den_otres</w:t>
+      </w:r>
+      <w:r>
+        <w:rPr>
+          <w:rFonts w:ascii="Arial" w:hAnsi="Arial" w:cs="Arial"/>
+        </w:rPr>
+        <w:t>). En un ciclo con centinela, se pide ingresar el claustro al que pertenece el denunciante (</w:t>
+      </w:r>
+      <w:r>
+        <w:rPr>
+          <w:rFonts w:ascii="Arial" w:hAnsi="Arial" w:cs="Arial"/>
+          <w:b/>
+          <w:bCs/>
+        </w:rPr>
+        <w:t>claustro_denunciante</w:t>
+      </w:r>
+      <w:r>
+        <w:rPr>
+          <w:rFonts w:ascii="Arial" w:hAnsi="Arial" w:cs="Arial"/>
+        </w:rPr>
+        <w:t xml:space="preserve">), se rompe el ciclo cuando se ingresa un claustro válido (e, n, d, g). Se verifica el valor de </w:t>
+      </w:r>
+      <w:r>
+        <w:rPr>
+          <w:rFonts w:ascii="Arial" w:hAnsi="Arial" w:cs="Arial"/>
+          <w:b/>
+          <w:bCs/>
+        </w:rPr>
+        <w:t>claustro_denunciante</w:t>
+      </w:r>
+      <w:r>
+        <w:rPr>
+          <w:rFonts w:ascii="Arial" w:hAnsi="Arial" w:cs="Arial"/>
+        </w:rPr>
+        <w:t xml:space="preserve"> y se incrementa en 1 el acumulador correspondiente (</w:t>
+      </w:r>
+      <w:r>
+        <w:rPr>
+          <w:rFonts w:ascii="Arial" w:hAnsi="Arial" w:cs="Arial"/>
+          <w:b/>
+          <w:bCs/>
+        </w:rPr>
+        <w:t>cant_den_estudiantes, cant_den_nodocentes, cant_den_docentes, cant_den_graduades</w:t>
+      </w:r>
+      <w:r>
+        <w:rPr>
+          <w:rFonts w:ascii="Arial" w:hAnsi="Arial" w:cs="Arial"/>
+        </w:rPr>
         <w:t>)</w:t>
       </w:r>
       <w:r>
         <w:rPr>
           <w:rFonts w:ascii="Arial" w:hAnsi="Arial" w:cs="Arial"/>
         </w:rPr>
-        <w:t xml:space="preserve">, mientras devuelva falso, se pedirá reingreso de </w:t>
-      </w:r>
-      <w:proofErr w:type="spellStart"/>
+        <w:t xml:space="preserve">. </w:t>
+      </w:r>
+      <w:r>
+        <w:rPr>
+          <w:rFonts w:ascii="Arial" w:hAnsi="Arial" w:cs="Arial"/>
+        </w:rPr>
+        <w:t xml:space="preserve">Se invoca a la función </w:t>
+      </w:r>
       <w:r>
         <w:rPr>
           <w:rFonts w:ascii="Arial" w:hAnsi="Arial" w:cs="Arial"/>
           <w:b/>
           <w:bCs/>
         </w:rPr>
-        <w:t>dia</w:t>
-      </w:r>
-      <w:proofErr w:type="spellEnd"/>
+        <w:t>solicita_tipos_situaciones()</w:t>
+      </w:r>
+      <w:r>
+        <w:rPr>
+          <w:rFonts w:ascii="Arial" w:hAnsi="Arial" w:cs="Arial"/>
+        </w:rPr>
+        <w:t xml:space="preserve">, que retorna en forma textual la/s denuncia/s elegidas y la cantidad de tipos seleccionados. Estos valores son asignados a las variables </w:t>
+      </w:r>
       <w:r>
         <w:rPr>
           <w:rFonts w:ascii="Arial" w:hAnsi="Arial" w:cs="Arial"/>
           <w:b/>
           <w:bCs/>
         </w:rPr>
-        <w:t>.</w:t>
+        <w:t xml:space="preserve">tipos_situaciones </w:t>
+      </w:r>
+      <w:r>
+        <w:rPr>
+          <w:rFonts w:ascii="Arial" w:hAnsi="Arial" w:cs="Arial"/>
+        </w:rPr>
+        <w:t xml:space="preserve">y </w:t>
       </w:r>
       <w:r>
         <w:rPr>
@@ -5145,613 +4781,119 @@
           <w:b/>
           <w:bCs/>
         </w:rPr>
-        <w:t xml:space="preserve"> </w:t>
-      </w:r>
-      <w:r>
-        <w:rPr>
-          <w:rFonts w:ascii="Arial" w:hAnsi="Arial" w:cs="Arial"/>
-        </w:rPr>
-        <w:t>En un ciclo con centinela, se pide ingresar el género auto percibido de la persona denunciante (</w:t>
-      </w:r>
-      <w:proofErr w:type="spellStart"/>
+        <w:t>cont_tipos</w:t>
+      </w:r>
+      <w:r>
+        <w:rPr>
+          <w:rFonts w:ascii="Arial" w:hAnsi="Arial" w:cs="Arial"/>
+        </w:rPr>
+        <w:t xml:space="preserve">. Si el valor de </w:t>
+      </w:r>
       <w:r>
         <w:rPr>
           <w:rFonts w:ascii="Arial" w:hAnsi="Arial" w:cs="Arial"/>
           <w:b/>
           <w:bCs/>
         </w:rPr>
-        <w:t>genero_denunciante</w:t>
-      </w:r>
-      <w:proofErr w:type="spellEnd"/>
-      <w:r>
-        <w:rPr>
-          <w:rFonts w:ascii="Arial" w:hAnsi="Arial" w:cs="Arial"/>
-        </w:rPr>
-        <w:t xml:space="preserve">), se rompe el ciclo cuando se ingresa un género válido (m, v, x). Se verifica el valor de </w:t>
-      </w:r>
-      <w:proofErr w:type="spellStart"/>
+        <w:t>cont_tipos</w:t>
+      </w:r>
+      <w:r>
+        <w:rPr>
+          <w:rFonts w:ascii="Arial" w:hAnsi="Arial" w:cs="Arial"/>
+        </w:rPr>
+        <w:t xml:space="preserve"> es mayor a 1, se incrementa en 1 el valor de </w:t>
+      </w:r>
       <w:r>
         <w:rPr>
           <w:rFonts w:ascii="Arial" w:hAnsi="Arial" w:cs="Arial"/>
           <w:b/>
           <w:bCs/>
         </w:rPr>
-        <w:t>genero_denunciante</w:t>
-      </w:r>
-      <w:proofErr w:type="spellEnd"/>
+        <w:t>acum_varios_tipos</w:t>
+      </w:r>
+      <w:r>
+        <w:rPr>
+          <w:rFonts w:ascii="Arial" w:hAnsi="Arial" w:cs="Arial"/>
+        </w:rPr>
+        <w:t>. En un ciclo con centinela, se pide ingresar el género autopercibido de la persona denunciada (</w:t>
+      </w:r>
       <w:r>
         <w:rPr>
           <w:rFonts w:ascii="Arial" w:hAnsi="Arial" w:cs="Arial"/>
           <w:b/>
           <w:bCs/>
         </w:rPr>
-        <w:t xml:space="preserve"> </w:t>
-      </w:r>
-      <w:r>
-        <w:rPr>
-          <w:rFonts w:ascii="Arial" w:hAnsi="Arial" w:cs="Arial"/>
-        </w:rPr>
-        <w:t>y se incrementa en 1 el acumulador correspondiente (</w:t>
-      </w:r>
-      <w:proofErr w:type="spellStart"/>
+        <w:t>genero_denunciado</w:t>
+      </w:r>
+      <w:r>
+        <w:rPr>
+          <w:rFonts w:ascii="Arial" w:hAnsi="Arial" w:cs="Arial"/>
+        </w:rPr>
+        <w:t>), se rompe el ciclo cuando se ingresa un género válido (m, v, x). En un ciclo con centinela, se pide ingresar el claustro al que pertenece la persona denunciada (</w:t>
+      </w:r>
       <w:r>
         <w:rPr>
           <w:rFonts w:ascii="Arial" w:hAnsi="Arial" w:cs="Arial"/>
           <w:b/>
           <w:bCs/>
         </w:rPr>
-        <w:t>cant_den_mujeres</w:t>
-      </w:r>
-      <w:proofErr w:type="spellEnd"/>
+        <w:t>claustro_denunciado)</w:t>
+      </w:r>
+      <w:r>
+        <w:rPr>
+          <w:rFonts w:ascii="Arial" w:hAnsi="Arial" w:cs="Arial"/>
+        </w:rPr>
+        <w:t xml:space="preserve">. Se rompe el ciclo cuando se ingresa un claustro válido (e, n, d, g). Si los valores </w:t>
+      </w:r>
       <w:r>
         <w:rPr>
           <w:rFonts w:ascii="Arial" w:hAnsi="Arial" w:cs="Arial"/>
           <w:b/>
           <w:bCs/>
         </w:rPr>
-        <w:t xml:space="preserve">, </w:t>
-      </w:r>
-      <w:proofErr w:type="spellStart"/>
+        <w:t xml:space="preserve">claustro_denunciante </w:t>
+      </w:r>
+      <w:r>
+        <w:rPr>
+          <w:rFonts w:ascii="Arial" w:hAnsi="Arial" w:cs="Arial"/>
+        </w:rPr>
+        <w:t xml:space="preserve">y </w:t>
+      </w:r>
       <w:r>
         <w:rPr>
           <w:rFonts w:ascii="Arial" w:hAnsi="Arial" w:cs="Arial"/>
           <w:b/>
           <w:bCs/>
         </w:rPr>
-        <w:t>cant_den_varones</w:t>
-      </w:r>
-      <w:proofErr w:type="spellEnd"/>
+        <w:t xml:space="preserve">claustro_denunciado </w:t>
+      </w:r>
+      <w:r>
+        <w:rPr>
+          <w:rFonts w:ascii="Arial" w:hAnsi="Arial" w:cs="Arial"/>
+        </w:rPr>
+        <w:t xml:space="preserve">son iguales, se incrementa en 1 el valor de </w:t>
+      </w:r>
       <w:r>
         <w:rPr>
           <w:rFonts w:ascii="Arial" w:hAnsi="Arial" w:cs="Arial"/>
           <w:b/>
           <w:bCs/>
         </w:rPr>
-        <w:t xml:space="preserve">, </w:t>
-      </w:r>
-      <w:proofErr w:type="spellStart"/>
+        <w:t>cant_pares</w:t>
+      </w:r>
+      <w:r>
+        <w:rPr>
+          <w:rFonts w:ascii="Arial" w:hAnsi="Arial" w:cs="Arial"/>
+        </w:rPr>
+        <w:t xml:space="preserve">. Se invoca a la función </w:t>
+      </w:r>
       <w:r>
         <w:rPr>
           <w:rFonts w:ascii="Arial" w:hAnsi="Arial" w:cs="Arial"/>
           <w:b/>
           <w:bCs/>
         </w:rPr>
-        <w:t>cant_den_otres</w:t>
-      </w:r>
-      <w:proofErr w:type="spellEnd"/>
-      <w:r>
-        <w:rPr>
-          <w:rFonts w:ascii="Arial" w:hAnsi="Arial" w:cs="Arial"/>
-        </w:rPr>
-        <w:t>). En un ciclo con centinela, se pide ingresar el claustro al que pertenece el denunciante (</w:t>
-      </w:r>
-      <w:proofErr w:type="spellStart"/>
-      <w:r>
-        <w:rPr>
-          <w:rFonts w:ascii="Arial" w:hAnsi="Arial" w:cs="Arial"/>
-          <w:b/>
-          <w:bCs/>
-        </w:rPr>
-        <w:t>claustro_denunciante</w:t>
-      </w:r>
-      <w:proofErr w:type="spellEnd"/>
-      <w:r>
-        <w:rPr>
-          <w:rFonts w:ascii="Arial" w:hAnsi="Arial" w:cs="Arial"/>
-        </w:rPr>
-        <w:t xml:space="preserve">), se rompe el ciclo cuando se ingresa un claustro válido (e, n, d, g). Se verifica el valor de </w:t>
-      </w:r>
-      <w:proofErr w:type="spellStart"/>
-      <w:r>
-        <w:rPr>
-          <w:rFonts w:ascii="Arial" w:hAnsi="Arial" w:cs="Arial"/>
-          <w:b/>
-          <w:bCs/>
-        </w:rPr>
-        <w:t>claustro_denunciante</w:t>
-      </w:r>
-      <w:proofErr w:type="spellEnd"/>
-      <w:r>
-        <w:rPr>
-          <w:rFonts w:ascii="Arial" w:hAnsi="Arial" w:cs="Arial"/>
-        </w:rPr>
-        <w:t xml:space="preserve"> y se incrementa en 1 el acumulador correspondiente (</w:t>
-      </w:r>
-      <w:proofErr w:type="spellStart"/>
-      <w:r>
-        <w:rPr>
-          <w:rFonts w:ascii="Arial" w:hAnsi="Arial" w:cs="Arial"/>
-          <w:b/>
-          <w:bCs/>
-        </w:rPr>
-        <w:t>cant_den_estudiantes</w:t>
-      </w:r>
-      <w:proofErr w:type="spellEnd"/>
-      <w:r>
-        <w:rPr>
-          <w:rFonts w:ascii="Arial" w:hAnsi="Arial" w:cs="Arial"/>
-          <w:b/>
-          <w:bCs/>
-        </w:rPr>
-        <w:t xml:space="preserve">, </w:t>
-      </w:r>
-      <w:proofErr w:type="spellStart"/>
-      <w:r>
-        <w:rPr>
-          <w:rFonts w:ascii="Arial" w:hAnsi="Arial" w:cs="Arial"/>
-          <w:b/>
-          <w:bCs/>
-        </w:rPr>
-        <w:t>cant_den_nodocentes</w:t>
-      </w:r>
-      <w:proofErr w:type="spellEnd"/>
-      <w:r>
-        <w:rPr>
-          <w:rFonts w:ascii="Arial" w:hAnsi="Arial" w:cs="Arial"/>
-          <w:b/>
-          <w:bCs/>
-        </w:rPr>
-        <w:t xml:space="preserve">, </w:t>
-      </w:r>
-      <w:proofErr w:type="spellStart"/>
-      <w:r>
-        <w:rPr>
-          <w:rFonts w:ascii="Arial" w:hAnsi="Arial" w:cs="Arial"/>
-          <w:b/>
-          <w:bCs/>
-        </w:rPr>
-        <w:t>cant_den_docentes</w:t>
-      </w:r>
-      <w:proofErr w:type="spellEnd"/>
-      <w:r>
-        <w:rPr>
-          <w:rFonts w:ascii="Arial" w:hAnsi="Arial" w:cs="Arial"/>
-          <w:b/>
-          <w:bCs/>
-        </w:rPr>
-        <w:t xml:space="preserve">, </w:t>
-      </w:r>
-      <w:proofErr w:type="spellStart"/>
-      <w:r>
-        <w:rPr>
-          <w:rFonts w:ascii="Arial" w:hAnsi="Arial" w:cs="Arial"/>
-          <w:b/>
-          <w:bCs/>
-        </w:rPr>
-        <w:t>cant_den_graduades</w:t>
-      </w:r>
-      <w:proofErr w:type="spellEnd"/>
-      <w:r>
-        <w:rPr>
-          <w:rFonts w:ascii="Arial" w:hAnsi="Arial" w:cs="Arial"/>
-        </w:rPr>
-        <w:t>)</w:t>
-      </w:r>
-      <w:r>
-        <w:rPr>
-          <w:rFonts w:ascii="Arial" w:hAnsi="Arial" w:cs="Arial"/>
-        </w:rPr>
-        <w:t xml:space="preserve">. </w:t>
-      </w:r>
-      <w:r>
-        <w:rPr>
-          <w:rFonts w:ascii="Arial" w:hAnsi="Arial" w:cs="Arial"/>
-        </w:rPr>
-        <w:t xml:space="preserve">Se invoca a la función </w:t>
-      </w:r>
-      <w:proofErr w:type="spellStart"/>
-      <w:r>
-        <w:rPr>
-          <w:rFonts w:ascii="Arial" w:hAnsi="Arial" w:cs="Arial"/>
-          <w:b/>
-          <w:bCs/>
-        </w:rPr>
-        <w:t>solicita_tipos_</w:t>
-      </w:r>
-      <w:proofErr w:type="gramStart"/>
-      <w:r>
-        <w:rPr>
-          <w:rFonts w:ascii="Arial" w:hAnsi="Arial" w:cs="Arial"/>
-          <w:b/>
-          <w:bCs/>
-        </w:rPr>
-        <w:t>situaciones</w:t>
-      </w:r>
-      <w:proofErr w:type="spellEnd"/>
-      <w:r>
-        <w:rPr>
-          <w:rFonts w:ascii="Arial" w:hAnsi="Arial" w:cs="Arial"/>
-          <w:b/>
-          <w:bCs/>
-        </w:rPr>
-        <w:t>(</w:t>
-      </w:r>
-      <w:proofErr w:type="gramEnd"/>
-      <w:r>
-        <w:rPr>
-          <w:rFonts w:ascii="Arial" w:hAnsi="Arial" w:cs="Arial"/>
-          <w:b/>
-          <w:bCs/>
-        </w:rPr>
-        <w:t>)</w:t>
-      </w:r>
-      <w:r>
-        <w:rPr>
-          <w:rFonts w:ascii="Arial" w:hAnsi="Arial" w:cs="Arial"/>
-        </w:rPr>
-        <w:t xml:space="preserve">, que retorna en forma textual la/s denuncia/s elegidas y la cantidad de tipos seleccionados. Estos valores son asignados a las variables </w:t>
-      </w:r>
-      <w:proofErr w:type="spellStart"/>
-      <w:r>
-        <w:rPr>
-          <w:rFonts w:ascii="Arial" w:hAnsi="Arial" w:cs="Arial"/>
-          <w:b/>
-          <w:bCs/>
-        </w:rPr>
-        <w:t>tipos_situaciones</w:t>
-      </w:r>
-      <w:proofErr w:type="spellEnd"/>
-      <w:r>
-        <w:rPr>
-          <w:rFonts w:ascii="Arial" w:hAnsi="Arial" w:cs="Arial"/>
-          <w:b/>
-          <w:bCs/>
-        </w:rPr>
-        <w:t xml:space="preserve"> </w:t>
-      </w:r>
-      <w:r>
-        <w:rPr>
-          <w:rFonts w:ascii="Arial" w:hAnsi="Arial" w:cs="Arial"/>
-        </w:rPr>
-        <w:t xml:space="preserve">y </w:t>
-      </w:r>
-      <w:proofErr w:type="spellStart"/>
-      <w:r>
-        <w:rPr>
-          <w:rFonts w:ascii="Arial" w:hAnsi="Arial" w:cs="Arial"/>
-          <w:b/>
-          <w:bCs/>
-        </w:rPr>
-        <w:t>cont_tipos</w:t>
-      </w:r>
-      <w:proofErr w:type="spellEnd"/>
-      <w:r>
-        <w:rPr>
-          <w:rFonts w:ascii="Arial" w:hAnsi="Arial" w:cs="Arial"/>
-        </w:rPr>
-        <w:t xml:space="preserve">. Si el valor de </w:t>
-      </w:r>
-      <w:proofErr w:type="spellStart"/>
-      <w:r>
-        <w:rPr>
-          <w:rFonts w:ascii="Arial" w:hAnsi="Arial" w:cs="Arial"/>
-          <w:b/>
-          <w:bCs/>
-        </w:rPr>
-        <w:t>cont_tipos</w:t>
-      </w:r>
-      <w:proofErr w:type="spellEnd"/>
-      <w:r>
-        <w:rPr>
-          <w:rFonts w:ascii="Arial" w:hAnsi="Arial" w:cs="Arial"/>
-        </w:rPr>
-        <w:t xml:space="preserve"> es mayor a 1, se incrementa en 1 el valor de </w:t>
-      </w:r>
-      <w:proofErr w:type="spellStart"/>
-      <w:r>
-        <w:rPr>
-          <w:rFonts w:ascii="Arial" w:hAnsi="Arial" w:cs="Arial"/>
-          <w:b/>
-          <w:bCs/>
-        </w:rPr>
-        <w:t>acum_varios_tipos</w:t>
-      </w:r>
-      <w:proofErr w:type="spellEnd"/>
-      <w:r>
-        <w:rPr>
-          <w:rFonts w:ascii="Arial" w:hAnsi="Arial" w:cs="Arial"/>
-        </w:rPr>
-        <w:t xml:space="preserve">. En un ciclo con centinela, se pide ingresar el género </w:t>
-      </w:r>
-      <w:proofErr w:type="spellStart"/>
-      <w:r>
-        <w:rPr>
-          <w:rFonts w:ascii="Arial" w:hAnsi="Arial" w:cs="Arial"/>
-        </w:rPr>
-        <w:t>autopercibido</w:t>
-      </w:r>
-      <w:proofErr w:type="spellEnd"/>
-      <w:r>
-        <w:rPr>
-          <w:rFonts w:ascii="Arial" w:hAnsi="Arial" w:cs="Arial"/>
-        </w:rPr>
-        <w:t xml:space="preserve"> de la persona denunciada (</w:t>
-      </w:r>
-      <w:proofErr w:type="spellStart"/>
-      <w:r>
-        <w:rPr>
-          <w:rFonts w:ascii="Arial" w:hAnsi="Arial" w:cs="Arial"/>
-          <w:b/>
-          <w:bCs/>
-        </w:rPr>
-        <w:t>genero_denunciado</w:t>
-      </w:r>
-      <w:proofErr w:type="spellEnd"/>
-      <w:r>
-        <w:rPr>
-          <w:rFonts w:ascii="Arial" w:hAnsi="Arial" w:cs="Arial"/>
-        </w:rPr>
-        <w:t>), se rompe el ciclo cuando se ingresa un género válido (m, v, x). En un ciclo con centinela, se pide ingresar el claustro al que pertenece la persona denunciada (</w:t>
-      </w:r>
-      <w:proofErr w:type="spellStart"/>
-      <w:r>
-        <w:rPr>
-          <w:rFonts w:ascii="Arial" w:hAnsi="Arial" w:cs="Arial"/>
-          <w:b/>
-          <w:bCs/>
-        </w:rPr>
-        <w:t>claustro_denunciado</w:t>
-      </w:r>
-      <w:proofErr w:type="spellEnd"/>
-      <w:r>
-        <w:rPr>
-          <w:rFonts w:ascii="Arial" w:hAnsi="Arial" w:cs="Arial"/>
-          <w:b/>
-          <w:bCs/>
-        </w:rPr>
-        <w:t>)</w:t>
-      </w:r>
-      <w:r>
-        <w:rPr>
-          <w:rFonts w:ascii="Arial" w:hAnsi="Arial" w:cs="Arial"/>
-        </w:rPr>
-        <w:t xml:space="preserve">. Se rompe el ciclo cuando se ingresa un claustro válido (e, n, d, g). Si los valores </w:t>
-      </w:r>
-      <w:proofErr w:type="spellStart"/>
-      <w:r>
-        <w:rPr>
-          <w:rFonts w:ascii="Arial" w:hAnsi="Arial" w:cs="Arial"/>
-          <w:b/>
-          <w:bCs/>
-        </w:rPr>
-        <w:t>claustro_denunciante</w:t>
-      </w:r>
-      <w:proofErr w:type="spellEnd"/>
-      <w:r>
-        <w:rPr>
-          <w:rFonts w:ascii="Arial" w:hAnsi="Arial" w:cs="Arial"/>
-          <w:b/>
-          <w:bCs/>
-        </w:rPr>
-        <w:t xml:space="preserve"> </w:t>
-      </w:r>
-      <w:r>
-        <w:rPr>
-          <w:rFonts w:ascii="Arial" w:hAnsi="Arial" w:cs="Arial"/>
-        </w:rPr>
-        <w:t xml:space="preserve">y </w:t>
-      </w:r>
-      <w:proofErr w:type="spellStart"/>
-      <w:r>
-        <w:rPr>
-          <w:rFonts w:ascii="Arial" w:hAnsi="Arial" w:cs="Arial"/>
-          <w:b/>
-          <w:bCs/>
-        </w:rPr>
-        <w:t>claustro_denunciado</w:t>
-      </w:r>
-      <w:proofErr w:type="spellEnd"/>
-      <w:r>
-        <w:rPr>
-          <w:rFonts w:ascii="Arial" w:hAnsi="Arial" w:cs="Arial"/>
-          <w:b/>
-          <w:bCs/>
-        </w:rPr>
-        <w:t xml:space="preserve"> </w:t>
-      </w:r>
-      <w:r>
-        <w:rPr>
-          <w:rFonts w:ascii="Arial" w:hAnsi="Arial" w:cs="Arial"/>
-        </w:rPr>
-        <w:t xml:space="preserve">son iguales, se incrementa en 1 el valor de </w:t>
-      </w:r>
-      <w:proofErr w:type="spellStart"/>
-      <w:r>
-        <w:rPr>
-          <w:rFonts w:ascii="Arial" w:hAnsi="Arial" w:cs="Arial"/>
-          <w:b/>
-          <w:bCs/>
-        </w:rPr>
-        <w:t>cant_pares</w:t>
-      </w:r>
-      <w:proofErr w:type="spellEnd"/>
-      <w:r>
-        <w:rPr>
-          <w:rFonts w:ascii="Arial" w:hAnsi="Arial" w:cs="Arial"/>
-        </w:rPr>
-        <w:t xml:space="preserve">. Se invoca a la función </w:t>
-      </w:r>
-      <w:proofErr w:type="spellStart"/>
-      <w:r>
-        <w:rPr>
-          <w:rFonts w:ascii="Arial" w:hAnsi="Arial" w:cs="Arial"/>
-          <w:b/>
-          <w:bCs/>
-        </w:rPr>
-        <w:t>mostrar_denuncia</w:t>
-      </w:r>
-      <w:proofErr w:type="spellEnd"/>
-      <w:r>
-        <w:rPr>
-          <w:rFonts w:ascii="Arial" w:hAnsi="Arial" w:cs="Arial"/>
-          <w:b/>
-          <w:bCs/>
-        </w:rPr>
-        <w:t xml:space="preserve"> (</w:t>
-      </w:r>
-      <w:proofErr w:type="spellStart"/>
-      <w:r>
-        <w:rPr>
-          <w:rFonts w:ascii="Arial" w:hAnsi="Arial" w:cs="Arial"/>
-          <w:b/>
-          <w:bCs/>
-        </w:rPr>
-        <w:t>anio</w:t>
-      </w:r>
-      <w:proofErr w:type="spellEnd"/>
-      <w:r>
-        <w:rPr>
-          <w:rFonts w:ascii="Arial" w:hAnsi="Arial" w:cs="Arial"/>
-          <w:b/>
-          <w:bCs/>
-        </w:rPr>
-        <w:t xml:space="preserve">, </w:t>
-      </w:r>
-      <w:proofErr w:type="spellStart"/>
-      <w:r>
-        <w:rPr>
-          <w:rFonts w:ascii="Arial" w:hAnsi="Arial" w:cs="Arial"/>
-          <w:b/>
-          <w:bCs/>
-        </w:rPr>
-        <w:t>nro_exp</w:t>
-      </w:r>
-      <w:proofErr w:type="spellEnd"/>
-      <w:r>
-        <w:rPr>
-          <w:rFonts w:ascii="Arial" w:hAnsi="Arial" w:cs="Arial"/>
-          <w:b/>
-          <w:bCs/>
-        </w:rPr>
-        <w:t xml:space="preserve">, </w:t>
-      </w:r>
-      <w:proofErr w:type="spellStart"/>
-      <w:r>
-        <w:rPr>
-          <w:rFonts w:ascii="Arial" w:hAnsi="Arial" w:cs="Arial"/>
-          <w:b/>
-          <w:bCs/>
-        </w:rPr>
-        <w:t>dia</w:t>
-      </w:r>
-      <w:proofErr w:type="spellEnd"/>
-      <w:r>
-        <w:rPr>
-          <w:rFonts w:ascii="Arial" w:hAnsi="Arial" w:cs="Arial"/>
-          <w:b/>
-          <w:bCs/>
-        </w:rPr>
-        <w:t xml:space="preserve">, mes, </w:t>
-      </w:r>
-      <w:proofErr w:type="spellStart"/>
-      <w:r>
-        <w:rPr>
-          <w:rFonts w:ascii="Arial" w:hAnsi="Arial" w:cs="Arial"/>
-          <w:b/>
-          <w:bCs/>
-        </w:rPr>
-        <w:t>genero_denunciante</w:t>
-      </w:r>
-      <w:proofErr w:type="spellEnd"/>
-      <w:r>
-        <w:rPr>
-          <w:rFonts w:ascii="Arial" w:hAnsi="Arial" w:cs="Arial"/>
-          <w:b/>
-          <w:bCs/>
-        </w:rPr>
-        <w:t xml:space="preserve">, </w:t>
-      </w:r>
-      <w:proofErr w:type="spellStart"/>
-      <w:r>
-        <w:rPr>
-          <w:rFonts w:ascii="Arial" w:hAnsi="Arial" w:cs="Arial"/>
-          <w:b/>
-          <w:bCs/>
-        </w:rPr>
-        <w:t>claustro_denunciante</w:t>
-      </w:r>
-      <w:proofErr w:type="spellEnd"/>
-      <w:r>
-        <w:rPr>
-          <w:rFonts w:ascii="Arial" w:hAnsi="Arial" w:cs="Arial"/>
-          <w:b/>
-          <w:bCs/>
-        </w:rPr>
-        <w:t xml:space="preserve">, </w:t>
-      </w:r>
-      <w:proofErr w:type="spellStart"/>
-      <w:r>
-        <w:rPr>
-          <w:rFonts w:ascii="Arial" w:hAnsi="Arial" w:cs="Arial"/>
-          <w:b/>
-          <w:bCs/>
-        </w:rPr>
-        <w:t>genero_denunciado</w:t>
-      </w:r>
-      <w:proofErr w:type="spellEnd"/>
-      <w:r>
-        <w:rPr>
-          <w:rFonts w:ascii="Arial" w:hAnsi="Arial" w:cs="Arial"/>
-          <w:b/>
-          <w:bCs/>
-        </w:rPr>
-        <w:t xml:space="preserve">, </w:t>
-      </w:r>
-      <w:proofErr w:type="spellStart"/>
-      <w:r>
-        <w:rPr>
-          <w:rFonts w:ascii="Arial" w:hAnsi="Arial" w:cs="Arial"/>
-          <w:b/>
-          <w:bCs/>
-        </w:rPr>
-        <w:t>claustro_denunciado</w:t>
-      </w:r>
-      <w:proofErr w:type="spellEnd"/>
-      <w:r>
-        <w:rPr>
-          <w:rFonts w:ascii="Arial" w:hAnsi="Arial" w:cs="Arial"/>
-          <w:b/>
-          <w:bCs/>
-        </w:rPr>
-        <w:t xml:space="preserve">, </w:t>
-      </w:r>
-      <w:proofErr w:type="spellStart"/>
-      <w:r>
-        <w:rPr>
-          <w:rFonts w:ascii="Arial" w:hAnsi="Arial" w:cs="Arial"/>
-          <w:b/>
-          <w:bCs/>
-        </w:rPr>
-        <w:t>tipos_situaciones</w:t>
-      </w:r>
-      <w:proofErr w:type="spellEnd"/>
-      <w:r>
-        <w:rPr>
-          <w:rFonts w:ascii="Arial" w:hAnsi="Arial" w:cs="Arial"/>
-          <w:b/>
-          <w:bCs/>
-        </w:rPr>
-        <w:t>)</w:t>
+        <w:t>mostrar_denuncia (anio, nro_exp, dia, mes, genero_denunciante, claustro_denunciante, genero_denunciado, claustro_denunciado, tipos_situaciones)</w:t>
       </w:r>
       <w:r>
         <w:rPr>
@@ -5779,373 +4921,89 @@
         <w:lastRenderedPageBreak/>
         <w:t xml:space="preserve">Se crea la variable </w:t>
       </w:r>
-      <w:proofErr w:type="spellStart"/>
       <w:r>
         <w:rPr>
           <w:rFonts w:ascii="Arial" w:hAnsi="Arial" w:cs="Arial"/>
           <w:b/>
           <w:bCs/>
         </w:rPr>
-        <w:t>total_denuncias</w:t>
-      </w:r>
-      <w:proofErr w:type="spellEnd"/>
+        <w:t xml:space="preserve">total_denuncias </w:t>
+      </w:r>
+      <w:r>
+        <w:rPr>
+          <w:rFonts w:ascii="Arial" w:hAnsi="Arial" w:cs="Arial"/>
+        </w:rPr>
+        <w:t xml:space="preserve">y se le asigna el valor de la suma de </w:t>
+      </w:r>
       <w:r>
         <w:rPr>
           <w:rFonts w:ascii="Arial" w:hAnsi="Arial" w:cs="Arial"/>
           <w:b/>
           <w:bCs/>
         </w:rPr>
+        <w:t>cant_den_mujeres, cant_den_varones, cant_den_otres</w:t>
+      </w:r>
+      <w:r>
+        <w:rPr>
+          <w:rFonts w:ascii="Arial" w:hAnsi="Arial" w:cs="Arial"/>
+        </w:rPr>
+        <w:t>.</w:t>
+      </w:r>
+      <w:r>
+        <w:rPr>
+          <w:rFonts w:ascii="Arial" w:hAnsi="Arial" w:cs="Arial"/>
+        </w:rPr>
         <w:t xml:space="preserve"> </w:t>
       </w:r>
       <w:r>
         <w:rPr>
           <w:rFonts w:ascii="Arial" w:hAnsi="Arial" w:cs="Arial"/>
         </w:rPr>
-        <w:t xml:space="preserve">y se le asigna el valor de la suma de </w:t>
-      </w:r>
-      <w:proofErr w:type="spellStart"/>
+        <w:t>Se asigna a la variable porcentaje (</w:t>
+      </w:r>
       <w:r>
         <w:rPr>
           <w:rFonts w:ascii="Arial" w:hAnsi="Arial" w:cs="Arial"/>
           <w:b/>
           <w:bCs/>
         </w:rPr>
-        <w:t>cant_den_mujeres</w:t>
-      </w:r>
-      <w:proofErr w:type="spellEnd"/>
+        <w:t>porcentaje</w:t>
+      </w:r>
+      <w:r>
+        <w:rPr>
+          <w:rFonts w:ascii="Arial" w:hAnsi="Arial" w:cs="Arial"/>
+        </w:rPr>
+        <w:t xml:space="preserve">) el resultado de calcular </w:t>
+      </w:r>
       <w:r>
         <w:rPr>
           <w:rFonts w:ascii="Arial" w:hAnsi="Arial" w:cs="Arial"/>
           <w:b/>
           <w:bCs/>
         </w:rPr>
-        <w:t xml:space="preserve">, </w:t>
-      </w:r>
-      <w:proofErr w:type="spellStart"/>
+        <w:t>cant_pares * 100 / total_denuncias.</w:t>
+      </w:r>
       <w:r>
         <w:rPr>
           <w:rFonts w:ascii="Arial" w:hAnsi="Arial" w:cs="Arial"/>
           <w:b/>
           <w:bCs/>
         </w:rPr>
-        <w:t>cant_den_varones</w:t>
-      </w:r>
-      <w:proofErr w:type="spellEnd"/>
+        <w:t xml:space="preserve"> </w:t>
+      </w:r>
+      <w:r>
+        <w:rPr>
+          <w:rFonts w:ascii="Arial" w:hAnsi="Arial" w:cs="Arial"/>
+        </w:rPr>
+        <w:t xml:space="preserve">Se invoca a la función </w:t>
+      </w:r>
       <w:r>
         <w:rPr>
           <w:rFonts w:ascii="Arial" w:hAnsi="Arial" w:cs="Arial"/>
           <w:b/>
           <w:bCs/>
         </w:rPr>
-        <w:t xml:space="preserve">, </w:t>
-      </w:r>
-      <w:proofErr w:type="spellStart"/>
-      <w:r>
-        <w:rPr>
-          <w:rFonts w:ascii="Arial" w:hAnsi="Arial" w:cs="Arial"/>
-          <w:b/>
-          <w:bCs/>
-        </w:rPr>
-        <w:t>cant_den_otres</w:t>
-      </w:r>
-      <w:proofErr w:type="spellEnd"/>
-      <w:r>
-        <w:rPr>
-          <w:rFonts w:ascii="Arial" w:hAnsi="Arial" w:cs="Arial"/>
-        </w:rPr>
-        <w:t>.</w:t>
-      </w:r>
-      <w:r>
-        <w:rPr>
-          <w:rFonts w:ascii="Arial" w:hAnsi="Arial" w:cs="Arial"/>
-        </w:rPr>
-        <w:t xml:space="preserve"> </w:t>
-      </w:r>
-      <w:r>
-        <w:rPr>
-          <w:rFonts w:ascii="Arial" w:hAnsi="Arial" w:cs="Arial"/>
-        </w:rPr>
-        <w:t>Se asigna a la variable porcentaje (</w:t>
-      </w:r>
-      <w:r>
-        <w:rPr>
-          <w:rFonts w:ascii="Arial" w:hAnsi="Arial" w:cs="Arial"/>
-          <w:b/>
-          <w:bCs/>
-        </w:rPr>
-        <w:t>porcentaje</w:t>
-      </w:r>
-      <w:r>
-        <w:rPr>
-          <w:rFonts w:ascii="Arial" w:hAnsi="Arial" w:cs="Arial"/>
-        </w:rPr>
-        <w:t xml:space="preserve">) el resultado de calcular </w:t>
-      </w:r>
-      <w:proofErr w:type="spellStart"/>
-      <w:r>
-        <w:rPr>
-          <w:rFonts w:ascii="Arial" w:hAnsi="Arial" w:cs="Arial"/>
-          <w:b/>
-          <w:bCs/>
-        </w:rPr>
-        <w:t>cant_pares</w:t>
-      </w:r>
-      <w:proofErr w:type="spellEnd"/>
-      <w:r>
-        <w:rPr>
-          <w:rFonts w:ascii="Arial" w:hAnsi="Arial" w:cs="Arial"/>
-          <w:b/>
-          <w:bCs/>
-        </w:rPr>
-        <w:t xml:space="preserve"> * 100 / </w:t>
-      </w:r>
-      <w:proofErr w:type="spellStart"/>
-      <w:r>
-        <w:rPr>
-          <w:rFonts w:ascii="Arial" w:hAnsi="Arial" w:cs="Arial"/>
-          <w:b/>
-          <w:bCs/>
-        </w:rPr>
-        <w:t>total_denuncias</w:t>
-      </w:r>
-      <w:proofErr w:type="spellEnd"/>
-      <w:r>
-        <w:rPr>
-          <w:rFonts w:ascii="Arial" w:hAnsi="Arial" w:cs="Arial"/>
-          <w:b/>
-          <w:bCs/>
-        </w:rPr>
-        <w:t>.</w:t>
-      </w:r>
-      <w:r>
-        <w:rPr>
-          <w:rFonts w:ascii="Arial" w:hAnsi="Arial" w:cs="Arial"/>
-          <w:b/>
-          <w:bCs/>
-        </w:rPr>
-        <w:t xml:space="preserve"> </w:t>
-      </w:r>
-      <w:r>
-        <w:rPr>
-          <w:rFonts w:ascii="Arial" w:hAnsi="Arial" w:cs="Arial"/>
-        </w:rPr>
-        <w:t xml:space="preserve">Se invoca a la función </w:t>
-      </w:r>
-      <w:proofErr w:type="spellStart"/>
-      <w:r>
-        <w:rPr>
-          <w:rFonts w:ascii="Arial" w:hAnsi="Arial" w:cs="Arial"/>
-          <w:b/>
-          <w:bCs/>
-        </w:rPr>
-        <w:t>mostrar_estadisticas</w:t>
-      </w:r>
-      <w:proofErr w:type="spellEnd"/>
-      <w:r>
-        <w:rPr>
-          <w:rFonts w:ascii="Arial" w:hAnsi="Arial" w:cs="Arial"/>
-          <w:b/>
-          <w:bCs/>
-        </w:rPr>
-        <w:t xml:space="preserve"> (</w:t>
-      </w:r>
-      <w:proofErr w:type="spellStart"/>
-      <w:r>
-        <w:rPr>
-          <w:rFonts w:ascii="Arial" w:hAnsi="Arial" w:cs="Arial"/>
-          <w:b/>
-          <w:bCs/>
-        </w:rPr>
-        <w:t>anio</w:t>
-      </w:r>
-      <w:proofErr w:type="spellEnd"/>
-      <w:r>
-        <w:rPr>
-          <w:rFonts w:ascii="Arial" w:hAnsi="Arial" w:cs="Arial"/>
-          <w:b/>
-          <w:bCs/>
-        </w:rPr>
-        <w:t xml:space="preserve">, semestre, </w:t>
-      </w:r>
-      <w:proofErr w:type="spellStart"/>
-      <w:r>
-        <w:rPr>
-          <w:rFonts w:ascii="Arial" w:hAnsi="Arial" w:cs="Arial"/>
-          <w:b/>
-          <w:bCs/>
-        </w:rPr>
-        <w:t>total_denuncias</w:t>
-      </w:r>
-      <w:proofErr w:type="spellEnd"/>
-      <w:r>
-        <w:rPr>
-          <w:rFonts w:ascii="Arial" w:hAnsi="Arial" w:cs="Arial"/>
-          <w:b/>
-          <w:bCs/>
-        </w:rPr>
-        <w:t xml:space="preserve">, porcentaje, </w:t>
-      </w:r>
-      <w:proofErr w:type="spellStart"/>
-      <w:r>
-        <w:rPr>
-          <w:rFonts w:ascii="Arial" w:hAnsi="Arial" w:cs="Arial"/>
-          <w:b/>
-          <w:bCs/>
-        </w:rPr>
-        <w:t>cant_pares</w:t>
-      </w:r>
-      <w:proofErr w:type="spellEnd"/>
-      <w:r>
-        <w:rPr>
-          <w:rFonts w:ascii="Arial" w:hAnsi="Arial" w:cs="Arial"/>
-          <w:b/>
-          <w:bCs/>
-        </w:rPr>
-        <w:t xml:space="preserve">, </w:t>
-      </w:r>
-      <w:proofErr w:type="spellStart"/>
-      <w:r>
-        <w:rPr>
-          <w:rFonts w:ascii="Arial" w:hAnsi="Arial" w:cs="Arial"/>
-          <w:b/>
-          <w:bCs/>
-        </w:rPr>
-        <w:t>mayor_exp</w:t>
-      </w:r>
-      <w:proofErr w:type="spellEnd"/>
-      <w:r>
-        <w:rPr>
-          <w:rFonts w:ascii="Arial" w:hAnsi="Arial" w:cs="Arial"/>
-          <w:b/>
-          <w:bCs/>
-        </w:rPr>
-        <w:t xml:space="preserve">, </w:t>
-      </w:r>
-      <w:proofErr w:type="spellStart"/>
-      <w:r>
-        <w:rPr>
-          <w:rFonts w:ascii="Arial" w:hAnsi="Arial" w:cs="Arial"/>
-          <w:b/>
-          <w:bCs/>
-        </w:rPr>
-        <w:t>cant_den_mujeres</w:t>
-      </w:r>
-      <w:proofErr w:type="spellEnd"/>
-      <w:r>
-        <w:rPr>
-          <w:rFonts w:ascii="Arial" w:hAnsi="Arial" w:cs="Arial"/>
-          <w:b/>
-          <w:bCs/>
-        </w:rPr>
-        <w:t xml:space="preserve">, </w:t>
-      </w:r>
-      <w:proofErr w:type="spellStart"/>
-      <w:r>
-        <w:rPr>
-          <w:rFonts w:ascii="Arial" w:hAnsi="Arial" w:cs="Arial"/>
-          <w:b/>
-          <w:bCs/>
-        </w:rPr>
-        <w:t>cant_den_varones</w:t>
-      </w:r>
-      <w:proofErr w:type="spellEnd"/>
-      <w:r>
-        <w:rPr>
-          <w:rFonts w:ascii="Arial" w:hAnsi="Arial" w:cs="Arial"/>
-          <w:b/>
-          <w:bCs/>
-        </w:rPr>
-        <w:t xml:space="preserve">, </w:t>
-      </w:r>
-      <w:proofErr w:type="spellStart"/>
-      <w:r>
-        <w:rPr>
-          <w:rFonts w:ascii="Arial" w:hAnsi="Arial" w:cs="Arial"/>
-          <w:b/>
-          <w:bCs/>
-        </w:rPr>
-        <w:t>cant_den_otres</w:t>
-      </w:r>
-      <w:proofErr w:type="spellEnd"/>
-      <w:r>
-        <w:rPr>
-          <w:rFonts w:ascii="Arial" w:hAnsi="Arial" w:cs="Arial"/>
-          <w:b/>
-          <w:bCs/>
-        </w:rPr>
-        <w:t xml:space="preserve">, </w:t>
-      </w:r>
-      <w:proofErr w:type="spellStart"/>
-      <w:r>
-        <w:rPr>
-          <w:rFonts w:ascii="Arial" w:hAnsi="Arial" w:cs="Arial"/>
-          <w:b/>
-          <w:bCs/>
-        </w:rPr>
-        <w:t>cant_den_docentes</w:t>
-      </w:r>
-      <w:proofErr w:type="spellEnd"/>
-      <w:r>
-        <w:rPr>
-          <w:rFonts w:ascii="Arial" w:hAnsi="Arial" w:cs="Arial"/>
-          <w:b/>
-          <w:bCs/>
-        </w:rPr>
-        <w:t xml:space="preserve">, </w:t>
-      </w:r>
-      <w:proofErr w:type="spellStart"/>
-      <w:r>
-        <w:rPr>
-          <w:rFonts w:ascii="Arial" w:hAnsi="Arial" w:cs="Arial"/>
-          <w:b/>
-          <w:bCs/>
-        </w:rPr>
-        <w:t>cant_den_nodocentes</w:t>
-      </w:r>
-      <w:proofErr w:type="spellEnd"/>
-      <w:r>
-        <w:rPr>
-          <w:rFonts w:ascii="Arial" w:hAnsi="Arial" w:cs="Arial"/>
-          <w:b/>
-          <w:bCs/>
-        </w:rPr>
-        <w:t xml:space="preserve">, </w:t>
-      </w:r>
-      <w:proofErr w:type="spellStart"/>
-      <w:r>
-        <w:rPr>
-          <w:rFonts w:ascii="Arial" w:hAnsi="Arial" w:cs="Arial"/>
-          <w:b/>
-          <w:bCs/>
-        </w:rPr>
-        <w:t>cant_den_estudiantes</w:t>
-      </w:r>
-      <w:proofErr w:type="spellEnd"/>
-      <w:r>
-        <w:rPr>
-          <w:rFonts w:ascii="Arial" w:hAnsi="Arial" w:cs="Arial"/>
-          <w:b/>
-          <w:bCs/>
-        </w:rPr>
-        <w:t xml:space="preserve">, </w:t>
-      </w:r>
-      <w:proofErr w:type="spellStart"/>
-      <w:r>
-        <w:rPr>
-          <w:rFonts w:ascii="Arial" w:hAnsi="Arial" w:cs="Arial"/>
-          <w:b/>
-          <w:bCs/>
-        </w:rPr>
-        <w:t>cant_den_graduades</w:t>
-      </w:r>
-      <w:proofErr w:type="spellEnd"/>
-      <w:r>
-        <w:rPr>
-          <w:rFonts w:ascii="Arial" w:hAnsi="Arial" w:cs="Arial"/>
-          <w:b/>
-          <w:bCs/>
-        </w:rPr>
-        <w:t xml:space="preserve">) </w:t>
+        <w:t xml:space="preserve">mostrar_estadisticas (anio, semestre, total_denuncias, porcentaje, cant_pares, mayor_exp, cant_den_mujeres, cant_den_varones, cant_den_otres, cant_den_docentes, cant_den_nodocentes, cant_den_estudiantes, cant_den_graduades) </w:t>
       </w:r>
       <w:r>
         <w:rPr>
@@ -6185,151 +5043,41 @@
           <w:rFonts w:ascii="Arial" w:hAnsi="Arial" w:cs="Arial"/>
         </w:rPr>
       </w:pPr>
-      <w:proofErr w:type="spellStart"/>
       <w:r>
         <w:rPr>
           <w:rFonts w:ascii="Arial" w:hAnsi="Arial" w:cs="Arial"/>
           <w:b/>
           <w:bCs/>
         </w:rPr>
-        <w:t>valida_fecha</w:t>
-      </w:r>
-      <w:proofErr w:type="spellEnd"/>
+        <w:t xml:space="preserve">valida_fecha (dia, mes, anio): </w:t>
+      </w:r>
+      <w:r>
+        <w:rPr>
+          <w:rFonts w:ascii="Arial" w:hAnsi="Arial" w:cs="Arial"/>
+        </w:rPr>
+        <w:t xml:space="preserve">dada por parámetros una fecha en números, devuelva un resultado booleano que indique si es válida o no. Utiliza las funciones </w:t>
+      </w:r>
       <w:r>
         <w:rPr>
           <w:rFonts w:ascii="Arial" w:hAnsi="Arial" w:cs="Arial"/>
           <w:b/>
           <w:bCs/>
         </w:rPr>
-        <w:t xml:space="preserve"> (</w:t>
-      </w:r>
-      <w:proofErr w:type="spellStart"/>
+        <w:t xml:space="preserve">es_bisiesto (anio) </w:t>
+      </w:r>
+      <w:r>
+        <w:rPr>
+          <w:rFonts w:ascii="Arial" w:hAnsi="Arial" w:cs="Arial"/>
+        </w:rPr>
+        <w:t>y</w:t>
+      </w:r>
       <w:r>
         <w:rPr>
           <w:rFonts w:ascii="Arial" w:hAnsi="Arial" w:cs="Arial"/>
           <w:b/>
           <w:bCs/>
         </w:rPr>
-        <w:t>dia</w:t>
-      </w:r>
-      <w:proofErr w:type="spellEnd"/>
-      <w:r>
-        <w:rPr>
-          <w:rFonts w:ascii="Arial" w:hAnsi="Arial" w:cs="Arial"/>
-          <w:b/>
-          <w:bCs/>
-        </w:rPr>
-        <w:t xml:space="preserve">, mes, </w:t>
-      </w:r>
-      <w:proofErr w:type="spellStart"/>
-      <w:r>
-        <w:rPr>
-          <w:rFonts w:ascii="Arial" w:hAnsi="Arial" w:cs="Arial"/>
-          <w:b/>
-          <w:bCs/>
-        </w:rPr>
-        <w:t>anio</w:t>
-      </w:r>
-      <w:proofErr w:type="spellEnd"/>
-      <w:r>
-        <w:rPr>
-          <w:rFonts w:ascii="Arial" w:hAnsi="Arial" w:cs="Arial"/>
-          <w:b/>
-          <w:bCs/>
-        </w:rPr>
-        <w:t xml:space="preserve">): </w:t>
-      </w:r>
-      <w:r>
-        <w:rPr>
-          <w:rFonts w:ascii="Arial" w:hAnsi="Arial" w:cs="Arial"/>
-        </w:rPr>
-        <w:t xml:space="preserve">dada por parámetros una fecha en números, devuelva un resultado booleano que indique si es válida o no. Utiliza las funciones </w:t>
-      </w:r>
-      <w:proofErr w:type="spellStart"/>
-      <w:r>
-        <w:rPr>
-          <w:rFonts w:ascii="Arial" w:hAnsi="Arial" w:cs="Arial"/>
-          <w:b/>
-          <w:bCs/>
-        </w:rPr>
-        <w:t>es_bisiesto</w:t>
-      </w:r>
-      <w:proofErr w:type="spellEnd"/>
-      <w:r>
-        <w:rPr>
-          <w:rFonts w:ascii="Arial" w:hAnsi="Arial" w:cs="Arial"/>
-          <w:b/>
-          <w:bCs/>
-        </w:rPr>
-        <w:t xml:space="preserve"> (</w:t>
-      </w:r>
-      <w:proofErr w:type="spellStart"/>
-      <w:r>
-        <w:rPr>
-          <w:rFonts w:ascii="Arial" w:hAnsi="Arial" w:cs="Arial"/>
-          <w:b/>
-          <w:bCs/>
-        </w:rPr>
-        <w:t>anio</w:t>
-      </w:r>
-      <w:proofErr w:type="spellEnd"/>
-      <w:r>
-        <w:rPr>
-          <w:rFonts w:ascii="Arial" w:hAnsi="Arial" w:cs="Arial"/>
-          <w:b/>
-          <w:bCs/>
-        </w:rPr>
-        <w:t xml:space="preserve">) </w:t>
-      </w:r>
-      <w:r>
-        <w:rPr>
-          <w:rFonts w:ascii="Arial" w:hAnsi="Arial" w:cs="Arial"/>
-        </w:rPr>
-        <w:t>y</w:t>
-      </w:r>
-      <w:r>
-        <w:rPr>
-          <w:rFonts w:ascii="Arial" w:hAnsi="Arial" w:cs="Arial"/>
-          <w:b/>
-          <w:bCs/>
-        </w:rPr>
-        <w:t xml:space="preserve"> </w:t>
-      </w:r>
-      <w:proofErr w:type="spellStart"/>
-      <w:r>
-        <w:rPr>
-          <w:rFonts w:ascii="Arial" w:hAnsi="Arial" w:cs="Arial"/>
-          <w:b/>
-          <w:bCs/>
-        </w:rPr>
-        <w:t>cant_dias_mes</w:t>
-      </w:r>
-      <w:proofErr w:type="spellEnd"/>
-      <w:r>
-        <w:rPr>
-          <w:rFonts w:ascii="Arial" w:hAnsi="Arial" w:cs="Arial"/>
-          <w:b/>
-          <w:bCs/>
-        </w:rPr>
-        <w:t xml:space="preserve"> (mes, </w:t>
-      </w:r>
-      <w:proofErr w:type="spellStart"/>
-      <w:r>
-        <w:rPr>
-          <w:rFonts w:ascii="Arial" w:hAnsi="Arial" w:cs="Arial"/>
-          <w:b/>
-          <w:bCs/>
-        </w:rPr>
-        <w:t>anio</w:t>
-      </w:r>
-      <w:proofErr w:type="spellEnd"/>
-      <w:r>
-        <w:rPr>
-          <w:rFonts w:ascii="Arial" w:hAnsi="Arial" w:cs="Arial"/>
-          <w:b/>
-          <w:bCs/>
-        </w:rPr>
-        <w:t>)</w:t>
+        <w:t xml:space="preserve"> cant_dias_mes (mes, anio)</w:t>
       </w:r>
     </w:p>
     <w:p>
@@ -6344,58 +5092,28 @@
           <w:rFonts w:ascii="Arial" w:hAnsi="Arial" w:cs="Arial"/>
         </w:rPr>
       </w:pPr>
-      <w:proofErr w:type="spellStart"/>
       <w:r>
         <w:rPr>
           <w:rFonts w:ascii="Arial" w:hAnsi="Arial" w:cs="Arial"/>
           <w:b/>
           <w:bCs/>
         </w:rPr>
-        <w:t>es_bisiesto</w:t>
-      </w:r>
-      <w:proofErr w:type="spellEnd"/>
+        <w:t xml:space="preserve">es_bisiesto (anio): </w:t>
+      </w:r>
+      <w:r>
+        <w:rPr>
+          <w:rFonts w:ascii="Arial" w:hAnsi="Arial" w:cs="Arial"/>
+        </w:rPr>
+        <w:t>Recibe por parámetro el año (</w:t>
+      </w:r>
       <w:r>
         <w:rPr>
           <w:rFonts w:ascii="Arial" w:hAnsi="Arial" w:cs="Arial"/>
           <w:b/>
           <w:bCs/>
         </w:rPr>
-        <w:t xml:space="preserve"> (</w:t>
-      </w:r>
-      <w:proofErr w:type="spellStart"/>
-      <w:r>
-        <w:rPr>
-          <w:rFonts w:ascii="Arial" w:hAnsi="Arial" w:cs="Arial"/>
-          <w:b/>
-          <w:bCs/>
-        </w:rPr>
         <w:t>anio</w:t>
       </w:r>
-      <w:proofErr w:type="spellEnd"/>
-      <w:r>
-        <w:rPr>
-          <w:rFonts w:ascii="Arial" w:hAnsi="Arial" w:cs="Arial"/>
-          <w:b/>
-          <w:bCs/>
-        </w:rPr>
-        <w:t xml:space="preserve">): </w:t>
-      </w:r>
-      <w:r>
-        <w:rPr>
-          <w:rFonts w:ascii="Arial" w:hAnsi="Arial" w:cs="Arial"/>
-        </w:rPr>
-        <w:t>Recibe por parámetro el año (</w:t>
-      </w:r>
-      <w:proofErr w:type="spellStart"/>
-      <w:r>
-        <w:rPr>
-          <w:rFonts w:ascii="Arial" w:hAnsi="Arial" w:cs="Arial"/>
-          <w:b/>
-          <w:bCs/>
-        </w:rPr>
-        <w:t>anio</w:t>
-      </w:r>
-      <w:proofErr w:type="spellEnd"/>
       <w:r>
         <w:rPr>
           <w:rFonts w:ascii="Arial" w:hAnsi="Arial" w:cs="Arial"/>
@@ -6415,41 +5133,13 @@
           <w:rFonts w:ascii="Arial" w:hAnsi="Arial" w:cs="Arial"/>
         </w:rPr>
       </w:pPr>
-      <w:proofErr w:type="spellStart"/>
       <w:r>
         <w:rPr>
           <w:rFonts w:ascii="Arial" w:hAnsi="Arial" w:cs="Arial"/>
           <w:b/>
           <w:bCs/>
         </w:rPr>
-        <w:t>cant_dias_mes</w:t>
-      </w:r>
-      <w:proofErr w:type="spellEnd"/>
-      <w:r>
-        <w:rPr>
-          <w:rFonts w:ascii="Arial" w:hAnsi="Arial" w:cs="Arial"/>
-          <w:b/>
-          <w:bCs/>
-        </w:rPr>
-        <w:t xml:space="preserve"> (mes, </w:t>
-      </w:r>
-      <w:proofErr w:type="spellStart"/>
-      <w:r>
-        <w:rPr>
-          <w:rFonts w:ascii="Arial" w:hAnsi="Arial" w:cs="Arial"/>
-          <w:b/>
-          <w:bCs/>
-        </w:rPr>
-        <w:t>anio</w:t>
-      </w:r>
-      <w:proofErr w:type="spellEnd"/>
-      <w:r>
-        <w:rPr>
-          <w:rFonts w:ascii="Arial" w:hAnsi="Arial" w:cs="Arial"/>
-          <w:b/>
-          <w:bCs/>
-        </w:rPr>
-        <w:t xml:space="preserve">): </w:t>
+        <w:t xml:space="preserve">cant_dias_mes (mes, anio): </w:t>
       </w:r>
       <w:r>
         <w:rPr>
@@ -6470,61 +5160,19 @@
           <w:rFonts w:ascii="Arial" w:hAnsi="Arial" w:cs="Arial"/>
         </w:rPr>
       </w:pPr>
-      <w:proofErr w:type="spellStart"/>
       <w:r>
         <w:rPr>
           <w:rFonts w:ascii="Arial" w:hAnsi="Arial" w:cs="Arial"/>
           <w:b/>
           <w:bCs/>
         </w:rPr>
-        <w:t>solicita_tipos_</w:t>
-      </w:r>
-      <w:proofErr w:type="gramStart"/>
-      <w:r>
-        <w:rPr>
-          <w:rFonts w:ascii="Arial" w:hAnsi="Arial" w:cs="Arial"/>
-          <w:b/>
-          <w:bCs/>
-        </w:rPr>
-        <w:t>situaciones</w:t>
-      </w:r>
-      <w:proofErr w:type="spellEnd"/>
-      <w:r>
-        <w:rPr>
-          <w:rFonts w:ascii="Arial" w:hAnsi="Arial" w:cs="Arial"/>
-          <w:b/>
-          <w:bCs/>
-        </w:rPr>
-        <w:t>(</w:t>
-      </w:r>
-      <w:proofErr w:type="gramEnd"/>
-      <w:r>
-        <w:rPr>
-          <w:rFonts w:ascii="Arial" w:hAnsi="Arial" w:cs="Arial"/>
-          <w:b/>
-          <w:bCs/>
-        </w:rPr>
-        <w:t xml:space="preserve">): </w:t>
-      </w:r>
-      <w:r>
-        <w:rPr>
-          <w:rFonts w:ascii="Arial" w:hAnsi="Arial" w:cs="Arial"/>
-        </w:rPr>
-        <w:t xml:space="preserve">Presenta que presenta por pantalla un menú con los tipos denuncias, solicita el ingreso de la/s </w:t>
-      </w:r>
-      <w:proofErr w:type="spellStart"/>
-      <w:r>
-        <w:rPr>
-          <w:rFonts w:ascii="Arial" w:hAnsi="Arial" w:cs="Arial"/>
-        </w:rPr>
-        <w:t>opcion</w:t>
-      </w:r>
-      <w:proofErr w:type="spellEnd"/>
-      <w:r>
-        <w:rPr>
-          <w:rFonts w:ascii="Arial" w:hAnsi="Arial" w:cs="Arial"/>
-        </w:rPr>
-        <w:t>/es. Mientras no se seleccione una opción, se pedirá el reingreso. Retorna en forma textual la/s denuncia/s elegidas y la cantidad de tipos seleccionados.</w:t>
+        <w:t xml:space="preserve">solicita_tipos_situaciones(): </w:t>
+      </w:r>
+      <w:r>
+        <w:rPr>
+          <w:rFonts w:ascii="Arial" w:hAnsi="Arial" w:cs="Arial"/>
+        </w:rPr>
+        <w:t>Presenta que presenta por pantalla un menú con los tipos denuncias, solicita el ingreso de la/s opcion/es. Mientras no se seleccione una opción, se pedirá el reingreso. Retorna en forma textual la/s denuncia/s elegidas y la cantidad de tipos seleccionados.</w:t>
       </w:r>
     </w:p>
     <w:p>
@@ -6539,231 +5187,41 @@
           <w:rFonts w:ascii="Arial" w:hAnsi="Arial" w:cs="Arial"/>
         </w:rPr>
       </w:pPr>
-      <w:proofErr w:type="spellStart"/>
       <w:r>
         <w:rPr>
           <w:rFonts w:ascii="Arial" w:hAnsi="Arial" w:cs="Arial"/>
           <w:b/>
           <w:bCs/>
         </w:rPr>
-        <w:t>mostrar_denuncia</w:t>
-      </w:r>
-      <w:proofErr w:type="spellEnd"/>
+        <w:t xml:space="preserve">mostrar_denuncia (anio, nro_exp, dia, mes, genero_denunciante, claustro_denunciante, genero_denunciado, claustro_denunciado, tipos_situaciones):  </w:t>
+      </w:r>
+      <w:r>
+        <w:rPr>
+          <w:rFonts w:ascii="Arial" w:hAnsi="Arial" w:cs="Arial"/>
+        </w:rPr>
+        <w:t xml:space="preserve">Recibe por parámetros datos para de una denuncia, y lo muestra en pantalla de forma alusiva y ordenada. Utiliza las funciones </w:t>
+      </w:r>
       <w:r>
         <w:rPr>
           <w:rFonts w:ascii="Arial" w:hAnsi="Arial" w:cs="Arial"/>
           <w:b/>
           <w:bCs/>
         </w:rPr>
-        <w:t xml:space="preserve"> (</w:t>
-      </w:r>
-      <w:proofErr w:type="spellStart"/>
+        <w:t xml:space="preserve">devuelve_genero (identificador) </w:t>
+      </w:r>
+      <w:r>
+        <w:rPr>
+          <w:rFonts w:ascii="Arial" w:hAnsi="Arial" w:cs="Arial"/>
+        </w:rPr>
+        <w:t xml:space="preserve"> y </w:t>
+      </w:r>
       <w:r>
         <w:rPr>
           <w:rFonts w:ascii="Arial" w:hAnsi="Arial" w:cs="Arial"/>
           <w:b/>
           <w:bCs/>
         </w:rPr>
-        <w:t>anio</w:t>
-      </w:r>
-      <w:proofErr w:type="spellEnd"/>
-      <w:r>
-        <w:rPr>
-          <w:rFonts w:ascii="Arial" w:hAnsi="Arial" w:cs="Arial"/>
-          <w:b/>
-          <w:bCs/>
-        </w:rPr>
-        <w:t xml:space="preserve">, </w:t>
-      </w:r>
-      <w:proofErr w:type="spellStart"/>
-      <w:r>
-        <w:rPr>
-          <w:rFonts w:ascii="Arial" w:hAnsi="Arial" w:cs="Arial"/>
-          <w:b/>
-          <w:bCs/>
-        </w:rPr>
-        <w:t>nro_exp</w:t>
-      </w:r>
-      <w:proofErr w:type="spellEnd"/>
-      <w:r>
-        <w:rPr>
-          <w:rFonts w:ascii="Arial" w:hAnsi="Arial" w:cs="Arial"/>
-          <w:b/>
-          <w:bCs/>
-        </w:rPr>
-        <w:t xml:space="preserve">, </w:t>
-      </w:r>
-      <w:proofErr w:type="spellStart"/>
-      <w:r>
-        <w:rPr>
-          <w:rFonts w:ascii="Arial" w:hAnsi="Arial" w:cs="Arial"/>
-          <w:b/>
-          <w:bCs/>
-        </w:rPr>
-        <w:t>dia</w:t>
-      </w:r>
-      <w:proofErr w:type="spellEnd"/>
-      <w:r>
-        <w:rPr>
-          <w:rFonts w:ascii="Arial" w:hAnsi="Arial" w:cs="Arial"/>
-          <w:b/>
-          <w:bCs/>
-        </w:rPr>
-        <w:t xml:space="preserve">, mes, </w:t>
-      </w:r>
-      <w:proofErr w:type="spellStart"/>
-      <w:r>
-        <w:rPr>
-          <w:rFonts w:ascii="Arial" w:hAnsi="Arial" w:cs="Arial"/>
-          <w:b/>
-          <w:bCs/>
-        </w:rPr>
-        <w:t>genero_denunciante</w:t>
-      </w:r>
-      <w:proofErr w:type="spellEnd"/>
-      <w:r>
-        <w:rPr>
-          <w:rFonts w:ascii="Arial" w:hAnsi="Arial" w:cs="Arial"/>
-          <w:b/>
-          <w:bCs/>
-        </w:rPr>
-        <w:t xml:space="preserve">, </w:t>
-      </w:r>
-      <w:proofErr w:type="spellStart"/>
-      <w:r>
-        <w:rPr>
-          <w:rFonts w:ascii="Arial" w:hAnsi="Arial" w:cs="Arial"/>
-          <w:b/>
-          <w:bCs/>
-        </w:rPr>
-        <w:t>claustro_denunciante</w:t>
-      </w:r>
-      <w:proofErr w:type="spellEnd"/>
-      <w:r>
-        <w:rPr>
-          <w:rFonts w:ascii="Arial" w:hAnsi="Arial" w:cs="Arial"/>
-          <w:b/>
-          <w:bCs/>
-        </w:rPr>
-        <w:t xml:space="preserve">, </w:t>
-      </w:r>
-      <w:proofErr w:type="spellStart"/>
-      <w:r>
-        <w:rPr>
-          <w:rFonts w:ascii="Arial" w:hAnsi="Arial" w:cs="Arial"/>
-          <w:b/>
-          <w:bCs/>
-        </w:rPr>
-        <w:t>genero_denunciado</w:t>
-      </w:r>
-      <w:proofErr w:type="spellEnd"/>
-      <w:r>
-        <w:rPr>
-          <w:rFonts w:ascii="Arial" w:hAnsi="Arial" w:cs="Arial"/>
-          <w:b/>
-          <w:bCs/>
-        </w:rPr>
-        <w:t xml:space="preserve">, </w:t>
-      </w:r>
-      <w:proofErr w:type="spellStart"/>
-      <w:r>
-        <w:rPr>
-          <w:rFonts w:ascii="Arial" w:hAnsi="Arial" w:cs="Arial"/>
-          <w:b/>
-          <w:bCs/>
-        </w:rPr>
-        <w:t>claustro_denunciado</w:t>
-      </w:r>
-      <w:proofErr w:type="spellEnd"/>
-      <w:r>
-        <w:rPr>
-          <w:rFonts w:ascii="Arial" w:hAnsi="Arial" w:cs="Arial"/>
-          <w:b/>
-          <w:bCs/>
-        </w:rPr>
-        <w:t xml:space="preserve">, </w:t>
-      </w:r>
-      <w:proofErr w:type="spellStart"/>
-      <w:r>
-        <w:rPr>
-          <w:rFonts w:ascii="Arial" w:hAnsi="Arial" w:cs="Arial"/>
-          <w:b/>
-          <w:bCs/>
-        </w:rPr>
-        <w:t>tipos_situaciones</w:t>
-      </w:r>
-      <w:proofErr w:type="spellEnd"/>
-      <w:r>
-        <w:rPr>
-          <w:rFonts w:ascii="Arial" w:hAnsi="Arial" w:cs="Arial"/>
-          <w:b/>
-          <w:bCs/>
-        </w:rPr>
-        <w:t>):</w:t>
-      </w:r>
-      <w:proofErr w:type="gramStart"/>
-      <w:r>
-        <w:rPr>
-          <w:rFonts w:ascii="Arial" w:hAnsi="Arial" w:cs="Arial"/>
-          <w:b/>
-          <w:bCs/>
-        </w:rPr>
-        <w:t xml:space="preserve">  </w:t>
-      </w:r>
-      <w:r>
-        <w:rPr>
-          <w:rFonts w:ascii="Arial" w:hAnsi="Arial" w:cs="Arial"/>
-        </w:rPr>
-        <w:t>Recibe</w:t>
-      </w:r>
-      <w:proofErr w:type="gramEnd"/>
-      <w:r>
-        <w:rPr>
-          <w:rFonts w:ascii="Arial" w:hAnsi="Arial" w:cs="Arial"/>
-        </w:rPr>
-        <w:t xml:space="preserve"> por parámetros datos para de una denuncia, y lo muestra en pantalla de forma alusiva y ordenada. Utiliza las funciones </w:t>
-      </w:r>
-      <w:proofErr w:type="spellStart"/>
-      <w:r>
-        <w:rPr>
-          <w:rFonts w:ascii="Arial" w:hAnsi="Arial" w:cs="Arial"/>
-          <w:b/>
-          <w:bCs/>
-        </w:rPr>
-        <w:t>devuelve_genero</w:t>
-      </w:r>
-      <w:proofErr w:type="spellEnd"/>
-      <w:r>
-        <w:rPr>
-          <w:rFonts w:ascii="Arial" w:hAnsi="Arial" w:cs="Arial"/>
-          <w:b/>
-          <w:bCs/>
-        </w:rPr>
-        <w:t xml:space="preserve"> (identificador) </w:t>
-      </w:r>
-      <w:r>
-        <w:rPr>
-          <w:rFonts w:ascii="Arial" w:hAnsi="Arial" w:cs="Arial"/>
-        </w:rPr>
-        <w:t xml:space="preserve"> y </w:t>
-      </w:r>
-      <w:proofErr w:type="spellStart"/>
-      <w:r>
-        <w:rPr>
-          <w:rFonts w:ascii="Arial" w:hAnsi="Arial" w:cs="Arial"/>
-          <w:b/>
-          <w:bCs/>
-        </w:rPr>
-        <w:t>devuelve_genero</w:t>
-      </w:r>
-      <w:proofErr w:type="spellEnd"/>
-      <w:r>
-        <w:rPr>
-          <w:rFonts w:ascii="Arial" w:hAnsi="Arial" w:cs="Arial"/>
-          <w:b/>
-          <w:bCs/>
-        </w:rPr>
-        <w:t xml:space="preserve"> (identificador).</w:t>
+        <w:t>devuelve_genero (identificador).</w:t>
       </w:r>
     </w:p>
     <w:p>
@@ -6778,262 +5236,66 @@
           <w:rFonts w:ascii="Arial" w:hAnsi="Arial" w:cs="Arial"/>
         </w:rPr>
       </w:pPr>
-      <w:proofErr w:type="spellStart"/>
       <w:r>
         <w:rPr>
           <w:rFonts w:ascii="Arial" w:hAnsi="Arial" w:cs="Arial"/>
           <w:b/>
           <w:bCs/>
         </w:rPr>
-        <w:t>mostrar_estadisticas</w:t>
-      </w:r>
-      <w:proofErr w:type="spellEnd"/>
+        <w:t xml:space="preserve">mostrar_estadisticas (anio, semestre, total_denuncias, porcentaje, cant_pares, mayor_exp, cant_den_mujeres, cant_den_varones, cant_den_otres, cant_den_docentes, cant_den_nodocentes, cant_den_estudiantes, cant_den_graduades): </w:t>
+      </w:r>
+      <w:r>
+        <w:rPr>
+          <w:rFonts w:ascii="Arial" w:hAnsi="Arial" w:cs="Arial"/>
+        </w:rPr>
+        <w:t xml:space="preserve">Recibe por parámetros datos para el informe, y lo muestra en pantalla de forma alusiva y ordenada. Utiliza las funciones </w:t>
+      </w:r>
       <w:r>
         <w:rPr>
           <w:rFonts w:ascii="Arial" w:hAnsi="Arial" w:cs="Arial"/>
           <w:b/>
           <w:bCs/>
         </w:rPr>
-        <w:t xml:space="preserve"> (</w:t>
-      </w:r>
-      <w:proofErr w:type="spellStart"/>
+        <w:t>devuelve_genero (identificador)</w:t>
+      </w:r>
       <w:r>
         <w:rPr>
           <w:rFonts w:ascii="Arial" w:hAnsi="Arial" w:cs="Arial"/>
           <w:b/>
           <w:bCs/>
         </w:rPr>
-        <w:t>anio</w:t>
-      </w:r>
-      <w:proofErr w:type="spellEnd"/>
+        <w:t xml:space="preserve">, </w:t>
+      </w:r>
       <w:r>
         <w:rPr>
           <w:rFonts w:ascii="Arial" w:hAnsi="Arial" w:cs="Arial"/>
           <w:b/>
           <w:bCs/>
         </w:rPr>
-        <w:t xml:space="preserve">, semestre, </w:t>
-      </w:r>
-      <w:proofErr w:type="spellStart"/>
+        <w:t>devuelve_genero (identificador)</w:t>
+      </w:r>
       <w:r>
         <w:rPr>
           <w:rFonts w:ascii="Arial" w:hAnsi="Arial" w:cs="Arial"/>
           <w:b/>
           <w:bCs/>
         </w:rPr>
-        <w:t>total_denuncias</w:t>
-      </w:r>
-      <w:proofErr w:type="spellEnd"/>
+        <w:t xml:space="preserve"> </w:t>
+      </w:r>
+      <w:r>
+        <w:rPr>
+          <w:rFonts w:ascii="Arial" w:hAnsi="Arial" w:cs="Arial"/>
+        </w:rPr>
+        <w:t xml:space="preserve"> y </w:t>
+      </w:r>
       <w:r>
         <w:rPr>
           <w:rFonts w:ascii="Arial" w:hAnsi="Arial" w:cs="Arial"/>
           <w:b/>
           <w:bCs/>
         </w:rPr>
-        <w:t xml:space="preserve">, porcentaje, </w:t>
-      </w:r>
-      <w:proofErr w:type="spellStart"/>
-      <w:r>
-        <w:rPr>
-          <w:rFonts w:ascii="Arial" w:hAnsi="Arial" w:cs="Arial"/>
-          <w:b/>
-          <w:bCs/>
-        </w:rPr>
-        <w:t>cant_pares</w:t>
-      </w:r>
-      <w:proofErr w:type="spellEnd"/>
-      <w:r>
-        <w:rPr>
-          <w:rFonts w:ascii="Arial" w:hAnsi="Arial" w:cs="Arial"/>
-          <w:b/>
-          <w:bCs/>
-        </w:rPr>
-        <w:t xml:space="preserve">, </w:t>
-      </w:r>
-      <w:proofErr w:type="spellStart"/>
-      <w:r>
-        <w:rPr>
-          <w:rFonts w:ascii="Arial" w:hAnsi="Arial" w:cs="Arial"/>
-          <w:b/>
-          <w:bCs/>
-        </w:rPr>
-        <w:t>mayor_exp</w:t>
-      </w:r>
-      <w:proofErr w:type="spellEnd"/>
-      <w:r>
-        <w:rPr>
-          <w:rFonts w:ascii="Arial" w:hAnsi="Arial" w:cs="Arial"/>
-          <w:b/>
-          <w:bCs/>
-        </w:rPr>
-        <w:t xml:space="preserve">, </w:t>
-      </w:r>
-      <w:proofErr w:type="spellStart"/>
-      <w:r>
-        <w:rPr>
-          <w:rFonts w:ascii="Arial" w:hAnsi="Arial" w:cs="Arial"/>
-          <w:b/>
-          <w:bCs/>
-        </w:rPr>
-        <w:t>cant_den_mujeres</w:t>
-      </w:r>
-      <w:proofErr w:type="spellEnd"/>
-      <w:r>
-        <w:rPr>
-          <w:rFonts w:ascii="Arial" w:hAnsi="Arial" w:cs="Arial"/>
-          <w:b/>
-          <w:bCs/>
-        </w:rPr>
-        <w:t xml:space="preserve">, </w:t>
-      </w:r>
-      <w:proofErr w:type="spellStart"/>
-      <w:r>
-        <w:rPr>
-          <w:rFonts w:ascii="Arial" w:hAnsi="Arial" w:cs="Arial"/>
-          <w:b/>
-          <w:bCs/>
-        </w:rPr>
-        <w:t>cant_den_varones</w:t>
-      </w:r>
-      <w:proofErr w:type="spellEnd"/>
-      <w:r>
-        <w:rPr>
-          <w:rFonts w:ascii="Arial" w:hAnsi="Arial" w:cs="Arial"/>
-          <w:b/>
-          <w:bCs/>
-        </w:rPr>
-        <w:t xml:space="preserve">, </w:t>
-      </w:r>
-      <w:proofErr w:type="spellStart"/>
-      <w:r>
-        <w:rPr>
-          <w:rFonts w:ascii="Arial" w:hAnsi="Arial" w:cs="Arial"/>
-          <w:b/>
-          <w:bCs/>
-        </w:rPr>
-        <w:t>cant_den_otres</w:t>
-      </w:r>
-      <w:proofErr w:type="spellEnd"/>
-      <w:r>
-        <w:rPr>
-          <w:rFonts w:ascii="Arial" w:hAnsi="Arial" w:cs="Arial"/>
-          <w:b/>
-          <w:bCs/>
-        </w:rPr>
-        <w:t xml:space="preserve">, </w:t>
-      </w:r>
-      <w:proofErr w:type="spellStart"/>
-      <w:r>
-        <w:rPr>
-          <w:rFonts w:ascii="Arial" w:hAnsi="Arial" w:cs="Arial"/>
-          <w:b/>
-          <w:bCs/>
-        </w:rPr>
-        <w:t>cant_den_docentes</w:t>
-      </w:r>
-      <w:proofErr w:type="spellEnd"/>
-      <w:r>
-        <w:rPr>
-          <w:rFonts w:ascii="Arial" w:hAnsi="Arial" w:cs="Arial"/>
-          <w:b/>
-          <w:bCs/>
-        </w:rPr>
-        <w:t xml:space="preserve">, </w:t>
-      </w:r>
-      <w:proofErr w:type="spellStart"/>
-      <w:r>
-        <w:rPr>
-          <w:rFonts w:ascii="Arial" w:hAnsi="Arial" w:cs="Arial"/>
-          <w:b/>
-          <w:bCs/>
-        </w:rPr>
-        <w:t>cant_den_nodocentes</w:t>
-      </w:r>
-      <w:proofErr w:type="spellEnd"/>
-      <w:r>
-        <w:rPr>
-          <w:rFonts w:ascii="Arial" w:hAnsi="Arial" w:cs="Arial"/>
-          <w:b/>
-          <w:bCs/>
-        </w:rPr>
-        <w:t xml:space="preserve">, </w:t>
-      </w:r>
-      <w:proofErr w:type="spellStart"/>
-      <w:r>
-        <w:rPr>
-          <w:rFonts w:ascii="Arial" w:hAnsi="Arial" w:cs="Arial"/>
-          <w:b/>
-          <w:bCs/>
-        </w:rPr>
-        <w:t>cant_den_estudiantes</w:t>
-      </w:r>
-      <w:proofErr w:type="spellEnd"/>
-      <w:r>
-        <w:rPr>
-          <w:rFonts w:ascii="Arial" w:hAnsi="Arial" w:cs="Arial"/>
-          <w:b/>
-          <w:bCs/>
-        </w:rPr>
-        <w:t xml:space="preserve">, </w:t>
-      </w:r>
-      <w:proofErr w:type="spellStart"/>
-      <w:r>
-        <w:rPr>
-          <w:rFonts w:ascii="Arial" w:hAnsi="Arial" w:cs="Arial"/>
-          <w:b/>
-          <w:bCs/>
-        </w:rPr>
-        <w:t>cant_den_graduades</w:t>
-      </w:r>
-      <w:proofErr w:type="spellEnd"/>
-      <w:r>
-        <w:rPr>
-          <w:rFonts w:ascii="Arial" w:hAnsi="Arial" w:cs="Arial"/>
-          <w:b/>
-          <w:bCs/>
-        </w:rPr>
-        <w:t xml:space="preserve">): </w:t>
-      </w:r>
-      <w:r>
-        <w:rPr>
-          <w:rFonts w:ascii="Arial" w:hAnsi="Arial" w:cs="Arial"/>
-        </w:rPr>
-        <w:t xml:space="preserve">Recibe por parámetros datos para el informe, y lo muestra en pantalla de forma alusiva y ordenada. Utiliza las funciones </w:t>
-      </w:r>
-      <w:proofErr w:type="spellStart"/>
-      <w:r>
-        <w:rPr>
-          <w:rFonts w:ascii="Arial" w:hAnsi="Arial" w:cs="Arial"/>
-          <w:b/>
-          <w:bCs/>
-        </w:rPr>
-        <w:t>devuelve_genero</w:t>
-      </w:r>
-      <w:proofErr w:type="spellEnd"/>
-      <w:r>
-        <w:rPr>
-          <w:rFonts w:ascii="Arial" w:hAnsi="Arial" w:cs="Arial"/>
-          <w:b/>
-          <w:bCs/>
-        </w:rPr>
-        <w:t xml:space="preserve"> (identificador) </w:t>
-      </w:r>
-      <w:r>
-        <w:rPr>
-          <w:rFonts w:ascii="Arial" w:hAnsi="Arial" w:cs="Arial"/>
-        </w:rPr>
-        <w:t xml:space="preserve"> y </w:t>
-      </w:r>
-      <w:proofErr w:type="spellStart"/>
-      <w:r>
-        <w:rPr>
-          <w:rFonts w:ascii="Arial" w:hAnsi="Arial" w:cs="Arial"/>
-          <w:b/>
-          <w:bCs/>
-        </w:rPr>
-        <w:t>devuelve_genero</w:t>
-      </w:r>
-      <w:proofErr w:type="spellEnd"/>
+        <w:t>devuelve_situaciones</w:t>
+      </w:r>
       <w:r>
         <w:rPr>
           <w:rFonts w:ascii="Arial" w:hAnsi="Arial" w:cs="Arial"/>
@@ -7055,23 +5317,13 @@
           <w:rFonts w:ascii="Arial" w:hAnsi="Arial" w:cs="Arial"/>
         </w:rPr>
       </w:pPr>
-      <w:proofErr w:type="spellStart"/>
       <w:r>
         <w:rPr>
           <w:rFonts w:ascii="Arial" w:hAnsi="Arial" w:cs="Arial"/>
           <w:b/>
           <w:bCs/>
         </w:rPr>
-        <w:t>devuelve_genero</w:t>
-      </w:r>
-      <w:proofErr w:type="spellEnd"/>
-      <w:r>
-        <w:rPr>
-          <w:rFonts w:ascii="Arial" w:hAnsi="Arial" w:cs="Arial"/>
-          <w:b/>
-          <w:bCs/>
-        </w:rPr>
-        <w:t xml:space="preserve"> (identificador): </w:t>
+        <w:t xml:space="preserve">devuelve_genero (identificador): </w:t>
       </w:r>
       <w:r>
         <w:rPr>
@@ -7104,9 +5356,9 @@
         <w:jc w:val="both"/>
         <w:rPr>
           <w:rFonts w:ascii="Arial" w:hAnsi="Arial" w:cs="Arial"/>
-        </w:rPr>
-      </w:pPr>
-      <w:proofErr w:type="spellStart"/>
+          <w:lang w:val="es-ES"/>
+        </w:rPr>
+      </w:pPr>
       <w:r>
         <w:rPr>
           <w:rFonts w:ascii="Arial" w:hAnsi="Arial" w:cs="Arial"/>
@@ -7114,9 +5366,15 @@
           <w:bCs/>
           <w:lang w:val="es-ES"/>
         </w:rPr>
-        <w:t>devuelve_clasutro</w:t>
-      </w:r>
-      <w:proofErr w:type="spellEnd"/>
+        <w:t xml:space="preserve">devuelve_clasutro (identificador): </w:t>
+      </w:r>
+      <w:r>
+        <w:rPr>
+          <w:rFonts w:ascii="Arial" w:hAnsi="Arial" w:cs="Arial"/>
+          <w:lang w:val="es-ES"/>
+        </w:rPr>
+        <w:t>Dado por parámetro una letra (</w:t>
+      </w:r>
       <w:r>
         <w:rPr>
           <w:rFonts w:ascii="Arial" w:hAnsi="Arial" w:cs="Arial"/>
@@ -7124,15 +5382,28 @@
           <w:bCs/>
           <w:lang w:val="es-ES"/>
         </w:rPr>
-        <w:t xml:space="preserve"> (identificador): </w:t>
+        <w:t>identificador</w:t>
       </w:r>
       <w:r>
         <w:rPr>
           <w:rFonts w:ascii="Arial" w:hAnsi="Arial" w:cs="Arial"/>
           <w:lang w:val="es-ES"/>
         </w:rPr>
-        <w:t>Dado por parámetro una letra (</w:t>
-      </w:r>
+        <w:t>), devuelve de forma textual el claustro.</w:t>
+      </w:r>
+    </w:p>
+    <w:p>
+      <w:pPr>
+        <w:pStyle w:val="Default"/>
+        <w:autoSpaceDE w:val="0"/>
+        <w:autoSpaceDN w:val="0"/>
+        <w:adjustRightInd w:val="0"/>
+        <w:spacing w:after="60" w:line="276" w:lineRule="auto"/>
+        <w:jc w:val="both"/>
+        <w:rPr>
+          <w:rFonts w:ascii="Arial" w:hAnsi="Arial" w:cs="Arial"/>
+        </w:rPr>
+      </w:pPr>
       <w:r>
         <w:rPr>
           <w:rFonts w:ascii="Arial" w:hAnsi="Arial" w:cs="Arial"/>
@@ -7140,6 +5411,41 @@
           <w:bCs/>
           <w:lang w:val="es-ES"/>
         </w:rPr>
+        <w:lastRenderedPageBreak/>
+        <w:t>devuelve_</w:t>
+      </w:r>
+      <w:r>
+        <w:rPr>
+          <w:rFonts w:ascii="Arial" w:hAnsi="Arial" w:cs="Arial"/>
+          <w:b/>
+          <w:bCs/>
+          <w:lang w:val="es-ES"/>
+        </w:rPr>
+        <w:t>situaciones</w:t>
+      </w:r>
+      <w:r>
+        <w:rPr>
+          <w:rFonts w:ascii="Arial" w:hAnsi="Arial" w:cs="Arial"/>
+          <w:b/>
+          <w:bCs/>
+          <w:lang w:val="es-ES"/>
+        </w:rPr>
+        <w:t xml:space="preserve"> (identificador): </w:t>
+      </w:r>
+      <w:r>
+        <w:rPr>
+          <w:rFonts w:ascii="Arial" w:hAnsi="Arial" w:cs="Arial"/>
+          <w:lang w:val="es-ES"/>
+        </w:rPr>
+        <w:t>Dado por parámetro una letra (</w:t>
+      </w:r>
+      <w:r>
+        <w:rPr>
+          <w:rFonts w:ascii="Arial" w:hAnsi="Arial" w:cs="Arial"/>
+          <w:b/>
+          <w:bCs/>
+          <w:lang w:val="es-ES"/>
+        </w:rPr>
         <w:t>identificador</w:t>
       </w:r>
       <w:r>
@@ -7147,8 +5453,37 @@
           <w:rFonts w:ascii="Arial" w:hAnsi="Arial" w:cs="Arial"/>
           <w:lang w:val="es-ES"/>
         </w:rPr>
-        <w:t>), devuelve de forma textual el claustro.</w:t>
-      </w:r>
+        <w:t xml:space="preserve">), devuelve de forma </w:t>
+      </w:r>
+      <w:r>
+        <w:rPr>
+          <w:rFonts w:ascii="Arial" w:hAnsi="Arial" w:cs="Arial"/>
+          <w:lang w:val="es-ES"/>
+        </w:rPr>
+        <w:t>textual el tipo de denuncia que repressenta</w:t>
+      </w:r>
+      <w:bookmarkStart w:id="0" w:name="_GoBack"/>
+      <w:bookmarkEnd w:id="0"/>
+      <w:r>
+        <w:rPr>
+          <w:rFonts w:ascii="Arial" w:hAnsi="Arial" w:cs="Arial"/>
+          <w:lang w:val="es-ES"/>
+        </w:rPr>
+        <w:t>.</w:t>
+      </w:r>
+    </w:p>
+    <w:p>
+      <w:pPr>
+        <w:pStyle w:val="Default"/>
+        <w:autoSpaceDE w:val="0"/>
+        <w:autoSpaceDN w:val="0"/>
+        <w:adjustRightInd w:val="0"/>
+        <w:spacing w:after="60" w:line="276" w:lineRule="auto"/>
+        <w:jc w:val="both"/>
+        <w:rPr>
+          <w:rFonts w:ascii="Arial" w:hAnsi="Arial" w:cs="Arial"/>
+        </w:rPr>
+      </w:pPr>
     </w:p>
     <w:p>
       <w:pPr>
@@ -7235,7 +5570,7 @@
         <w:b/>
         <w:noProof/>
       </w:rPr>
-      <w:t>2</w:t>
+      <w:t>6</w:t>
     </w:r>
     <w:r>
       <w:rPr>
@@ -7275,7 +5610,7 @@
         <w:b/>
         <w:noProof/>
       </w:rPr>
-      <w:t>6</w:t>
+      <w:t>7</w:t>
     </w:r>
     <w:r>
       <w:rPr>
@@ -9540,6 +7875,7 @@
   <w:style w:type="character" w:default="1" w:styleId="DefaultParagraphFont">
     <w:name w:val="Default Paragraph Font"/>
     <w:uiPriority w:val="1"/>
+    <w:semiHidden/>
     <w:unhideWhenUsed/>
   </w:style>
   <w:style w:type="table" w:default="1" w:styleId="TableNormal">
@@ -10600,7 +8936,7 @@
 </file>
 
 <file path=customXml/itemProps1.xml><?xml version="1.0" encoding="utf-8"?>
-<ds:datastoreItem xmlns:ds="http://schemas.openxmlformats.org/officeDocument/2006/customXml" ds:itemID="{945D3926-F891-42B3-BD8A-DB2DDDCF060A}">
+<ds:datastoreItem xmlns:ds="http://schemas.openxmlformats.org/officeDocument/2006/customXml" ds:itemID="{C5CA43BC-5241-4BE7-8872-7210F4600B19}">
   <ds:schemaRefs>
     <ds:schemaRef ds:uri="http://schemas.openxmlformats.org/officeDocument/2006/bibliography"/>
   </ds:schemaRefs>

</xml_diff>

<commit_message>
Mejora de indentacion + correcciones en word
</commit_message>
<xml_diff>
--- a/Com-5_DELTA.docx
+++ b/Com-5_DELTA.docx
@@ -566,6 +566,7 @@
           <w:szCs w:val="32"/>
         </w:rPr>
       </w:pPr>
+      <w:proofErr w:type="spellStart"/>
       <w:r>
         <w:rPr>
           <w:rFonts w:ascii="Times New Roman" w:hAnsi="Times New Roman"/>
@@ -573,7 +574,37 @@
           <w:sz w:val="32"/>
           <w:szCs w:val="32"/>
         </w:rPr>
-        <w:t>Catalano Resi Martín</w:t>
+        <w:t>Catalano</w:t>
+      </w:r>
+      <w:proofErr w:type="spellEnd"/>
+      <w:r>
+        <w:rPr>
+          <w:rFonts w:ascii="Times New Roman" w:hAnsi="Times New Roman"/>
+          <w:b/>
+          <w:sz w:val="32"/>
+          <w:szCs w:val="32"/>
+        </w:rPr>
+        <w:t xml:space="preserve"> </w:t>
+      </w:r>
+      <w:proofErr w:type="spellStart"/>
+      <w:r>
+        <w:rPr>
+          <w:rFonts w:ascii="Times New Roman" w:hAnsi="Times New Roman"/>
+          <w:b/>
+          <w:sz w:val="32"/>
+          <w:szCs w:val="32"/>
+        </w:rPr>
+        <w:t>Resi</w:t>
+      </w:r>
+      <w:proofErr w:type="spellEnd"/>
+      <w:r>
+        <w:rPr>
+          <w:rFonts w:ascii="Times New Roman" w:hAnsi="Times New Roman"/>
+          <w:b/>
+          <w:sz w:val="32"/>
+          <w:szCs w:val="32"/>
+        </w:rPr>
+        <w:t xml:space="preserve"> Martín</w:t>
       </w:r>
     </w:p>
     <w:p>
@@ -1339,8 +1370,18 @@
           <w:sz w:val="24"/>
           <w:szCs w:val="24"/>
         </w:rPr>
-        <w:t>: otre</w:t>
-      </w:r>
+        <w:t xml:space="preserve">: </w:t>
+      </w:r>
+      <w:proofErr w:type="spellStart"/>
+      <w:r>
+        <w:rPr>
+          <w:rFonts w:ascii="Arial" w:hAnsi="Arial" w:cs="Arial"/>
+          <w:sz w:val="24"/>
+          <w:szCs w:val="24"/>
+        </w:rPr>
+        <w:t>otre</w:t>
+      </w:r>
+      <w:proofErr w:type="spellEnd"/>
     </w:p>
     <w:p>
       <w:pPr>
@@ -1486,8 +1527,18 @@
           <w:sz w:val="24"/>
           <w:szCs w:val="24"/>
         </w:rPr>
-        <w:t>: graduade</w:t>
-      </w:r>
+        <w:t xml:space="preserve">: </w:t>
+      </w:r>
+      <w:proofErr w:type="spellStart"/>
+      <w:r>
+        <w:rPr>
+          <w:rFonts w:ascii="Arial" w:hAnsi="Arial" w:cs="Arial"/>
+          <w:sz w:val="24"/>
+          <w:szCs w:val="24"/>
+        </w:rPr>
+        <w:t>graduade</w:t>
+      </w:r>
+      <w:proofErr w:type="spellEnd"/>
     </w:p>
     <w:p>
       <w:pPr>
@@ -1856,8 +1907,36 @@
           <w:sz w:val="24"/>
           <w:szCs w:val="24"/>
         </w:rPr>
-        <w:t xml:space="preserve"> graduade/graduade</w:t>
-      </w:r>
+        <w:t xml:space="preserve"> </w:t>
+      </w:r>
+      <w:proofErr w:type="spellStart"/>
+      <w:r>
+        <w:rPr>
+          <w:rFonts w:ascii="Arial" w:hAnsi="Arial" w:cs="Arial"/>
+          <w:sz w:val="24"/>
+          <w:szCs w:val="24"/>
+        </w:rPr>
+        <w:t>graduade</w:t>
+      </w:r>
+      <w:proofErr w:type="spellEnd"/>
+      <w:r>
+        <w:rPr>
+          <w:rFonts w:ascii="Arial" w:hAnsi="Arial" w:cs="Arial"/>
+          <w:sz w:val="24"/>
+          <w:szCs w:val="24"/>
+        </w:rPr>
+        <w:t>/</w:t>
+      </w:r>
+      <w:proofErr w:type="spellStart"/>
+      <w:r>
+        <w:rPr>
+          <w:rFonts w:ascii="Arial" w:hAnsi="Arial" w:cs="Arial"/>
+          <w:sz w:val="24"/>
+          <w:szCs w:val="24"/>
+        </w:rPr>
+        <w:t>graduade</w:t>
+      </w:r>
+      <w:proofErr w:type="spellEnd"/>
       <w:r>
         <w:rPr>
           <w:rFonts w:ascii="Arial" w:hAnsi="Arial" w:cs="Arial"/>
@@ -1920,7 +1999,25 @@
           <w:sz w:val="24"/>
           <w:szCs w:val="24"/>
         </w:rPr>
-        <w:t xml:space="preserve">por ej: </w:t>
+        <w:t xml:space="preserve">por </w:t>
+      </w:r>
+      <w:proofErr w:type="spellStart"/>
+      <w:r>
+        <w:rPr>
+          <w:rFonts w:ascii="Arial" w:hAnsi="Arial" w:cs="Arial"/>
+          <w:sz w:val="24"/>
+          <w:szCs w:val="24"/>
+        </w:rPr>
+        <w:t>ej</w:t>
+      </w:r>
+      <w:proofErr w:type="spellEnd"/>
+      <w:r>
+        <w:rPr>
+          <w:rFonts w:ascii="Arial" w:hAnsi="Arial" w:cs="Arial"/>
+          <w:sz w:val="24"/>
+          <w:szCs w:val="24"/>
+        </w:rPr>
+        <w:t xml:space="preserve">: </w:t>
       </w:r>
       <w:r>
         <w:rPr>
@@ -2116,33 +2213,83 @@
         </w:rPr>
         <w:t xml:space="preserve"> </w:t>
       </w:r>
+      <w:proofErr w:type="spellStart"/>
       <w:r>
         <w:rPr>
           <w:i/>
           <w:sz w:val="20"/>
         </w:rPr>
-        <w:t>Cant. casos clasifi</w:t>
-      </w:r>
+        <w:t>Cant</w:t>
+      </w:r>
+      <w:proofErr w:type="spellEnd"/>
       <w:r>
         <w:rPr>
           <w:i/>
           <w:sz w:val="20"/>
         </w:rPr>
-        <w:t>cados</w:t>
-      </w:r>
+        <w:t xml:space="preserve">. </w:t>
+      </w:r>
+      <w:proofErr w:type="gramStart"/>
       <w:r>
         <w:rPr>
           <w:i/>
           <w:sz w:val="20"/>
         </w:rPr>
-        <w:t xml:space="preserve"> en más de un tipo de situación vivenciada  x  100  /  Cant. </w:t>
-      </w:r>
+        <w:t>casos</w:t>
+      </w:r>
+      <w:proofErr w:type="gramEnd"/>
       <w:r>
         <w:rPr>
           <w:i/>
           <w:sz w:val="20"/>
         </w:rPr>
-        <w:t xml:space="preserve">total </w:t>
+        <w:t xml:space="preserve"> clasifi</w:t>
+      </w:r>
+      <w:r>
+        <w:rPr>
+          <w:i/>
+          <w:sz w:val="20"/>
+        </w:rPr>
+        <w:t>cados</w:t>
+      </w:r>
+      <w:r>
+        <w:rPr>
+          <w:i/>
+          <w:sz w:val="20"/>
+        </w:rPr>
+        <w:t xml:space="preserve"> en más de un tipo de situación vivenciada  x  100  /  </w:t>
+      </w:r>
+      <w:proofErr w:type="spellStart"/>
+      <w:r>
+        <w:rPr>
+          <w:i/>
+          <w:sz w:val="20"/>
+        </w:rPr>
+        <w:t>Cant</w:t>
+      </w:r>
+      <w:proofErr w:type="spellEnd"/>
+      <w:r>
+        <w:rPr>
+          <w:i/>
+          <w:sz w:val="20"/>
+        </w:rPr>
+        <w:t xml:space="preserve">. </w:t>
+      </w:r>
+      <w:proofErr w:type="gramStart"/>
+      <w:r>
+        <w:rPr>
+          <w:i/>
+          <w:sz w:val="20"/>
+        </w:rPr>
+        <w:t>total</w:t>
+      </w:r>
+      <w:proofErr w:type="gramEnd"/>
+      <w:r>
+        <w:rPr>
+          <w:i/>
+          <w:sz w:val="20"/>
+        </w:rPr>
+        <w:t xml:space="preserve"> </w:t>
       </w:r>
       <w:r>
         <w:rPr>
@@ -2635,8 +2782,16 @@
         <w:rPr>
           <w:rFonts w:ascii="Arial" w:hAnsi="Arial" w:cs="Arial"/>
         </w:rPr>
-        <w:t>: otre</w:t>
-      </w:r>
+        <w:t xml:space="preserve">: </w:t>
+      </w:r>
+      <w:proofErr w:type="spellStart"/>
+      <w:r>
+        <w:rPr>
+          <w:rFonts w:ascii="Arial" w:hAnsi="Arial" w:cs="Arial"/>
+        </w:rPr>
+        <w:t>otre</w:t>
+      </w:r>
+      <w:proofErr w:type="spellEnd"/>
       <w:r>
         <w:rPr>
           <w:rFonts w:ascii="Arial" w:hAnsi="Arial" w:cs="Arial"/>
@@ -2735,8 +2890,16 @@
         <w:rPr>
           <w:rFonts w:ascii="Arial" w:hAnsi="Arial" w:cs="Arial"/>
         </w:rPr>
-        <w:t>: graduade</w:t>
-      </w:r>
+        <w:t xml:space="preserve">: </w:t>
+      </w:r>
+      <w:proofErr w:type="spellStart"/>
+      <w:r>
+        <w:rPr>
+          <w:rFonts w:ascii="Arial" w:hAnsi="Arial" w:cs="Arial"/>
+        </w:rPr>
+        <w:t>graduade</w:t>
+      </w:r>
+      <w:proofErr w:type="spellEnd"/>
       <w:r>
         <w:rPr>
           <w:rFonts w:ascii="Arial" w:hAnsi="Arial" w:cs="Arial"/>
@@ -2972,8 +3135,16 @@
         <w:rPr>
           <w:rFonts w:ascii="Arial" w:hAnsi="Arial" w:cs="Arial"/>
         </w:rPr>
-        <w:t>: otre</w:t>
-      </w:r>
+        <w:t xml:space="preserve">: </w:t>
+      </w:r>
+      <w:proofErr w:type="spellStart"/>
+      <w:r>
+        <w:rPr>
+          <w:rFonts w:ascii="Arial" w:hAnsi="Arial" w:cs="Arial"/>
+        </w:rPr>
+        <w:t>otre</w:t>
+      </w:r>
+      <w:proofErr w:type="spellEnd"/>
       <w:r>
         <w:rPr>
           <w:rFonts w:ascii="Arial" w:hAnsi="Arial" w:cs="Arial"/>
@@ -3078,8 +3249,16 @@
         <w:rPr>
           <w:rFonts w:ascii="Arial" w:hAnsi="Arial" w:cs="Arial"/>
         </w:rPr>
-        <w:t>: graduade</w:t>
-      </w:r>
+        <w:t xml:space="preserve">: </w:t>
+      </w:r>
+      <w:proofErr w:type="spellStart"/>
+      <w:r>
+        <w:rPr>
+          <w:rFonts w:ascii="Arial" w:hAnsi="Arial" w:cs="Arial"/>
+        </w:rPr>
+        <w:t>graduade</w:t>
+      </w:r>
+      <w:proofErr w:type="spellEnd"/>
       <w:r>
         <w:rPr>
           <w:rFonts w:ascii="Arial" w:hAnsi="Arial" w:cs="Arial"/>
@@ -3286,8 +3465,16 @@
         <w:rPr>
           <w:rFonts w:ascii="Arial" w:hAnsi="Arial" w:cs="Arial"/>
         </w:rPr>
-        <w:t>nte y denunciade</w:t>
-      </w:r>
+        <w:t xml:space="preserve">nte y </w:t>
+      </w:r>
+      <w:proofErr w:type="spellStart"/>
+      <w:r>
+        <w:rPr>
+          <w:rFonts w:ascii="Arial" w:hAnsi="Arial" w:cs="Arial"/>
+        </w:rPr>
+        <w:t>denunciade</w:t>
+      </w:r>
+      <w:proofErr w:type="spellEnd"/>
       <w:r>
         <w:rPr>
           <w:rFonts w:ascii="Arial" w:hAnsi="Arial" w:cs="Arial"/>
@@ -3401,12 +3588,69 @@
         </w:rPr>
         <w:t xml:space="preserve">(*) </w:t>
       </w:r>
+      <w:proofErr w:type="spellStart"/>
       <w:r>
         <w:rPr>
           <w:i/>
           <w:sz w:val="20"/>
         </w:rPr>
-        <w:t>Cant. casos clasificados en más de un tipo de situación vivenciada  x  100  /  Cant. total denuncias</w:t>
+        <w:t>Cant</w:t>
+      </w:r>
+      <w:proofErr w:type="spellEnd"/>
+      <w:r>
+        <w:rPr>
+          <w:i/>
+          <w:sz w:val="20"/>
+        </w:rPr>
+        <w:t xml:space="preserve">. </w:t>
+      </w:r>
+      <w:proofErr w:type="gramStart"/>
+      <w:r>
+        <w:rPr>
+          <w:i/>
+          <w:sz w:val="20"/>
+        </w:rPr>
+        <w:t>casos</w:t>
+      </w:r>
+      <w:proofErr w:type="gramEnd"/>
+      <w:r>
+        <w:rPr>
+          <w:i/>
+          <w:sz w:val="20"/>
+        </w:rPr>
+        <w:t xml:space="preserve"> clasificados en más de un tipo de situación vivenciada  x  100  /  </w:t>
+      </w:r>
+      <w:proofErr w:type="spellStart"/>
+      <w:r>
+        <w:rPr>
+          <w:i/>
+          <w:sz w:val="20"/>
+        </w:rPr>
+        <w:t>Cant</w:t>
+      </w:r>
+      <w:proofErr w:type="spellEnd"/>
+      <w:r>
+        <w:rPr>
+          <w:i/>
+          <w:sz w:val="20"/>
+        </w:rPr>
+        <w:t xml:space="preserve">. </w:t>
+      </w:r>
+      <w:proofErr w:type="gramStart"/>
+      <w:r>
+        <w:rPr>
+          <w:i/>
+          <w:sz w:val="20"/>
+        </w:rPr>
+        <w:t>total</w:t>
+      </w:r>
+      <w:proofErr w:type="gramEnd"/>
+      <w:r>
+        <w:rPr>
+          <w:i/>
+          <w:sz w:val="20"/>
+        </w:rPr>
+        <w:t xml:space="preserve"> denuncias</w:t>
       </w:r>
     </w:p>
     <w:p>
@@ -3915,7 +4159,21 @@
         <w:rPr>
           <w:rFonts w:ascii="Arial" w:hAnsi="Arial" w:cs="Arial"/>
         </w:rPr>
-        <w:t xml:space="preserve"> de la denuncia (dia, mes, año)</w:t>
+        <w:t xml:space="preserve"> de la denuncia (</w:t>
+      </w:r>
+      <w:proofErr w:type="spellStart"/>
+      <w:r>
+        <w:rPr>
+          <w:rFonts w:ascii="Arial" w:hAnsi="Arial" w:cs="Arial"/>
+        </w:rPr>
+        <w:t>dia</w:t>
+      </w:r>
+      <w:proofErr w:type="spellEnd"/>
+      <w:r>
+        <w:rPr>
+          <w:rFonts w:ascii="Arial" w:hAnsi="Arial" w:cs="Arial"/>
+        </w:rPr>
+        <w:t>, mes, año)</w:t>
       </w:r>
       <w:r>
         <w:rPr>
@@ -4287,8 +4545,16 @@
         <w:rPr>
           <w:rFonts w:ascii="Arial" w:hAnsi="Arial" w:cs="Arial"/>
         </w:rPr>
-        <w:t>Cantidad de denunciantes otres</w:t>
-      </w:r>
+        <w:t xml:space="preserve">Cantidad de denunciantes </w:t>
+      </w:r>
+      <w:proofErr w:type="spellStart"/>
+      <w:r>
+        <w:rPr>
+          <w:rFonts w:ascii="Arial" w:hAnsi="Arial" w:cs="Arial"/>
+        </w:rPr>
+        <w:t>otres</w:t>
+      </w:r>
+      <w:proofErr w:type="spellEnd"/>
     </w:p>
     <w:p>
       <w:pPr>
@@ -4379,8 +4645,16 @@
         <w:rPr>
           <w:rFonts w:ascii="Arial" w:hAnsi="Arial" w:cs="Arial"/>
         </w:rPr>
-        <w:t>Cantidad de denunciantes del claustro de graduades</w:t>
-      </w:r>
+        <w:t xml:space="preserve">Cantidad de denunciantes del claustro de </w:t>
+      </w:r>
+      <w:proofErr w:type="spellStart"/>
+      <w:r>
+        <w:rPr>
+          <w:rFonts w:ascii="Arial" w:hAnsi="Arial" w:cs="Arial"/>
+        </w:rPr>
+        <w:t>graduades</w:t>
+      </w:r>
+      <w:proofErr w:type="spellEnd"/>
     </w:p>
     <w:p>
       <w:pPr>
@@ -4437,6 +4711,7 @@
         </w:rPr>
         <w:t>Se pide ingresar el año (</w:t>
       </w:r>
+      <w:proofErr w:type="spellStart"/>
       <w:r>
         <w:rPr>
           <w:rFonts w:ascii="Arial" w:hAnsi="Arial" w:cs="Arial"/>
@@ -4445,6 +4720,7 @@
         </w:rPr>
         <w:t>anio</w:t>
       </w:r>
+      <w:proofErr w:type="spellEnd"/>
       <w:r>
         <w:rPr>
           <w:rFonts w:ascii="Arial" w:hAnsi="Arial" w:cs="Arial"/>
@@ -4465,14 +4741,178 @@
         </w:rPr>
         <w:t xml:space="preserve">), mientras difiera de 1 y 2 se pedirá reingreso. Se inicializan variables acumuladoras: </w:t>
       </w:r>
-      <w:r>
-        <w:rPr>
-          <w:rFonts w:ascii="Arial" w:hAnsi="Arial" w:cs="Arial"/>
-          <w:b/>
-          <w:bCs/>
-        </w:rPr>
-        <w:t>cant_den_mujeres, cant_den_varones, cant_den_otres, cant_den_estudiantes, cant_den_nodocentes, cant_den_docentes, cant_den_graduades, mayor_exp, cant_pares, acum_varios_tipos</w:t>
-      </w:r>
+      <w:proofErr w:type="spellStart"/>
+      <w:r>
+        <w:rPr>
+          <w:rFonts w:ascii="Arial" w:hAnsi="Arial" w:cs="Arial"/>
+          <w:b/>
+          <w:bCs/>
+        </w:rPr>
+        <w:t>cant_den_mujeres</w:t>
+      </w:r>
+      <w:proofErr w:type="spellEnd"/>
+      <w:r>
+        <w:rPr>
+          <w:rFonts w:ascii="Arial" w:hAnsi="Arial" w:cs="Arial"/>
+          <w:b/>
+          <w:bCs/>
+        </w:rPr>
+        <w:t xml:space="preserve">, </w:t>
+      </w:r>
+      <w:proofErr w:type="spellStart"/>
+      <w:r>
+        <w:rPr>
+          <w:rFonts w:ascii="Arial" w:hAnsi="Arial" w:cs="Arial"/>
+          <w:b/>
+          <w:bCs/>
+        </w:rPr>
+        <w:t>cant_den_varones</w:t>
+      </w:r>
+      <w:proofErr w:type="spellEnd"/>
+      <w:r>
+        <w:rPr>
+          <w:rFonts w:ascii="Arial" w:hAnsi="Arial" w:cs="Arial"/>
+          <w:b/>
+          <w:bCs/>
+        </w:rPr>
+        <w:t xml:space="preserve">, </w:t>
+      </w:r>
+      <w:proofErr w:type="spellStart"/>
+      <w:r>
+        <w:rPr>
+          <w:rFonts w:ascii="Arial" w:hAnsi="Arial" w:cs="Arial"/>
+          <w:b/>
+          <w:bCs/>
+        </w:rPr>
+        <w:t>cant_den_otres</w:t>
+      </w:r>
+      <w:proofErr w:type="spellEnd"/>
+      <w:r>
+        <w:rPr>
+          <w:rFonts w:ascii="Arial" w:hAnsi="Arial" w:cs="Arial"/>
+          <w:b/>
+          <w:bCs/>
+        </w:rPr>
+        <w:t xml:space="preserve">, </w:t>
+      </w:r>
+      <w:proofErr w:type="spellStart"/>
+      <w:r>
+        <w:rPr>
+          <w:rFonts w:ascii="Arial" w:hAnsi="Arial" w:cs="Arial"/>
+          <w:b/>
+          <w:bCs/>
+        </w:rPr>
+        <w:t>cant_den_estudiantes</w:t>
+      </w:r>
+      <w:proofErr w:type="spellEnd"/>
+      <w:r>
+        <w:rPr>
+          <w:rFonts w:ascii="Arial" w:hAnsi="Arial" w:cs="Arial"/>
+          <w:b/>
+          <w:bCs/>
+        </w:rPr>
+        <w:t xml:space="preserve">, </w:t>
+      </w:r>
+      <w:proofErr w:type="spellStart"/>
+      <w:r>
+        <w:rPr>
+          <w:rFonts w:ascii="Arial" w:hAnsi="Arial" w:cs="Arial"/>
+          <w:b/>
+          <w:bCs/>
+        </w:rPr>
+        <w:t>cant_den_nodocentes</w:t>
+      </w:r>
+      <w:proofErr w:type="spellEnd"/>
+      <w:r>
+        <w:rPr>
+          <w:rFonts w:ascii="Arial" w:hAnsi="Arial" w:cs="Arial"/>
+          <w:b/>
+          <w:bCs/>
+        </w:rPr>
+        <w:t xml:space="preserve">, </w:t>
+      </w:r>
+      <w:proofErr w:type="spellStart"/>
+      <w:r>
+        <w:rPr>
+          <w:rFonts w:ascii="Arial" w:hAnsi="Arial" w:cs="Arial"/>
+          <w:b/>
+          <w:bCs/>
+        </w:rPr>
+        <w:t>cant_den_docentes</w:t>
+      </w:r>
+      <w:proofErr w:type="spellEnd"/>
+      <w:r>
+        <w:rPr>
+          <w:rFonts w:ascii="Arial" w:hAnsi="Arial" w:cs="Arial"/>
+          <w:b/>
+          <w:bCs/>
+        </w:rPr>
+        <w:t xml:space="preserve">, </w:t>
+      </w:r>
+      <w:proofErr w:type="spellStart"/>
+      <w:r>
+        <w:rPr>
+          <w:rFonts w:ascii="Arial" w:hAnsi="Arial" w:cs="Arial"/>
+          <w:b/>
+          <w:bCs/>
+        </w:rPr>
+        <w:t>cant_den_graduades</w:t>
+      </w:r>
+      <w:proofErr w:type="spellEnd"/>
+      <w:r>
+        <w:rPr>
+          <w:rFonts w:ascii="Arial" w:hAnsi="Arial" w:cs="Arial"/>
+          <w:b/>
+          <w:bCs/>
+        </w:rPr>
+        <w:t xml:space="preserve">, </w:t>
+      </w:r>
+      <w:proofErr w:type="spellStart"/>
+      <w:r>
+        <w:rPr>
+          <w:rFonts w:ascii="Arial" w:hAnsi="Arial" w:cs="Arial"/>
+          <w:b/>
+          <w:bCs/>
+        </w:rPr>
+        <w:t>mayor_exp</w:t>
+      </w:r>
+      <w:proofErr w:type="spellEnd"/>
+      <w:r>
+        <w:rPr>
+          <w:rFonts w:ascii="Arial" w:hAnsi="Arial" w:cs="Arial"/>
+          <w:b/>
+          <w:bCs/>
+        </w:rPr>
+        <w:t xml:space="preserve">, </w:t>
+      </w:r>
+      <w:proofErr w:type="spellStart"/>
+      <w:r>
+        <w:rPr>
+          <w:rFonts w:ascii="Arial" w:hAnsi="Arial" w:cs="Arial"/>
+          <w:b/>
+          <w:bCs/>
+        </w:rPr>
+        <w:t>cant_pares</w:t>
+      </w:r>
+      <w:proofErr w:type="spellEnd"/>
+      <w:r>
+        <w:rPr>
+          <w:rFonts w:ascii="Arial" w:hAnsi="Arial" w:cs="Arial"/>
+          <w:b/>
+          <w:bCs/>
+        </w:rPr>
+        <w:t xml:space="preserve">, </w:t>
+      </w:r>
+      <w:proofErr w:type="spellStart"/>
+      <w:r>
+        <w:rPr>
+          <w:rFonts w:ascii="Arial" w:hAnsi="Arial" w:cs="Arial"/>
+          <w:b/>
+          <w:bCs/>
+        </w:rPr>
+        <w:t>acum_varios_tipos</w:t>
+      </w:r>
+      <w:proofErr w:type="spellEnd"/>
       <w:r>
         <w:rPr>
           <w:rFonts w:ascii="Arial" w:hAnsi="Arial" w:cs="Arial"/>
@@ -4512,6 +4952,7 @@
         </w:rPr>
         <w:t xml:space="preserve">), si es mayor al valor de </w:t>
       </w:r>
+      <w:proofErr w:type="spellStart"/>
       <w:r>
         <w:rPr>
           <w:rFonts w:ascii="Arial" w:hAnsi="Arial" w:cs="Arial"/>
@@ -4520,6 +4961,7 @@
         </w:rPr>
         <w:t>mayor_exp</w:t>
       </w:r>
+      <w:proofErr w:type="spellEnd"/>
       <w:r>
         <w:rPr>
           <w:rFonts w:ascii="Arial" w:hAnsi="Arial" w:cs="Arial"/>
@@ -4601,6 +5043,7 @@
         </w:rPr>
         <w:t>Se pide ingresar día (</w:t>
       </w:r>
+      <w:proofErr w:type="spellStart"/>
       <w:r>
         <w:rPr>
           <w:rFonts w:ascii="Arial" w:hAnsi="Arial" w:cs="Arial"/>
@@ -4609,19 +5052,66 @@
         </w:rPr>
         <w:t>dia</w:t>
       </w:r>
+      <w:proofErr w:type="spellEnd"/>
       <w:r>
         <w:rPr>
           <w:rFonts w:ascii="Arial" w:hAnsi="Arial" w:cs="Arial"/>
         </w:rPr>
         <w:t xml:space="preserve">) de la denuncia. Se invoca a la función </w:t>
       </w:r>
-      <w:r>
-        <w:rPr>
-          <w:rFonts w:ascii="Arial" w:hAnsi="Arial" w:cs="Arial"/>
-          <w:b/>
-          <w:bCs/>
-        </w:rPr>
-        <w:t>valida_fecha (dia, mes, anio)</w:t>
+      <w:proofErr w:type="spellStart"/>
+      <w:r>
+        <w:rPr>
+          <w:rFonts w:ascii="Arial" w:hAnsi="Arial" w:cs="Arial"/>
+          <w:b/>
+          <w:bCs/>
+        </w:rPr>
+        <w:t>valida_fecha</w:t>
+      </w:r>
+      <w:proofErr w:type="spellEnd"/>
+      <w:r>
+        <w:rPr>
+          <w:rFonts w:ascii="Arial" w:hAnsi="Arial" w:cs="Arial"/>
+          <w:b/>
+          <w:bCs/>
+        </w:rPr>
+        <w:t xml:space="preserve"> (</w:t>
+      </w:r>
+      <w:proofErr w:type="spellStart"/>
+      <w:r>
+        <w:rPr>
+          <w:rFonts w:ascii="Arial" w:hAnsi="Arial" w:cs="Arial"/>
+          <w:b/>
+          <w:bCs/>
+        </w:rPr>
+        <w:t>dia</w:t>
+      </w:r>
+      <w:proofErr w:type="spellEnd"/>
+      <w:r>
+        <w:rPr>
+          <w:rFonts w:ascii="Arial" w:hAnsi="Arial" w:cs="Arial"/>
+          <w:b/>
+          <w:bCs/>
+        </w:rPr>
+        <w:t xml:space="preserve">, mes, </w:t>
+      </w:r>
+      <w:proofErr w:type="spellStart"/>
+      <w:r>
+        <w:rPr>
+          <w:rFonts w:ascii="Arial" w:hAnsi="Arial" w:cs="Arial"/>
+          <w:b/>
+          <w:bCs/>
+        </w:rPr>
+        <w:t>anio</w:t>
+      </w:r>
+      <w:proofErr w:type="spellEnd"/>
+      <w:r>
+        <w:rPr>
+          <w:rFonts w:ascii="Arial" w:hAnsi="Arial" w:cs="Arial"/>
+          <w:b/>
+          <w:bCs/>
+        </w:rPr>
+        <w:t>)</w:t>
       </w:r>
       <w:r>
         <w:rPr>
@@ -4629,13 +5119,23 @@
         </w:rPr>
         <w:t xml:space="preserve">, mientras devuelva falso, se pedirá reingreso de </w:t>
       </w:r>
-      <w:r>
-        <w:rPr>
-          <w:rFonts w:ascii="Arial" w:hAnsi="Arial" w:cs="Arial"/>
-          <w:b/>
-          <w:bCs/>
-        </w:rPr>
-        <w:t>dia.</w:t>
+      <w:proofErr w:type="spellStart"/>
+      <w:r>
+        <w:rPr>
+          <w:rFonts w:ascii="Arial" w:hAnsi="Arial" w:cs="Arial"/>
+          <w:b/>
+          <w:bCs/>
+        </w:rPr>
+        <w:t>dia</w:t>
+      </w:r>
+      <w:proofErr w:type="spellEnd"/>
+      <w:r>
+        <w:rPr>
+          <w:rFonts w:ascii="Arial" w:hAnsi="Arial" w:cs="Arial"/>
+          <w:b/>
+          <w:bCs/>
+        </w:rPr>
+        <w:t>.</w:t>
       </w:r>
       <w:r>
         <w:rPr>
@@ -4651,6 +5151,7 @@
         </w:rPr>
         <w:t>En un ciclo con centinela, se pide ingresar el género auto percibido de la persona denunciante (</w:t>
       </w:r>
+      <w:proofErr w:type="spellStart"/>
       <w:r>
         <w:rPr>
           <w:rFonts w:ascii="Arial" w:hAnsi="Arial" w:cs="Arial"/>
@@ -4659,19 +5160,30 @@
         </w:rPr>
         <w:t>genero_denunciante</w:t>
       </w:r>
+      <w:proofErr w:type="spellEnd"/>
       <w:r>
         <w:rPr>
           <w:rFonts w:ascii="Arial" w:hAnsi="Arial" w:cs="Arial"/>
         </w:rPr>
         <w:t xml:space="preserve">), se rompe el ciclo cuando se ingresa un género válido (m, v, x). Se verifica el valor de </w:t>
       </w:r>
-      <w:r>
-        <w:rPr>
-          <w:rFonts w:ascii="Arial" w:hAnsi="Arial" w:cs="Arial"/>
-          <w:b/>
-          <w:bCs/>
-        </w:rPr>
-        <w:t xml:space="preserve">genero_denunciante </w:t>
+      <w:proofErr w:type="spellStart"/>
+      <w:r>
+        <w:rPr>
+          <w:rFonts w:ascii="Arial" w:hAnsi="Arial" w:cs="Arial"/>
+          <w:b/>
+          <w:bCs/>
+        </w:rPr>
+        <w:t>genero_denunciante</w:t>
+      </w:r>
+      <w:proofErr w:type="spellEnd"/>
+      <w:r>
+        <w:rPr>
+          <w:rFonts w:ascii="Arial" w:hAnsi="Arial" w:cs="Arial"/>
+          <w:b/>
+          <w:bCs/>
+        </w:rPr>
+        <w:t xml:space="preserve"> </w:t>
       </w:r>
       <w:r>
         <w:rPr>
@@ -4679,20 +5191,59 @@
         </w:rPr>
         <w:t>y se incrementa en 1 el acumulador correspondiente (</w:t>
       </w:r>
-      <w:r>
-        <w:rPr>
-          <w:rFonts w:ascii="Arial" w:hAnsi="Arial" w:cs="Arial"/>
-          <w:b/>
-          <w:bCs/>
-        </w:rPr>
-        <w:t>cant_den_mujeres, cant_den_varones, cant_den_otres</w:t>
-      </w:r>
+      <w:proofErr w:type="spellStart"/>
+      <w:r>
+        <w:rPr>
+          <w:rFonts w:ascii="Arial" w:hAnsi="Arial" w:cs="Arial"/>
+          <w:b/>
+          <w:bCs/>
+        </w:rPr>
+        <w:t>cant_den_mujeres</w:t>
+      </w:r>
+      <w:proofErr w:type="spellEnd"/>
+      <w:r>
+        <w:rPr>
+          <w:rFonts w:ascii="Arial" w:hAnsi="Arial" w:cs="Arial"/>
+          <w:b/>
+          <w:bCs/>
+        </w:rPr>
+        <w:t xml:space="preserve">, </w:t>
+      </w:r>
+      <w:proofErr w:type="spellStart"/>
+      <w:r>
+        <w:rPr>
+          <w:rFonts w:ascii="Arial" w:hAnsi="Arial" w:cs="Arial"/>
+          <w:b/>
+          <w:bCs/>
+        </w:rPr>
+        <w:t>cant_den_varones</w:t>
+      </w:r>
+      <w:proofErr w:type="spellEnd"/>
+      <w:r>
+        <w:rPr>
+          <w:rFonts w:ascii="Arial" w:hAnsi="Arial" w:cs="Arial"/>
+          <w:b/>
+          <w:bCs/>
+        </w:rPr>
+        <w:t xml:space="preserve">, </w:t>
+      </w:r>
+      <w:proofErr w:type="spellStart"/>
+      <w:r>
+        <w:rPr>
+          <w:rFonts w:ascii="Arial" w:hAnsi="Arial" w:cs="Arial"/>
+          <w:b/>
+          <w:bCs/>
+        </w:rPr>
+        <w:t>cant_den_otres</w:t>
+      </w:r>
+      <w:proofErr w:type="spellEnd"/>
       <w:r>
         <w:rPr>
           <w:rFonts w:ascii="Arial" w:hAnsi="Arial" w:cs="Arial"/>
         </w:rPr>
         <w:t>). En un ciclo con centinela, se pide ingresar el claustro al que pertenece el denunciante (</w:t>
       </w:r>
+      <w:proofErr w:type="spellStart"/>
       <w:r>
         <w:rPr>
           <w:rFonts w:ascii="Arial" w:hAnsi="Arial" w:cs="Arial"/>
@@ -4701,12 +5252,14 @@
         </w:rPr>
         <w:t>claustro_denunciante</w:t>
       </w:r>
+      <w:proofErr w:type="spellEnd"/>
       <w:r>
         <w:rPr>
           <w:rFonts w:ascii="Arial" w:hAnsi="Arial" w:cs="Arial"/>
         </w:rPr>
         <w:t xml:space="preserve">), se rompe el ciclo cuando se ingresa un claustro válido (e, n, d, g). Se verifica el valor de </w:t>
       </w:r>
+      <w:proofErr w:type="spellStart"/>
       <w:r>
         <w:rPr>
           <w:rFonts w:ascii="Arial" w:hAnsi="Arial" w:cs="Arial"/>
@@ -4715,20 +5268,77 @@
         </w:rPr>
         <w:t>claustro_denunciante</w:t>
       </w:r>
+      <w:proofErr w:type="spellEnd"/>
       <w:r>
         <w:rPr>
           <w:rFonts w:ascii="Arial" w:hAnsi="Arial" w:cs="Arial"/>
         </w:rPr>
         <w:t xml:space="preserve"> y se incrementa en 1 el acumulador correspondiente (</w:t>
       </w:r>
-      <w:r>
-        <w:rPr>
-          <w:rFonts w:ascii="Arial" w:hAnsi="Arial" w:cs="Arial"/>
-          <w:b/>
-          <w:bCs/>
-        </w:rPr>
-        <w:t>cant_den_estudiantes, cant_den_nodocentes, cant_den_docentes, cant_den_graduades</w:t>
-      </w:r>
+      <w:proofErr w:type="spellStart"/>
+      <w:r>
+        <w:rPr>
+          <w:rFonts w:ascii="Arial" w:hAnsi="Arial" w:cs="Arial"/>
+          <w:b/>
+          <w:bCs/>
+        </w:rPr>
+        <w:t>cant_den_estudiantes</w:t>
+      </w:r>
+      <w:proofErr w:type="spellEnd"/>
+      <w:r>
+        <w:rPr>
+          <w:rFonts w:ascii="Arial" w:hAnsi="Arial" w:cs="Arial"/>
+          <w:b/>
+          <w:bCs/>
+        </w:rPr>
+        <w:t xml:space="preserve">, </w:t>
+      </w:r>
+      <w:proofErr w:type="spellStart"/>
+      <w:r>
+        <w:rPr>
+          <w:rFonts w:ascii="Arial" w:hAnsi="Arial" w:cs="Arial"/>
+          <w:b/>
+          <w:bCs/>
+        </w:rPr>
+        <w:t>cant_den_nodocentes</w:t>
+      </w:r>
+      <w:proofErr w:type="spellEnd"/>
+      <w:r>
+        <w:rPr>
+          <w:rFonts w:ascii="Arial" w:hAnsi="Arial" w:cs="Arial"/>
+          <w:b/>
+          <w:bCs/>
+        </w:rPr>
+        <w:t xml:space="preserve">, </w:t>
+      </w:r>
+      <w:proofErr w:type="spellStart"/>
+      <w:r>
+        <w:rPr>
+          <w:rFonts w:ascii="Arial" w:hAnsi="Arial" w:cs="Arial"/>
+          <w:b/>
+          <w:bCs/>
+        </w:rPr>
+        <w:t>cant_den_docentes</w:t>
+      </w:r>
+      <w:proofErr w:type="spellEnd"/>
+      <w:r>
+        <w:rPr>
+          <w:rFonts w:ascii="Arial" w:hAnsi="Arial" w:cs="Arial"/>
+          <w:b/>
+          <w:bCs/>
+        </w:rPr>
+        <w:t xml:space="preserve">, </w:t>
+      </w:r>
+      <w:proofErr w:type="spellStart"/>
+      <w:r>
+        <w:rPr>
+          <w:rFonts w:ascii="Arial" w:hAnsi="Arial" w:cs="Arial"/>
+          <w:b/>
+          <w:bCs/>
+        </w:rPr>
+        <w:t>cant_den_graduades</w:t>
+      </w:r>
+      <w:proofErr w:type="spellEnd"/>
       <w:r>
         <w:rPr>
           <w:rFonts w:ascii="Arial" w:hAnsi="Arial" w:cs="Arial"/>
@@ -4747,13 +5357,41 @@
         </w:rPr>
         <w:t xml:space="preserve">Se invoca a la función </w:t>
       </w:r>
-      <w:r>
-        <w:rPr>
-          <w:rFonts w:ascii="Arial" w:hAnsi="Arial" w:cs="Arial"/>
-          <w:b/>
-          <w:bCs/>
-        </w:rPr>
-        <w:t>solicita_tipos_situaciones()</w:t>
+      <w:proofErr w:type="spellStart"/>
+      <w:r>
+        <w:rPr>
+          <w:rFonts w:ascii="Arial" w:hAnsi="Arial" w:cs="Arial"/>
+          <w:b/>
+          <w:bCs/>
+        </w:rPr>
+        <w:t>solicita_tipos_</w:t>
+      </w:r>
+      <w:proofErr w:type="gramStart"/>
+      <w:r>
+        <w:rPr>
+          <w:rFonts w:ascii="Arial" w:hAnsi="Arial" w:cs="Arial"/>
+          <w:b/>
+          <w:bCs/>
+        </w:rPr>
+        <w:t>situaciones</w:t>
+      </w:r>
+      <w:proofErr w:type="spellEnd"/>
+      <w:r>
+        <w:rPr>
+          <w:rFonts w:ascii="Arial" w:hAnsi="Arial" w:cs="Arial"/>
+          <w:b/>
+          <w:bCs/>
+        </w:rPr>
+        <w:t>(</w:t>
+      </w:r>
+      <w:proofErr w:type="gramEnd"/>
+      <w:r>
+        <w:rPr>
+          <w:rFonts w:ascii="Arial" w:hAnsi="Arial" w:cs="Arial"/>
+          <w:b/>
+          <w:bCs/>
+        </w:rPr>
+        <w:t>)</w:t>
       </w:r>
       <w:r>
         <w:rPr>
@@ -4761,13 +5399,23 @@
         </w:rPr>
         <w:t xml:space="preserve">, que retorna en forma textual la/s denuncia/s elegidas y la cantidad de tipos seleccionados. Estos valores son asignados a las variables </w:t>
       </w:r>
-      <w:r>
-        <w:rPr>
-          <w:rFonts w:ascii="Arial" w:hAnsi="Arial" w:cs="Arial"/>
-          <w:b/>
-          <w:bCs/>
-        </w:rPr>
-        <w:t xml:space="preserve">tipos_situaciones </w:t>
+      <w:proofErr w:type="spellStart"/>
+      <w:r>
+        <w:rPr>
+          <w:rFonts w:ascii="Arial" w:hAnsi="Arial" w:cs="Arial"/>
+          <w:b/>
+          <w:bCs/>
+        </w:rPr>
+        <w:t>tipos_situaciones</w:t>
+      </w:r>
+      <w:proofErr w:type="spellEnd"/>
+      <w:r>
+        <w:rPr>
+          <w:rFonts w:ascii="Arial" w:hAnsi="Arial" w:cs="Arial"/>
+          <w:b/>
+          <w:bCs/>
+        </w:rPr>
+        <w:t xml:space="preserve"> </w:t>
       </w:r>
       <w:r>
         <w:rPr>
@@ -4775,6 +5423,7 @@
         </w:rPr>
         <w:t xml:space="preserve">y </w:t>
       </w:r>
+      <w:proofErr w:type="spellStart"/>
       <w:r>
         <w:rPr>
           <w:rFonts w:ascii="Arial" w:hAnsi="Arial" w:cs="Arial"/>
@@ -4783,12 +5432,14 @@
         </w:rPr>
         <w:t>cont_tipos</w:t>
       </w:r>
+      <w:proofErr w:type="spellEnd"/>
       <w:r>
         <w:rPr>
           <w:rFonts w:ascii="Arial" w:hAnsi="Arial" w:cs="Arial"/>
         </w:rPr>
         <w:t xml:space="preserve">. Si el valor de </w:t>
       </w:r>
+      <w:proofErr w:type="spellStart"/>
       <w:r>
         <w:rPr>
           <w:rFonts w:ascii="Arial" w:hAnsi="Arial" w:cs="Arial"/>
@@ -4797,12 +5448,14 @@
         </w:rPr>
         <w:t>cont_tipos</w:t>
       </w:r>
+      <w:proofErr w:type="spellEnd"/>
       <w:r>
         <w:rPr>
           <w:rFonts w:ascii="Arial" w:hAnsi="Arial" w:cs="Arial"/>
         </w:rPr>
         <w:t xml:space="preserve"> es mayor a 1, se incrementa en 1 el valor de </w:t>
       </w:r>
+      <w:proofErr w:type="spellStart"/>
       <w:r>
         <w:rPr>
           <w:rFonts w:ascii="Arial" w:hAnsi="Arial" w:cs="Arial"/>
@@ -4811,12 +5464,28 @@
         </w:rPr>
         <w:t>acum_varios_tipos</w:t>
       </w:r>
-      <w:r>
-        <w:rPr>
-          <w:rFonts w:ascii="Arial" w:hAnsi="Arial" w:cs="Arial"/>
-        </w:rPr>
-        <w:t>. En un ciclo con centinela, se pide ingresar el género autopercibido de la persona denunciada (</w:t>
-      </w:r>
+      <w:proofErr w:type="spellEnd"/>
+      <w:r>
+        <w:rPr>
+          <w:rFonts w:ascii="Arial" w:hAnsi="Arial" w:cs="Arial"/>
+        </w:rPr>
+        <w:t xml:space="preserve">. En un ciclo con centinela, se pide ingresar el género </w:t>
+      </w:r>
+      <w:proofErr w:type="spellStart"/>
+      <w:r>
+        <w:rPr>
+          <w:rFonts w:ascii="Arial" w:hAnsi="Arial" w:cs="Arial"/>
+        </w:rPr>
+        <w:t>autopercibido</w:t>
+      </w:r>
+      <w:proofErr w:type="spellEnd"/>
+      <w:r>
+        <w:rPr>
+          <w:rFonts w:ascii="Arial" w:hAnsi="Arial" w:cs="Arial"/>
+        </w:rPr>
+        <w:t xml:space="preserve"> de la persona denunciada (</w:t>
+      </w:r>
+      <w:proofErr w:type="spellStart"/>
       <w:r>
         <w:rPr>
           <w:rFonts w:ascii="Arial" w:hAnsi="Arial" w:cs="Arial"/>
@@ -4825,19 +5494,30 @@
         </w:rPr>
         <w:t>genero_denunciado</w:t>
       </w:r>
+      <w:proofErr w:type="spellEnd"/>
       <w:r>
         <w:rPr>
           <w:rFonts w:ascii="Arial" w:hAnsi="Arial" w:cs="Arial"/>
         </w:rPr>
         <w:t>), se rompe el ciclo cuando se ingresa un género válido (m, v, x). En un ciclo con centinela, se pide ingresar el claustro al que pertenece la persona denunciada (</w:t>
       </w:r>
-      <w:r>
-        <w:rPr>
-          <w:rFonts w:ascii="Arial" w:hAnsi="Arial" w:cs="Arial"/>
-          <w:b/>
-          <w:bCs/>
-        </w:rPr>
-        <w:t>claustro_denunciado)</w:t>
+      <w:proofErr w:type="spellStart"/>
+      <w:r>
+        <w:rPr>
+          <w:rFonts w:ascii="Arial" w:hAnsi="Arial" w:cs="Arial"/>
+          <w:b/>
+          <w:bCs/>
+        </w:rPr>
+        <w:t>claustro_denunciado</w:t>
+      </w:r>
+      <w:proofErr w:type="spellEnd"/>
+      <w:r>
+        <w:rPr>
+          <w:rFonts w:ascii="Arial" w:hAnsi="Arial" w:cs="Arial"/>
+          <w:b/>
+          <w:bCs/>
+        </w:rPr>
+        <w:t>)</w:t>
       </w:r>
       <w:r>
         <w:rPr>
@@ -4845,13 +5525,23 @@
         </w:rPr>
         <w:t xml:space="preserve">. Se rompe el ciclo cuando se ingresa un claustro válido (e, n, d, g). Si los valores </w:t>
       </w:r>
-      <w:r>
-        <w:rPr>
-          <w:rFonts w:ascii="Arial" w:hAnsi="Arial" w:cs="Arial"/>
-          <w:b/>
-          <w:bCs/>
-        </w:rPr>
-        <w:t xml:space="preserve">claustro_denunciante </w:t>
+      <w:proofErr w:type="spellStart"/>
+      <w:r>
+        <w:rPr>
+          <w:rFonts w:ascii="Arial" w:hAnsi="Arial" w:cs="Arial"/>
+          <w:b/>
+          <w:bCs/>
+        </w:rPr>
+        <w:t>claustro_denunciante</w:t>
+      </w:r>
+      <w:proofErr w:type="spellEnd"/>
+      <w:r>
+        <w:rPr>
+          <w:rFonts w:ascii="Arial" w:hAnsi="Arial" w:cs="Arial"/>
+          <w:b/>
+          <w:bCs/>
+        </w:rPr>
+        <w:t xml:space="preserve"> </w:t>
       </w:r>
       <w:r>
         <w:rPr>
@@ -4859,13 +5549,23 @@
         </w:rPr>
         <w:t xml:space="preserve">y </w:t>
       </w:r>
-      <w:r>
-        <w:rPr>
-          <w:rFonts w:ascii="Arial" w:hAnsi="Arial" w:cs="Arial"/>
-          <w:b/>
-          <w:bCs/>
-        </w:rPr>
-        <w:t xml:space="preserve">claustro_denunciado </w:t>
+      <w:proofErr w:type="spellStart"/>
+      <w:r>
+        <w:rPr>
+          <w:rFonts w:ascii="Arial" w:hAnsi="Arial" w:cs="Arial"/>
+          <w:b/>
+          <w:bCs/>
+        </w:rPr>
+        <w:t>claustro_denunciado</w:t>
+      </w:r>
+      <w:proofErr w:type="spellEnd"/>
+      <w:r>
+        <w:rPr>
+          <w:rFonts w:ascii="Arial" w:hAnsi="Arial" w:cs="Arial"/>
+          <w:b/>
+          <w:bCs/>
+        </w:rPr>
+        <w:t xml:space="preserve"> </w:t>
       </w:r>
       <w:r>
         <w:rPr>
@@ -4873,6 +5573,7 @@
         </w:rPr>
         <w:t xml:space="preserve">son iguales, se incrementa en 1 el valor de </w:t>
       </w:r>
+      <w:proofErr w:type="spellStart"/>
       <w:r>
         <w:rPr>
           <w:rFonts w:ascii="Arial" w:hAnsi="Arial" w:cs="Arial"/>
@@ -4881,19 +5582,174 @@
         </w:rPr>
         <w:t>cant_pares</w:t>
       </w:r>
+      <w:proofErr w:type="spellEnd"/>
       <w:r>
         <w:rPr>
           <w:rFonts w:ascii="Arial" w:hAnsi="Arial" w:cs="Arial"/>
         </w:rPr>
         <w:t xml:space="preserve">. Se invoca a la función </w:t>
       </w:r>
-      <w:r>
-        <w:rPr>
-          <w:rFonts w:ascii="Arial" w:hAnsi="Arial" w:cs="Arial"/>
-          <w:b/>
-          <w:bCs/>
-        </w:rPr>
-        <w:t>mostrar_denuncia (anio, nro_exp, dia, mes, genero_denunciante, claustro_denunciante, genero_denunciado, claustro_denunciado, tipos_situaciones)</w:t>
+      <w:proofErr w:type="spellStart"/>
+      <w:r>
+        <w:rPr>
+          <w:rFonts w:ascii="Arial" w:hAnsi="Arial" w:cs="Arial"/>
+          <w:b/>
+          <w:bCs/>
+        </w:rPr>
+        <w:t>mostrar_denuncia</w:t>
+      </w:r>
+      <w:proofErr w:type="spellEnd"/>
+      <w:r>
+        <w:rPr>
+          <w:rFonts w:ascii="Arial" w:hAnsi="Arial" w:cs="Arial"/>
+          <w:b/>
+          <w:bCs/>
+        </w:rPr>
+        <w:t xml:space="preserve"> (</w:t>
+      </w:r>
+      <w:proofErr w:type="spellStart"/>
+      <w:r>
+        <w:rPr>
+          <w:rFonts w:ascii="Arial" w:hAnsi="Arial" w:cs="Arial"/>
+          <w:b/>
+          <w:bCs/>
+        </w:rPr>
+        <w:t>anio</w:t>
+      </w:r>
+      <w:proofErr w:type="spellEnd"/>
+      <w:r>
+        <w:rPr>
+          <w:rFonts w:ascii="Arial" w:hAnsi="Arial" w:cs="Arial"/>
+          <w:b/>
+          <w:bCs/>
+        </w:rPr>
+        <w:t xml:space="preserve">, </w:t>
+      </w:r>
+      <w:proofErr w:type="spellStart"/>
+      <w:r>
+        <w:rPr>
+          <w:rFonts w:ascii="Arial" w:hAnsi="Arial" w:cs="Arial"/>
+          <w:b/>
+          <w:bCs/>
+        </w:rPr>
+        <w:t>nro_exp</w:t>
+      </w:r>
+      <w:proofErr w:type="spellEnd"/>
+      <w:r>
+        <w:rPr>
+          <w:rFonts w:ascii="Arial" w:hAnsi="Arial" w:cs="Arial"/>
+          <w:b/>
+          <w:bCs/>
+        </w:rPr>
+        <w:t xml:space="preserve">, </w:t>
+      </w:r>
+      <w:proofErr w:type="spellStart"/>
+      <w:r>
+        <w:rPr>
+          <w:rFonts w:ascii="Arial" w:hAnsi="Arial" w:cs="Arial"/>
+          <w:b/>
+          <w:bCs/>
+        </w:rPr>
+        <w:t>dia</w:t>
+      </w:r>
+      <w:proofErr w:type="spellEnd"/>
+      <w:r>
+        <w:rPr>
+          <w:rFonts w:ascii="Arial" w:hAnsi="Arial" w:cs="Arial"/>
+          <w:b/>
+          <w:bCs/>
+        </w:rPr>
+        <w:t xml:space="preserve">, mes, </w:t>
+      </w:r>
+      <w:proofErr w:type="spellStart"/>
+      <w:r>
+        <w:rPr>
+          <w:rFonts w:ascii="Arial" w:hAnsi="Arial" w:cs="Arial"/>
+          <w:b/>
+          <w:bCs/>
+        </w:rPr>
+        <w:t>genero_denunciante</w:t>
+      </w:r>
+      <w:proofErr w:type="spellEnd"/>
+      <w:r>
+        <w:rPr>
+          <w:rFonts w:ascii="Arial" w:hAnsi="Arial" w:cs="Arial"/>
+          <w:b/>
+          <w:bCs/>
+        </w:rPr>
+        <w:t xml:space="preserve">, </w:t>
+      </w:r>
+      <w:proofErr w:type="spellStart"/>
+      <w:r>
+        <w:rPr>
+          <w:rFonts w:ascii="Arial" w:hAnsi="Arial" w:cs="Arial"/>
+          <w:b/>
+          <w:bCs/>
+        </w:rPr>
+        <w:t>claustro_denunciante</w:t>
+      </w:r>
+      <w:proofErr w:type="spellEnd"/>
+      <w:r>
+        <w:rPr>
+          <w:rFonts w:ascii="Arial" w:hAnsi="Arial" w:cs="Arial"/>
+          <w:b/>
+          <w:bCs/>
+        </w:rPr>
+        <w:t xml:space="preserve">, </w:t>
+      </w:r>
+      <w:proofErr w:type="spellStart"/>
+      <w:r>
+        <w:rPr>
+          <w:rFonts w:ascii="Arial" w:hAnsi="Arial" w:cs="Arial"/>
+          <w:b/>
+          <w:bCs/>
+        </w:rPr>
+        <w:t>genero_denunciado</w:t>
+      </w:r>
+      <w:proofErr w:type="spellEnd"/>
+      <w:r>
+        <w:rPr>
+          <w:rFonts w:ascii="Arial" w:hAnsi="Arial" w:cs="Arial"/>
+          <w:b/>
+          <w:bCs/>
+        </w:rPr>
+        <w:t xml:space="preserve">, </w:t>
+      </w:r>
+      <w:proofErr w:type="spellStart"/>
+      <w:r>
+        <w:rPr>
+          <w:rFonts w:ascii="Arial" w:hAnsi="Arial" w:cs="Arial"/>
+          <w:b/>
+          <w:bCs/>
+        </w:rPr>
+        <w:t>claustro_denunciado</w:t>
+      </w:r>
+      <w:proofErr w:type="spellEnd"/>
+      <w:r>
+        <w:rPr>
+          <w:rFonts w:ascii="Arial" w:hAnsi="Arial" w:cs="Arial"/>
+          <w:b/>
+          <w:bCs/>
+        </w:rPr>
+        <w:t xml:space="preserve">, </w:t>
+      </w:r>
+      <w:proofErr w:type="spellStart"/>
+      <w:r>
+        <w:rPr>
+          <w:rFonts w:ascii="Arial" w:hAnsi="Arial" w:cs="Arial"/>
+          <w:b/>
+          <w:bCs/>
+        </w:rPr>
+        <w:t>tipos_situaciones</w:t>
+      </w:r>
+      <w:proofErr w:type="spellEnd"/>
+      <w:r>
+        <w:rPr>
+          <w:rFonts w:ascii="Arial" w:hAnsi="Arial" w:cs="Arial"/>
+          <w:b/>
+          <w:bCs/>
+        </w:rPr>
+        <w:t>)</w:t>
       </w:r>
       <w:r>
         <w:rPr>
@@ -4921,13 +5777,23 @@
         <w:lastRenderedPageBreak/>
         <w:t xml:space="preserve">Se crea la variable </w:t>
       </w:r>
-      <w:r>
-        <w:rPr>
-          <w:rFonts w:ascii="Arial" w:hAnsi="Arial" w:cs="Arial"/>
-          <w:b/>
-          <w:bCs/>
-        </w:rPr>
-        <w:t xml:space="preserve">total_denuncias </w:t>
+      <w:proofErr w:type="spellStart"/>
+      <w:r>
+        <w:rPr>
+          <w:rFonts w:ascii="Arial" w:hAnsi="Arial" w:cs="Arial"/>
+          <w:b/>
+          <w:bCs/>
+        </w:rPr>
+        <w:t>total_denuncias</w:t>
+      </w:r>
+      <w:proofErr w:type="spellEnd"/>
+      <w:r>
+        <w:rPr>
+          <w:rFonts w:ascii="Arial" w:hAnsi="Arial" w:cs="Arial"/>
+          <w:b/>
+          <w:bCs/>
+        </w:rPr>
+        <w:t xml:space="preserve"> </w:t>
       </w:r>
       <w:r>
         <w:rPr>
@@ -4935,14 +5801,52 @@
         </w:rPr>
         <w:t xml:space="preserve">y se le asigna el valor de la suma de </w:t>
       </w:r>
-      <w:r>
-        <w:rPr>
-          <w:rFonts w:ascii="Arial" w:hAnsi="Arial" w:cs="Arial"/>
-          <w:b/>
-          <w:bCs/>
-        </w:rPr>
-        <w:t>cant_den_mujeres, cant_den_varones, cant_den_otres</w:t>
-      </w:r>
+      <w:proofErr w:type="spellStart"/>
+      <w:r>
+        <w:rPr>
+          <w:rFonts w:ascii="Arial" w:hAnsi="Arial" w:cs="Arial"/>
+          <w:b/>
+          <w:bCs/>
+        </w:rPr>
+        <w:t>cant_den_mujeres</w:t>
+      </w:r>
+      <w:proofErr w:type="spellEnd"/>
+      <w:r>
+        <w:rPr>
+          <w:rFonts w:ascii="Arial" w:hAnsi="Arial" w:cs="Arial"/>
+          <w:b/>
+          <w:bCs/>
+        </w:rPr>
+        <w:t xml:space="preserve">, </w:t>
+      </w:r>
+      <w:proofErr w:type="spellStart"/>
+      <w:r>
+        <w:rPr>
+          <w:rFonts w:ascii="Arial" w:hAnsi="Arial" w:cs="Arial"/>
+          <w:b/>
+          <w:bCs/>
+        </w:rPr>
+        <w:t>cant_den_varones</w:t>
+      </w:r>
+      <w:proofErr w:type="spellEnd"/>
+      <w:r>
+        <w:rPr>
+          <w:rFonts w:ascii="Arial" w:hAnsi="Arial" w:cs="Arial"/>
+          <w:b/>
+          <w:bCs/>
+        </w:rPr>
+        <w:t xml:space="preserve">, </w:t>
+      </w:r>
+      <w:proofErr w:type="spellStart"/>
+      <w:r>
+        <w:rPr>
+          <w:rFonts w:ascii="Arial" w:hAnsi="Arial" w:cs="Arial"/>
+          <w:b/>
+          <w:bCs/>
+        </w:rPr>
+        <w:t>cant_den_otres</w:t>
+      </w:r>
+      <w:proofErr w:type="spellEnd"/>
       <w:r>
         <w:rPr>
           <w:rFonts w:ascii="Arial" w:hAnsi="Arial" w:cs="Arial"/>
@@ -4975,13 +5879,41 @@
         </w:rPr>
         <w:t xml:space="preserve">) el resultado de calcular </w:t>
       </w:r>
-      <w:r>
-        <w:rPr>
-          <w:rFonts w:ascii="Arial" w:hAnsi="Arial" w:cs="Arial"/>
-          <w:b/>
-          <w:bCs/>
-        </w:rPr>
-        <w:t>cant_pares * 100 / total_denuncias.</w:t>
+      <w:proofErr w:type="spellStart"/>
+      <w:r>
+        <w:rPr>
+          <w:rFonts w:ascii="Arial" w:hAnsi="Arial" w:cs="Arial"/>
+          <w:b/>
+          <w:bCs/>
+        </w:rPr>
+        <w:t>cant_pares</w:t>
+      </w:r>
+      <w:proofErr w:type="spellEnd"/>
+      <w:r>
+        <w:rPr>
+          <w:rFonts w:ascii="Arial" w:hAnsi="Arial" w:cs="Arial"/>
+          <w:b/>
+          <w:bCs/>
+        </w:rPr>
+        <w:t xml:space="preserve"> * 100 / </w:t>
+      </w:r>
+      <w:proofErr w:type="spellStart"/>
+      <w:r>
+        <w:rPr>
+          <w:rFonts w:ascii="Arial" w:hAnsi="Arial" w:cs="Arial"/>
+          <w:b/>
+          <w:bCs/>
+        </w:rPr>
+        <w:t>total_denuncias</w:t>
+      </w:r>
+      <w:proofErr w:type="spellEnd"/>
+      <w:r>
+        <w:rPr>
+          <w:rFonts w:ascii="Arial" w:hAnsi="Arial" w:cs="Arial"/>
+          <w:b/>
+          <w:bCs/>
+        </w:rPr>
+        <w:t>.</w:t>
       </w:r>
       <w:r>
         <w:rPr>
@@ -4997,13 +5929,221 @@
         </w:rPr>
         <w:t xml:space="preserve">Se invoca a la función </w:t>
       </w:r>
-      <w:r>
-        <w:rPr>
-          <w:rFonts w:ascii="Arial" w:hAnsi="Arial" w:cs="Arial"/>
-          <w:b/>
-          <w:bCs/>
-        </w:rPr>
-        <w:t xml:space="preserve">mostrar_estadisticas (anio, semestre, total_denuncias, porcentaje, cant_pares, mayor_exp, cant_den_mujeres, cant_den_varones, cant_den_otres, cant_den_docentes, cant_den_nodocentes, cant_den_estudiantes, cant_den_graduades) </w:t>
+      <w:proofErr w:type="spellStart"/>
+      <w:r>
+        <w:rPr>
+          <w:rFonts w:ascii="Arial" w:hAnsi="Arial" w:cs="Arial"/>
+          <w:b/>
+          <w:bCs/>
+        </w:rPr>
+        <w:t>mostrar_estadisticas</w:t>
+      </w:r>
+      <w:proofErr w:type="spellEnd"/>
+      <w:r>
+        <w:rPr>
+          <w:rFonts w:ascii="Arial" w:hAnsi="Arial" w:cs="Arial"/>
+          <w:b/>
+          <w:bCs/>
+        </w:rPr>
+        <w:t xml:space="preserve"> (</w:t>
+      </w:r>
+      <w:proofErr w:type="spellStart"/>
+      <w:r>
+        <w:rPr>
+          <w:rFonts w:ascii="Arial" w:hAnsi="Arial" w:cs="Arial"/>
+          <w:b/>
+          <w:bCs/>
+        </w:rPr>
+        <w:t>anio</w:t>
+      </w:r>
+      <w:proofErr w:type="spellEnd"/>
+      <w:r>
+        <w:rPr>
+          <w:rFonts w:ascii="Arial" w:hAnsi="Arial" w:cs="Arial"/>
+          <w:b/>
+          <w:bCs/>
+        </w:rPr>
+        <w:t xml:space="preserve">, semestre, </w:t>
+      </w:r>
+      <w:proofErr w:type="spellStart"/>
+      <w:r>
+        <w:rPr>
+          <w:rFonts w:ascii="Arial" w:hAnsi="Arial" w:cs="Arial"/>
+          <w:b/>
+          <w:bCs/>
+        </w:rPr>
+        <w:t>total_denuncias</w:t>
+      </w:r>
+      <w:proofErr w:type="spellEnd"/>
+      <w:r>
+        <w:rPr>
+          <w:rFonts w:ascii="Arial" w:hAnsi="Arial" w:cs="Arial"/>
+          <w:b/>
+          <w:bCs/>
+        </w:rPr>
+        <w:t xml:space="preserve">, porcentaje, </w:t>
+      </w:r>
+      <w:proofErr w:type="spellStart"/>
+      <w:r>
+        <w:rPr>
+          <w:rFonts w:ascii="Arial" w:hAnsi="Arial" w:cs="Arial"/>
+          <w:b/>
+          <w:bCs/>
+        </w:rPr>
+        <w:t>cant_pares</w:t>
+      </w:r>
+      <w:proofErr w:type="spellEnd"/>
+      <w:r>
+        <w:rPr>
+          <w:rFonts w:ascii="Arial" w:hAnsi="Arial" w:cs="Arial"/>
+          <w:b/>
+          <w:bCs/>
+        </w:rPr>
+        <w:t xml:space="preserve">, </w:t>
+      </w:r>
+      <w:proofErr w:type="spellStart"/>
+      <w:r>
+        <w:rPr>
+          <w:rFonts w:ascii="Arial" w:hAnsi="Arial" w:cs="Arial"/>
+          <w:b/>
+          <w:bCs/>
+        </w:rPr>
+        <w:t>mayor_exp</w:t>
+      </w:r>
+      <w:proofErr w:type="spellEnd"/>
+      <w:r>
+        <w:rPr>
+          <w:rFonts w:ascii="Arial" w:hAnsi="Arial" w:cs="Arial"/>
+          <w:b/>
+          <w:bCs/>
+        </w:rPr>
+        <w:t xml:space="preserve">, </w:t>
+      </w:r>
+      <w:proofErr w:type="spellStart"/>
+      <w:r>
+        <w:rPr>
+          <w:rFonts w:ascii="Arial" w:hAnsi="Arial" w:cs="Arial"/>
+          <w:b/>
+          <w:bCs/>
+        </w:rPr>
+        <w:t>cant_den_mujeres</w:t>
+      </w:r>
+      <w:proofErr w:type="spellEnd"/>
+      <w:r>
+        <w:rPr>
+          <w:rFonts w:ascii="Arial" w:hAnsi="Arial" w:cs="Arial"/>
+          <w:b/>
+          <w:bCs/>
+        </w:rPr>
+        <w:t xml:space="preserve">, </w:t>
+      </w:r>
+      <w:proofErr w:type="spellStart"/>
+      <w:r>
+        <w:rPr>
+          <w:rFonts w:ascii="Arial" w:hAnsi="Arial" w:cs="Arial"/>
+          <w:b/>
+          <w:bCs/>
+        </w:rPr>
+        <w:t>cant_den_varones</w:t>
+      </w:r>
+      <w:proofErr w:type="spellEnd"/>
+      <w:r>
+        <w:rPr>
+          <w:rFonts w:ascii="Arial" w:hAnsi="Arial" w:cs="Arial"/>
+          <w:b/>
+          <w:bCs/>
+        </w:rPr>
+        <w:t xml:space="preserve">, </w:t>
+      </w:r>
+      <w:proofErr w:type="spellStart"/>
+      <w:r>
+        <w:rPr>
+          <w:rFonts w:ascii="Arial" w:hAnsi="Arial" w:cs="Arial"/>
+          <w:b/>
+          <w:bCs/>
+        </w:rPr>
+        <w:t>cant_den_otres</w:t>
+      </w:r>
+      <w:proofErr w:type="spellEnd"/>
+      <w:r>
+        <w:rPr>
+          <w:rFonts w:ascii="Arial" w:hAnsi="Arial" w:cs="Arial"/>
+          <w:b/>
+          <w:bCs/>
+        </w:rPr>
+        <w:t xml:space="preserve">, </w:t>
+      </w:r>
+      <w:proofErr w:type="spellStart"/>
+      <w:r>
+        <w:rPr>
+          <w:rFonts w:ascii="Arial" w:hAnsi="Arial" w:cs="Arial"/>
+          <w:b/>
+          <w:bCs/>
+        </w:rPr>
+        <w:t>cant_den_docentes</w:t>
+      </w:r>
+      <w:proofErr w:type="spellEnd"/>
+      <w:r>
+        <w:rPr>
+          <w:rFonts w:ascii="Arial" w:hAnsi="Arial" w:cs="Arial"/>
+          <w:b/>
+          <w:bCs/>
+        </w:rPr>
+        <w:t xml:space="preserve">, </w:t>
+      </w:r>
+      <w:proofErr w:type="spellStart"/>
+      <w:r>
+        <w:rPr>
+          <w:rFonts w:ascii="Arial" w:hAnsi="Arial" w:cs="Arial"/>
+          <w:b/>
+          <w:bCs/>
+        </w:rPr>
+        <w:t>cant_den_nodocentes</w:t>
+      </w:r>
+      <w:proofErr w:type="spellEnd"/>
+      <w:r>
+        <w:rPr>
+          <w:rFonts w:ascii="Arial" w:hAnsi="Arial" w:cs="Arial"/>
+          <w:b/>
+          <w:bCs/>
+        </w:rPr>
+        <w:t xml:space="preserve">, </w:t>
+      </w:r>
+      <w:proofErr w:type="spellStart"/>
+      <w:r>
+        <w:rPr>
+          <w:rFonts w:ascii="Arial" w:hAnsi="Arial" w:cs="Arial"/>
+          <w:b/>
+          <w:bCs/>
+        </w:rPr>
+        <w:t>cant_den_estudiantes</w:t>
+      </w:r>
+      <w:proofErr w:type="spellEnd"/>
+      <w:r>
+        <w:rPr>
+          <w:rFonts w:ascii="Arial" w:hAnsi="Arial" w:cs="Arial"/>
+          <w:b/>
+          <w:bCs/>
+        </w:rPr>
+        <w:t xml:space="preserve">, </w:t>
+      </w:r>
+      <w:proofErr w:type="spellStart"/>
+      <w:r>
+        <w:rPr>
+          <w:rFonts w:ascii="Arial" w:hAnsi="Arial" w:cs="Arial"/>
+          <w:b/>
+          <w:bCs/>
+        </w:rPr>
+        <w:t>cant_den_graduades</w:t>
+      </w:r>
+      <w:proofErr w:type="spellEnd"/>
+      <w:r>
+        <w:rPr>
+          <w:rFonts w:ascii="Arial" w:hAnsi="Arial" w:cs="Arial"/>
+          <w:b/>
+          <w:bCs/>
+        </w:rPr>
+        <w:t xml:space="preserve">) </w:t>
       </w:r>
       <w:r>
         <w:rPr>
@@ -5043,13 +6183,59 @@
           <w:rFonts w:ascii="Arial" w:hAnsi="Arial" w:cs="Arial"/>
         </w:rPr>
       </w:pPr>
-      <w:r>
-        <w:rPr>
-          <w:rFonts w:ascii="Arial" w:hAnsi="Arial" w:cs="Arial"/>
-          <w:b/>
-          <w:bCs/>
-        </w:rPr>
-        <w:t xml:space="preserve">valida_fecha (dia, mes, anio): </w:t>
+      <w:proofErr w:type="spellStart"/>
+      <w:r>
+        <w:rPr>
+          <w:rFonts w:ascii="Arial" w:hAnsi="Arial" w:cs="Arial"/>
+          <w:b/>
+          <w:bCs/>
+        </w:rPr>
+        <w:t>valida_fecha</w:t>
+      </w:r>
+      <w:proofErr w:type="spellEnd"/>
+      <w:r>
+        <w:rPr>
+          <w:rFonts w:ascii="Arial" w:hAnsi="Arial" w:cs="Arial"/>
+          <w:b/>
+          <w:bCs/>
+        </w:rPr>
+        <w:t xml:space="preserve"> (</w:t>
+      </w:r>
+      <w:proofErr w:type="spellStart"/>
+      <w:r>
+        <w:rPr>
+          <w:rFonts w:ascii="Arial" w:hAnsi="Arial" w:cs="Arial"/>
+          <w:b/>
+          <w:bCs/>
+        </w:rPr>
+        <w:t>dia</w:t>
+      </w:r>
+      <w:proofErr w:type="spellEnd"/>
+      <w:r>
+        <w:rPr>
+          <w:rFonts w:ascii="Arial" w:hAnsi="Arial" w:cs="Arial"/>
+          <w:b/>
+          <w:bCs/>
+        </w:rPr>
+        <w:t xml:space="preserve">, mes, </w:t>
+      </w:r>
+      <w:proofErr w:type="spellStart"/>
+      <w:r>
+        <w:rPr>
+          <w:rFonts w:ascii="Arial" w:hAnsi="Arial" w:cs="Arial"/>
+          <w:b/>
+          <w:bCs/>
+        </w:rPr>
+        <w:t>anio</w:t>
+      </w:r>
+      <w:proofErr w:type="spellEnd"/>
+      <w:r>
+        <w:rPr>
+          <w:rFonts w:ascii="Arial" w:hAnsi="Arial" w:cs="Arial"/>
+          <w:b/>
+          <w:bCs/>
+        </w:rPr>
+        <w:t xml:space="preserve">): </w:t>
       </w:r>
       <w:r>
         <w:rPr>
@@ -5057,13 +6243,41 @@
         </w:rPr>
         <w:t xml:space="preserve">dada por parámetros una fecha en números, devuelva un resultado booleano que indique si es válida o no. Utiliza las funciones </w:t>
       </w:r>
-      <w:r>
-        <w:rPr>
-          <w:rFonts w:ascii="Arial" w:hAnsi="Arial" w:cs="Arial"/>
-          <w:b/>
-          <w:bCs/>
-        </w:rPr>
-        <w:t xml:space="preserve">es_bisiesto (anio) </w:t>
+      <w:proofErr w:type="spellStart"/>
+      <w:r>
+        <w:rPr>
+          <w:rFonts w:ascii="Arial" w:hAnsi="Arial" w:cs="Arial"/>
+          <w:b/>
+          <w:bCs/>
+        </w:rPr>
+        <w:t>es_bisiesto</w:t>
+      </w:r>
+      <w:proofErr w:type="spellEnd"/>
+      <w:r>
+        <w:rPr>
+          <w:rFonts w:ascii="Arial" w:hAnsi="Arial" w:cs="Arial"/>
+          <w:b/>
+          <w:bCs/>
+        </w:rPr>
+        <w:t xml:space="preserve"> (</w:t>
+      </w:r>
+      <w:proofErr w:type="spellStart"/>
+      <w:r>
+        <w:rPr>
+          <w:rFonts w:ascii="Arial" w:hAnsi="Arial" w:cs="Arial"/>
+          <w:b/>
+          <w:bCs/>
+        </w:rPr>
+        <w:t>anio</w:t>
+      </w:r>
+      <w:proofErr w:type="spellEnd"/>
+      <w:r>
+        <w:rPr>
+          <w:rFonts w:ascii="Arial" w:hAnsi="Arial" w:cs="Arial"/>
+          <w:b/>
+          <w:bCs/>
+        </w:rPr>
+        <w:t xml:space="preserve">) </w:t>
       </w:r>
       <w:r>
         <w:rPr>
@@ -5077,7 +6291,43 @@
           <w:b/>
           <w:bCs/>
         </w:rPr>
-        <w:t xml:space="preserve"> cant_dias_mes (mes, anio)</w:t>
+        <w:t xml:space="preserve"> </w:t>
+      </w:r>
+      <w:proofErr w:type="spellStart"/>
+      <w:r>
+        <w:rPr>
+          <w:rFonts w:ascii="Arial" w:hAnsi="Arial" w:cs="Arial"/>
+          <w:b/>
+          <w:bCs/>
+        </w:rPr>
+        <w:t>cant_dias_mes</w:t>
+      </w:r>
+      <w:proofErr w:type="spellEnd"/>
+      <w:r>
+        <w:rPr>
+          <w:rFonts w:ascii="Arial" w:hAnsi="Arial" w:cs="Arial"/>
+          <w:b/>
+          <w:bCs/>
+        </w:rPr>
+        <w:t xml:space="preserve"> (mes, </w:t>
+      </w:r>
+      <w:proofErr w:type="spellStart"/>
+      <w:r>
+        <w:rPr>
+          <w:rFonts w:ascii="Arial" w:hAnsi="Arial" w:cs="Arial"/>
+          <w:b/>
+          <w:bCs/>
+        </w:rPr>
+        <w:t>anio</w:t>
+      </w:r>
+      <w:proofErr w:type="spellEnd"/>
+      <w:r>
+        <w:rPr>
+          <w:rFonts w:ascii="Arial" w:hAnsi="Arial" w:cs="Arial"/>
+          <w:b/>
+          <w:bCs/>
+        </w:rPr>
+        <w:t>)</w:t>
       </w:r>
     </w:p>
     <w:p>
@@ -5092,13 +6342,41 @@
           <w:rFonts w:ascii="Arial" w:hAnsi="Arial" w:cs="Arial"/>
         </w:rPr>
       </w:pPr>
-      <w:r>
-        <w:rPr>
-          <w:rFonts w:ascii="Arial" w:hAnsi="Arial" w:cs="Arial"/>
-          <w:b/>
-          <w:bCs/>
-        </w:rPr>
-        <w:t xml:space="preserve">es_bisiesto (anio): </w:t>
+      <w:proofErr w:type="spellStart"/>
+      <w:r>
+        <w:rPr>
+          <w:rFonts w:ascii="Arial" w:hAnsi="Arial" w:cs="Arial"/>
+          <w:b/>
+          <w:bCs/>
+        </w:rPr>
+        <w:t>es_bisiesto</w:t>
+      </w:r>
+      <w:proofErr w:type="spellEnd"/>
+      <w:r>
+        <w:rPr>
+          <w:rFonts w:ascii="Arial" w:hAnsi="Arial" w:cs="Arial"/>
+          <w:b/>
+          <w:bCs/>
+        </w:rPr>
+        <w:t xml:space="preserve"> (</w:t>
+      </w:r>
+      <w:proofErr w:type="spellStart"/>
+      <w:r>
+        <w:rPr>
+          <w:rFonts w:ascii="Arial" w:hAnsi="Arial" w:cs="Arial"/>
+          <w:b/>
+          <w:bCs/>
+        </w:rPr>
+        <w:t>anio</w:t>
+      </w:r>
+      <w:proofErr w:type="spellEnd"/>
+      <w:r>
+        <w:rPr>
+          <w:rFonts w:ascii="Arial" w:hAnsi="Arial" w:cs="Arial"/>
+          <w:b/>
+          <w:bCs/>
+        </w:rPr>
+        <w:t xml:space="preserve">): </w:t>
       </w:r>
       <w:r>
         <w:rPr>
@@ -5106,6 +6384,7 @@
         </w:rPr>
         <w:t>Recibe por parámetro el año (</w:t>
       </w:r>
+      <w:proofErr w:type="spellStart"/>
       <w:r>
         <w:rPr>
           <w:rFonts w:ascii="Arial" w:hAnsi="Arial" w:cs="Arial"/>
@@ -5114,6 +6393,7 @@
         </w:rPr>
         <w:t>anio</w:t>
       </w:r>
+      <w:proofErr w:type="spellEnd"/>
       <w:r>
         <w:rPr>
           <w:rFonts w:ascii="Arial" w:hAnsi="Arial" w:cs="Arial"/>
@@ -5133,13 +6413,41 @@
           <w:rFonts w:ascii="Arial" w:hAnsi="Arial" w:cs="Arial"/>
         </w:rPr>
       </w:pPr>
-      <w:r>
-        <w:rPr>
-          <w:rFonts w:ascii="Arial" w:hAnsi="Arial" w:cs="Arial"/>
-          <w:b/>
-          <w:bCs/>
-        </w:rPr>
-        <w:t xml:space="preserve">cant_dias_mes (mes, anio): </w:t>
+      <w:proofErr w:type="spellStart"/>
+      <w:r>
+        <w:rPr>
+          <w:rFonts w:ascii="Arial" w:hAnsi="Arial" w:cs="Arial"/>
+          <w:b/>
+          <w:bCs/>
+        </w:rPr>
+        <w:t>cant_dias_mes</w:t>
+      </w:r>
+      <w:proofErr w:type="spellEnd"/>
+      <w:r>
+        <w:rPr>
+          <w:rFonts w:ascii="Arial" w:hAnsi="Arial" w:cs="Arial"/>
+          <w:b/>
+          <w:bCs/>
+        </w:rPr>
+        <w:t xml:space="preserve"> (mes, </w:t>
+      </w:r>
+      <w:proofErr w:type="spellStart"/>
+      <w:r>
+        <w:rPr>
+          <w:rFonts w:ascii="Arial" w:hAnsi="Arial" w:cs="Arial"/>
+          <w:b/>
+          <w:bCs/>
+        </w:rPr>
+        <w:t>anio</w:t>
+      </w:r>
+      <w:proofErr w:type="spellEnd"/>
+      <w:r>
+        <w:rPr>
+          <w:rFonts w:ascii="Arial" w:hAnsi="Arial" w:cs="Arial"/>
+          <w:b/>
+          <w:bCs/>
+        </w:rPr>
+        <w:t xml:space="preserve">): </w:t>
       </w:r>
       <w:r>
         <w:rPr>
@@ -5160,19 +6468,51 @@
           <w:rFonts w:ascii="Arial" w:hAnsi="Arial" w:cs="Arial"/>
         </w:rPr>
       </w:pPr>
-      <w:r>
-        <w:rPr>
-          <w:rFonts w:ascii="Arial" w:hAnsi="Arial" w:cs="Arial"/>
-          <w:b/>
-          <w:bCs/>
-        </w:rPr>
-        <w:t xml:space="preserve">solicita_tipos_situaciones(): </w:t>
-      </w:r>
-      <w:r>
-        <w:rPr>
-          <w:rFonts w:ascii="Arial" w:hAnsi="Arial" w:cs="Arial"/>
-        </w:rPr>
-        <w:t>Presenta que presenta por pantalla un menú con los tipos denuncias, solicita el ingreso de la/s opcion/es. Mientras no se seleccione una opción, se pedirá el reingreso. Retorna en forma textual la/s denuncia/s elegidas y la cantidad de tipos seleccionados.</w:t>
+      <w:proofErr w:type="spellStart"/>
+      <w:r>
+        <w:rPr>
+          <w:rFonts w:ascii="Arial" w:hAnsi="Arial" w:cs="Arial"/>
+          <w:b/>
+          <w:bCs/>
+        </w:rPr>
+        <w:t>solicita_tipos_situaciones</w:t>
+      </w:r>
+      <w:proofErr w:type="spellEnd"/>
+      <w:r>
+        <w:rPr>
+          <w:rFonts w:ascii="Arial" w:hAnsi="Arial" w:cs="Arial"/>
+          <w:b/>
+          <w:bCs/>
+        </w:rPr>
+        <w:t xml:space="preserve">(): </w:t>
+      </w:r>
+      <w:r>
+        <w:rPr>
+          <w:rFonts w:ascii="Arial" w:hAnsi="Arial" w:cs="Arial"/>
+        </w:rPr>
+        <w:t xml:space="preserve">Presenta </w:t>
+      </w:r>
+      <w:bookmarkStart w:id="0" w:name="_GoBack"/>
+      <w:bookmarkEnd w:id="0"/>
+      <w:r>
+        <w:rPr>
+          <w:rFonts w:ascii="Arial" w:hAnsi="Arial" w:cs="Arial"/>
+        </w:rPr>
+        <w:t xml:space="preserve">por pantalla un menú con los tipos denuncias, solicita el ingreso de la/s </w:t>
+      </w:r>
+      <w:proofErr w:type="spellStart"/>
+      <w:r>
+        <w:rPr>
+          <w:rFonts w:ascii="Arial" w:hAnsi="Arial" w:cs="Arial"/>
+        </w:rPr>
+        <w:t>opcion</w:t>
+      </w:r>
+      <w:proofErr w:type="spellEnd"/>
+      <w:r>
+        <w:rPr>
+          <w:rFonts w:ascii="Arial" w:hAnsi="Arial" w:cs="Arial"/>
+        </w:rPr>
+        <w:t>/es. Mientras no se seleccione una opción, se pedirá el reingreso. Retorna en forma textual la/s denuncia/s elegidas y la cantidad de tipos seleccionados.</w:t>
       </w:r>
     </w:p>
     <w:p>
@@ -5187,27 +6527,207 @@
           <w:rFonts w:ascii="Arial" w:hAnsi="Arial" w:cs="Arial"/>
         </w:rPr>
       </w:pPr>
-      <w:r>
-        <w:rPr>
-          <w:rFonts w:ascii="Arial" w:hAnsi="Arial" w:cs="Arial"/>
-          <w:b/>
-          <w:bCs/>
-        </w:rPr>
-        <w:t xml:space="preserve">mostrar_denuncia (anio, nro_exp, dia, mes, genero_denunciante, claustro_denunciante, genero_denunciado, claustro_denunciado, tipos_situaciones):  </w:t>
-      </w:r>
-      <w:r>
-        <w:rPr>
-          <w:rFonts w:ascii="Arial" w:hAnsi="Arial" w:cs="Arial"/>
-        </w:rPr>
-        <w:t xml:space="preserve">Recibe por parámetros datos para de una denuncia, y lo muestra en pantalla de forma alusiva y ordenada. Utiliza las funciones </w:t>
-      </w:r>
-      <w:r>
-        <w:rPr>
-          <w:rFonts w:ascii="Arial" w:hAnsi="Arial" w:cs="Arial"/>
-          <w:b/>
-          <w:bCs/>
-        </w:rPr>
-        <w:t xml:space="preserve">devuelve_genero (identificador) </w:t>
+      <w:proofErr w:type="spellStart"/>
+      <w:r>
+        <w:rPr>
+          <w:rFonts w:ascii="Arial" w:hAnsi="Arial" w:cs="Arial"/>
+          <w:b/>
+          <w:bCs/>
+        </w:rPr>
+        <w:t>mostrar_denuncia</w:t>
+      </w:r>
+      <w:proofErr w:type="spellEnd"/>
+      <w:r>
+        <w:rPr>
+          <w:rFonts w:ascii="Arial" w:hAnsi="Arial" w:cs="Arial"/>
+          <w:b/>
+          <w:bCs/>
+        </w:rPr>
+        <w:t xml:space="preserve"> (</w:t>
+      </w:r>
+      <w:proofErr w:type="spellStart"/>
+      <w:r>
+        <w:rPr>
+          <w:rFonts w:ascii="Arial" w:hAnsi="Arial" w:cs="Arial"/>
+          <w:b/>
+          <w:bCs/>
+        </w:rPr>
+        <w:t>anio</w:t>
+      </w:r>
+      <w:proofErr w:type="spellEnd"/>
+      <w:r>
+        <w:rPr>
+          <w:rFonts w:ascii="Arial" w:hAnsi="Arial" w:cs="Arial"/>
+          <w:b/>
+          <w:bCs/>
+        </w:rPr>
+        <w:t xml:space="preserve">, </w:t>
+      </w:r>
+      <w:proofErr w:type="spellStart"/>
+      <w:r>
+        <w:rPr>
+          <w:rFonts w:ascii="Arial" w:hAnsi="Arial" w:cs="Arial"/>
+          <w:b/>
+          <w:bCs/>
+        </w:rPr>
+        <w:t>nro_exp</w:t>
+      </w:r>
+      <w:proofErr w:type="spellEnd"/>
+      <w:r>
+        <w:rPr>
+          <w:rFonts w:ascii="Arial" w:hAnsi="Arial" w:cs="Arial"/>
+          <w:b/>
+          <w:bCs/>
+        </w:rPr>
+        <w:t xml:space="preserve">, </w:t>
+      </w:r>
+      <w:proofErr w:type="spellStart"/>
+      <w:r>
+        <w:rPr>
+          <w:rFonts w:ascii="Arial" w:hAnsi="Arial" w:cs="Arial"/>
+          <w:b/>
+          <w:bCs/>
+        </w:rPr>
+        <w:t>dia</w:t>
+      </w:r>
+      <w:proofErr w:type="spellEnd"/>
+      <w:r>
+        <w:rPr>
+          <w:rFonts w:ascii="Arial" w:hAnsi="Arial" w:cs="Arial"/>
+          <w:b/>
+          <w:bCs/>
+        </w:rPr>
+        <w:t xml:space="preserve">, mes, </w:t>
+      </w:r>
+      <w:proofErr w:type="spellStart"/>
+      <w:r>
+        <w:rPr>
+          <w:rFonts w:ascii="Arial" w:hAnsi="Arial" w:cs="Arial"/>
+          <w:b/>
+          <w:bCs/>
+        </w:rPr>
+        <w:t>genero_denunciante</w:t>
+      </w:r>
+      <w:proofErr w:type="spellEnd"/>
+      <w:r>
+        <w:rPr>
+          <w:rFonts w:ascii="Arial" w:hAnsi="Arial" w:cs="Arial"/>
+          <w:b/>
+          <w:bCs/>
+        </w:rPr>
+        <w:t xml:space="preserve">, </w:t>
+      </w:r>
+      <w:proofErr w:type="spellStart"/>
+      <w:r>
+        <w:rPr>
+          <w:rFonts w:ascii="Arial" w:hAnsi="Arial" w:cs="Arial"/>
+          <w:b/>
+          <w:bCs/>
+        </w:rPr>
+        <w:t>claustro_denunciante</w:t>
+      </w:r>
+      <w:proofErr w:type="spellEnd"/>
+      <w:r>
+        <w:rPr>
+          <w:rFonts w:ascii="Arial" w:hAnsi="Arial" w:cs="Arial"/>
+          <w:b/>
+          <w:bCs/>
+        </w:rPr>
+        <w:t xml:space="preserve">, </w:t>
+      </w:r>
+      <w:proofErr w:type="spellStart"/>
+      <w:r>
+        <w:rPr>
+          <w:rFonts w:ascii="Arial" w:hAnsi="Arial" w:cs="Arial"/>
+          <w:b/>
+          <w:bCs/>
+        </w:rPr>
+        <w:t>genero_denunciado</w:t>
+      </w:r>
+      <w:proofErr w:type="spellEnd"/>
+      <w:r>
+        <w:rPr>
+          <w:rFonts w:ascii="Arial" w:hAnsi="Arial" w:cs="Arial"/>
+          <w:b/>
+          <w:bCs/>
+        </w:rPr>
+        <w:t xml:space="preserve">, </w:t>
+      </w:r>
+      <w:proofErr w:type="spellStart"/>
+      <w:r>
+        <w:rPr>
+          <w:rFonts w:ascii="Arial" w:hAnsi="Arial" w:cs="Arial"/>
+          <w:b/>
+          <w:bCs/>
+        </w:rPr>
+        <w:t>claustro_denunciado</w:t>
+      </w:r>
+      <w:proofErr w:type="spellEnd"/>
+      <w:r>
+        <w:rPr>
+          <w:rFonts w:ascii="Arial" w:hAnsi="Arial" w:cs="Arial"/>
+          <w:b/>
+          <w:bCs/>
+        </w:rPr>
+        <w:t xml:space="preserve">, </w:t>
+      </w:r>
+      <w:proofErr w:type="spellStart"/>
+      <w:r>
+        <w:rPr>
+          <w:rFonts w:ascii="Arial" w:hAnsi="Arial" w:cs="Arial"/>
+          <w:b/>
+          <w:bCs/>
+        </w:rPr>
+        <w:t>tipos_situaciones</w:t>
+      </w:r>
+      <w:proofErr w:type="spellEnd"/>
+      <w:r>
+        <w:rPr>
+          <w:rFonts w:ascii="Arial" w:hAnsi="Arial" w:cs="Arial"/>
+          <w:b/>
+          <w:bCs/>
+        </w:rPr>
+        <w:t>):</w:t>
+      </w:r>
+      <w:proofErr w:type="gramStart"/>
+      <w:r>
+        <w:rPr>
+          <w:rFonts w:ascii="Arial" w:hAnsi="Arial" w:cs="Arial"/>
+          <w:b/>
+          <w:bCs/>
+        </w:rPr>
+        <w:t xml:space="preserve">  </w:t>
+      </w:r>
+      <w:r>
+        <w:rPr>
+          <w:rFonts w:ascii="Arial" w:hAnsi="Arial" w:cs="Arial"/>
+        </w:rPr>
+        <w:t>Recibe</w:t>
+      </w:r>
+      <w:proofErr w:type="gramEnd"/>
+      <w:r>
+        <w:rPr>
+          <w:rFonts w:ascii="Arial" w:hAnsi="Arial" w:cs="Arial"/>
+        </w:rPr>
+        <w:t xml:space="preserve"> por parámetros datos para de una denuncia, y lo muestra en pantalla de forma alusiva y ordenada. Utiliza las funciones </w:t>
+      </w:r>
+      <w:proofErr w:type="spellStart"/>
+      <w:r>
+        <w:rPr>
+          <w:rFonts w:ascii="Arial" w:hAnsi="Arial" w:cs="Arial"/>
+          <w:b/>
+          <w:bCs/>
+        </w:rPr>
+        <w:t>devuelve_genero</w:t>
+      </w:r>
+      <w:proofErr w:type="spellEnd"/>
+      <w:r>
+        <w:rPr>
+          <w:rFonts w:ascii="Arial" w:hAnsi="Arial" w:cs="Arial"/>
+          <w:b/>
+          <w:bCs/>
+        </w:rPr>
+        <w:t xml:space="preserve"> (identificador) </w:t>
       </w:r>
       <w:r>
         <w:rPr>
@@ -5215,13 +6735,23 @@
         </w:rPr>
         <w:t xml:space="preserve"> y </w:t>
       </w:r>
-      <w:r>
-        <w:rPr>
-          <w:rFonts w:ascii="Arial" w:hAnsi="Arial" w:cs="Arial"/>
-          <w:b/>
-          <w:bCs/>
-        </w:rPr>
-        <w:t>devuelve_genero (identificador).</w:t>
+      <w:proofErr w:type="spellStart"/>
+      <w:r>
+        <w:rPr>
+          <w:rFonts w:ascii="Arial" w:hAnsi="Arial" w:cs="Arial"/>
+          <w:b/>
+          <w:bCs/>
+        </w:rPr>
+        <w:t>devuelve_genero</w:t>
+      </w:r>
+      <w:proofErr w:type="spellEnd"/>
+      <w:r>
+        <w:rPr>
+          <w:rFonts w:ascii="Arial" w:hAnsi="Arial" w:cs="Arial"/>
+          <w:b/>
+          <w:bCs/>
+        </w:rPr>
+        <w:t xml:space="preserve"> (identificador).</w:t>
       </w:r>
     </w:p>
     <w:p>
@@ -5236,13 +6766,221 @@
           <w:rFonts w:ascii="Arial" w:hAnsi="Arial" w:cs="Arial"/>
         </w:rPr>
       </w:pPr>
-      <w:r>
-        <w:rPr>
-          <w:rFonts w:ascii="Arial" w:hAnsi="Arial" w:cs="Arial"/>
-          <w:b/>
-          <w:bCs/>
-        </w:rPr>
-        <w:t xml:space="preserve">mostrar_estadisticas (anio, semestre, total_denuncias, porcentaje, cant_pares, mayor_exp, cant_den_mujeres, cant_den_varones, cant_den_otres, cant_den_docentes, cant_den_nodocentes, cant_den_estudiantes, cant_den_graduades): </w:t>
+      <w:proofErr w:type="spellStart"/>
+      <w:r>
+        <w:rPr>
+          <w:rFonts w:ascii="Arial" w:hAnsi="Arial" w:cs="Arial"/>
+          <w:b/>
+          <w:bCs/>
+        </w:rPr>
+        <w:t>mostrar_estadisticas</w:t>
+      </w:r>
+      <w:proofErr w:type="spellEnd"/>
+      <w:r>
+        <w:rPr>
+          <w:rFonts w:ascii="Arial" w:hAnsi="Arial" w:cs="Arial"/>
+          <w:b/>
+          <w:bCs/>
+        </w:rPr>
+        <w:t xml:space="preserve"> (</w:t>
+      </w:r>
+      <w:proofErr w:type="spellStart"/>
+      <w:r>
+        <w:rPr>
+          <w:rFonts w:ascii="Arial" w:hAnsi="Arial" w:cs="Arial"/>
+          <w:b/>
+          <w:bCs/>
+        </w:rPr>
+        <w:t>anio</w:t>
+      </w:r>
+      <w:proofErr w:type="spellEnd"/>
+      <w:r>
+        <w:rPr>
+          <w:rFonts w:ascii="Arial" w:hAnsi="Arial" w:cs="Arial"/>
+          <w:b/>
+          <w:bCs/>
+        </w:rPr>
+        <w:t xml:space="preserve">, semestre, </w:t>
+      </w:r>
+      <w:proofErr w:type="spellStart"/>
+      <w:r>
+        <w:rPr>
+          <w:rFonts w:ascii="Arial" w:hAnsi="Arial" w:cs="Arial"/>
+          <w:b/>
+          <w:bCs/>
+        </w:rPr>
+        <w:t>total_denuncias</w:t>
+      </w:r>
+      <w:proofErr w:type="spellEnd"/>
+      <w:r>
+        <w:rPr>
+          <w:rFonts w:ascii="Arial" w:hAnsi="Arial" w:cs="Arial"/>
+          <w:b/>
+          <w:bCs/>
+        </w:rPr>
+        <w:t xml:space="preserve">, porcentaje, </w:t>
+      </w:r>
+      <w:proofErr w:type="spellStart"/>
+      <w:r>
+        <w:rPr>
+          <w:rFonts w:ascii="Arial" w:hAnsi="Arial" w:cs="Arial"/>
+          <w:b/>
+          <w:bCs/>
+        </w:rPr>
+        <w:t>cant_pares</w:t>
+      </w:r>
+      <w:proofErr w:type="spellEnd"/>
+      <w:r>
+        <w:rPr>
+          <w:rFonts w:ascii="Arial" w:hAnsi="Arial" w:cs="Arial"/>
+          <w:b/>
+          <w:bCs/>
+        </w:rPr>
+        <w:t xml:space="preserve">, </w:t>
+      </w:r>
+      <w:proofErr w:type="spellStart"/>
+      <w:r>
+        <w:rPr>
+          <w:rFonts w:ascii="Arial" w:hAnsi="Arial" w:cs="Arial"/>
+          <w:b/>
+          <w:bCs/>
+        </w:rPr>
+        <w:t>mayor_exp</w:t>
+      </w:r>
+      <w:proofErr w:type="spellEnd"/>
+      <w:r>
+        <w:rPr>
+          <w:rFonts w:ascii="Arial" w:hAnsi="Arial" w:cs="Arial"/>
+          <w:b/>
+          <w:bCs/>
+        </w:rPr>
+        <w:t xml:space="preserve">, </w:t>
+      </w:r>
+      <w:proofErr w:type="spellStart"/>
+      <w:r>
+        <w:rPr>
+          <w:rFonts w:ascii="Arial" w:hAnsi="Arial" w:cs="Arial"/>
+          <w:b/>
+          <w:bCs/>
+        </w:rPr>
+        <w:t>cant_den_mujeres</w:t>
+      </w:r>
+      <w:proofErr w:type="spellEnd"/>
+      <w:r>
+        <w:rPr>
+          <w:rFonts w:ascii="Arial" w:hAnsi="Arial" w:cs="Arial"/>
+          <w:b/>
+          <w:bCs/>
+        </w:rPr>
+        <w:t xml:space="preserve">, </w:t>
+      </w:r>
+      <w:proofErr w:type="spellStart"/>
+      <w:r>
+        <w:rPr>
+          <w:rFonts w:ascii="Arial" w:hAnsi="Arial" w:cs="Arial"/>
+          <w:b/>
+          <w:bCs/>
+        </w:rPr>
+        <w:t>cant_den_varones</w:t>
+      </w:r>
+      <w:proofErr w:type="spellEnd"/>
+      <w:r>
+        <w:rPr>
+          <w:rFonts w:ascii="Arial" w:hAnsi="Arial" w:cs="Arial"/>
+          <w:b/>
+          <w:bCs/>
+        </w:rPr>
+        <w:t xml:space="preserve">, </w:t>
+      </w:r>
+      <w:proofErr w:type="spellStart"/>
+      <w:r>
+        <w:rPr>
+          <w:rFonts w:ascii="Arial" w:hAnsi="Arial" w:cs="Arial"/>
+          <w:b/>
+          <w:bCs/>
+        </w:rPr>
+        <w:t>cant_den_otres</w:t>
+      </w:r>
+      <w:proofErr w:type="spellEnd"/>
+      <w:r>
+        <w:rPr>
+          <w:rFonts w:ascii="Arial" w:hAnsi="Arial" w:cs="Arial"/>
+          <w:b/>
+          <w:bCs/>
+        </w:rPr>
+        <w:t xml:space="preserve">, </w:t>
+      </w:r>
+      <w:proofErr w:type="spellStart"/>
+      <w:r>
+        <w:rPr>
+          <w:rFonts w:ascii="Arial" w:hAnsi="Arial" w:cs="Arial"/>
+          <w:b/>
+          <w:bCs/>
+        </w:rPr>
+        <w:t>cant_den_docentes</w:t>
+      </w:r>
+      <w:proofErr w:type="spellEnd"/>
+      <w:r>
+        <w:rPr>
+          <w:rFonts w:ascii="Arial" w:hAnsi="Arial" w:cs="Arial"/>
+          <w:b/>
+          <w:bCs/>
+        </w:rPr>
+        <w:t xml:space="preserve">, </w:t>
+      </w:r>
+      <w:proofErr w:type="spellStart"/>
+      <w:r>
+        <w:rPr>
+          <w:rFonts w:ascii="Arial" w:hAnsi="Arial" w:cs="Arial"/>
+          <w:b/>
+          <w:bCs/>
+        </w:rPr>
+        <w:t>cant_den_nodocentes</w:t>
+      </w:r>
+      <w:proofErr w:type="spellEnd"/>
+      <w:r>
+        <w:rPr>
+          <w:rFonts w:ascii="Arial" w:hAnsi="Arial" w:cs="Arial"/>
+          <w:b/>
+          <w:bCs/>
+        </w:rPr>
+        <w:t xml:space="preserve">, </w:t>
+      </w:r>
+      <w:proofErr w:type="spellStart"/>
+      <w:r>
+        <w:rPr>
+          <w:rFonts w:ascii="Arial" w:hAnsi="Arial" w:cs="Arial"/>
+          <w:b/>
+          <w:bCs/>
+        </w:rPr>
+        <w:t>cant_den_estudiantes</w:t>
+      </w:r>
+      <w:proofErr w:type="spellEnd"/>
+      <w:r>
+        <w:rPr>
+          <w:rFonts w:ascii="Arial" w:hAnsi="Arial" w:cs="Arial"/>
+          <w:b/>
+          <w:bCs/>
+        </w:rPr>
+        <w:t xml:space="preserve">, </w:t>
+      </w:r>
+      <w:proofErr w:type="spellStart"/>
+      <w:r>
+        <w:rPr>
+          <w:rFonts w:ascii="Arial" w:hAnsi="Arial" w:cs="Arial"/>
+          <w:b/>
+          <w:bCs/>
+        </w:rPr>
+        <w:t>cant_den_graduades</w:t>
+      </w:r>
+      <w:proofErr w:type="spellEnd"/>
+      <w:r>
+        <w:rPr>
+          <w:rFonts w:ascii="Arial" w:hAnsi="Arial" w:cs="Arial"/>
+          <w:b/>
+          <w:bCs/>
+        </w:rPr>
+        <w:t xml:space="preserve">): </w:t>
       </w:r>
       <w:r>
         <w:rPr>
@@ -5250,13 +6988,23 @@
         </w:rPr>
         <w:t xml:space="preserve">Recibe por parámetros datos para el informe, y lo muestra en pantalla de forma alusiva y ordenada. Utiliza las funciones </w:t>
       </w:r>
-      <w:r>
-        <w:rPr>
-          <w:rFonts w:ascii="Arial" w:hAnsi="Arial" w:cs="Arial"/>
-          <w:b/>
-          <w:bCs/>
-        </w:rPr>
-        <w:t>devuelve_genero (identificador)</w:t>
+      <w:proofErr w:type="spellStart"/>
+      <w:r>
+        <w:rPr>
+          <w:rFonts w:ascii="Arial" w:hAnsi="Arial" w:cs="Arial"/>
+          <w:b/>
+          <w:bCs/>
+        </w:rPr>
+        <w:t>devuelve_genero</w:t>
+      </w:r>
+      <w:proofErr w:type="spellEnd"/>
+      <w:r>
+        <w:rPr>
+          <w:rFonts w:ascii="Arial" w:hAnsi="Arial" w:cs="Arial"/>
+          <w:b/>
+          <w:bCs/>
+        </w:rPr>
+        <w:t xml:space="preserve"> (identificador)</w:t>
       </w:r>
       <w:r>
         <w:rPr>
@@ -5266,13 +7014,23 @@
         </w:rPr>
         <w:t xml:space="preserve">, </w:t>
       </w:r>
-      <w:r>
-        <w:rPr>
-          <w:rFonts w:ascii="Arial" w:hAnsi="Arial" w:cs="Arial"/>
-          <w:b/>
-          <w:bCs/>
-        </w:rPr>
-        <w:t>devuelve_genero (identificador)</w:t>
+      <w:proofErr w:type="spellStart"/>
+      <w:r>
+        <w:rPr>
+          <w:rFonts w:ascii="Arial" w:hAnsi="Arial" w:cs="Arial"/>
+          <w:b/>
+          <w:bCs/>
+        </w:rPr>
+        <w:t>devuelve_genero</w:t>
+      </w:r>
+      <w:proofErr w:type="spellEnd"/>
+      <w:r>
+        <w:rPr>
+          <w:rFonts w:ascii="Arial" w:hAnsi="Arial" w:cs="Arial"/>
+          <w:b/>
+          <w:bCs/>
+        </w:rPr>
+        <w:t xml:space="preserve"> (identificador)</w:t>
       </w:r>
       <w:r>
         <w:rPr>
@@ -5288,6 +7046,7 @@
         </w:rPr>
         <w:t xml:space="preserve"> y </w:t>
       </w:r>
+      <w:proofErr w:type="spellStart"/>
       <w:r>
         <w:rPr>
           <w:rFonts w:ascii="Arial" w:hAnsi="Arial" w:cs="Arial"/>
@@ -5296,6 +7055,7 @@
         </w:rPr>
         <w:t>devuelve_situaciones</w:t>
       </w:r>
+      <w:proofErr w:type="spellEnd"/>
       <w:r>
         <w:rPr>
           <w:rFonts w:ascii="Arial" w:hAnsi="Arial" w:cs="Arial"/>
@@ -5317,13 +7077,23 @@
           <w:rFonts w:ascii="Arial" w:hAnsi="Arial" w:cs="Arial"/>
         </w:rPr>
       </w:pPr>
-      <w:r>
-        <w:rPr>
-          <w:rFonts w:ascii="Arial" w:hAnsi="Arial" w:cs="Arial"/>
-          <w:b/>
-          <w:bCs/>
-        </w:rPr>
-        <w:t xml:space="preserve">devuelve_genero (identificador): </w:t>
+      <w:proofErr w:type="spellStart"/>
+      <w:r>
+        <w:rPr>
+          <w:rFonts w:ascii="Arial" w:hAnsi="Arial" w:cs="Arial"/>
+          <w:b/>
+          <w:bCs/>
+        </w:rPr>
+        <w:t>devuelve_genero</w:t>
+      </w:r>
+      <w:proofErr w:type="spellEnd"/>
+      <w:r>
+        <w:rPr>
+          <w:rFonts w:ascii="Arial" w:hAnsi="Arial" w:cs="Arial"/>
+          <w:b/>
+          <w:bCs/>
+        </w:rPr>
+        <w:t xml:space="preserve"> (identificador): </w:t>
       </w:r>
       <w:r>
         <w:rPr>
@@ -5359,6 +7129,7 @@
           <w:lang w:val="es-ES"/>
         </w:rPr>
       </w:pPr>
+      <w:proofErr w:type="spellStart"/>
       <w:r>
         <w:rPr>
           <w:rFonts w:ascii="Arial" w:hAnsi="Arial" w:cs="Arial"/>
@@ -5366,7 +7137,17 @@
           <w:bCs/>
           <w:lang w:val="es-ES"/>
         </w:rPr>
-        <w:t xml:space="preserve">devuelve_clasutro (identificador): </w:t>
+        <w:t>devuelve_clasutro</w:t>
+      </w:r>
+      <w:proofErr w:type="spellEnd"/>
+      <w:r>
+        <w:rPr>
+          <w:rFonts w:ascii="Arial" w:hAnsi="Arial" w:cs="Arial"/>
+          <w:b/>
+          <w:bCs/>
+          <w:lang w:val="es-ES"/>
+        </w:rPr>
+        <w:t xml:space="preserve"> (identificador): </w:t>
       </w:r>
       <w:r>
         <w:rPr>
@@ -5404,6 +7185,7 @@
           <w:rFonts w:ascii="Arial" w:hAnsi="Arial" w:cs="Arial"/>
         </w:rPr>
       </w:pPr>
+      <w:proofErr w:type="spellStart"/>
       <w:r>
         <w:rPr>
           <w:rFonts w:ascii="Arial" w:hAnsi="Arial" w:cs="Arial"/>
@@ -5423,6 +7205,7 @@
         </w:rPr>
         <w:t>situaciones</w:t>
       </w:r>
+      <w:proofErr w:type="spellEnd"/>
       <w:r>
         <w:rPr>
           <w:rFonts w:ascii="Arial" w:hAnsi="Arial" w:cs="Arial"/>
@@ -5460,10 +7243,17 @@
           <w:rFonts w:ascii="Arial" w:hAnsi="Arial" w:cs="Arial"/>
           <w:lang w:val="es-ES"/>
         </w:rPr>
-        <w:t>textual el tipo de denuncia que repressenta</w:t>
-      </w:r>
-      <w:bookmarkStart w:id="0" w:name="_GoBack"/>
-      <w:bookmarkEnd w:id="0"/>
+        <w:t xml:space="preserve">textual el tipo de denuncia que </w:t>
+      </w:r>
+      <w:proofErr w:type="spellStart"/>
+      <w:r>
+        <w:rPr>
+          <w:rFonts w:ascii="Arial" w:hAnsi="Arial" w:cs="Arial"/>
+          <w:lang w:val="es-ES"/>
+        </w:rPr>
+        <w:t>repressenta</w:t>
+      </w:r>
+      <w:proofErr w:type="spellEnd"/>
       <w:r>
         <w:rPr>
           <w:rFonts w:ascii="Arial" w:hAnsi="Arial" w:cs="Arial"/>
@@ -5570,7 +7360,7 @@
         <w:b/>
         <w:noProof/>
       </w:rPr>
-      <w:t>6</w:t>
+      <w:t>7</w:t>
     </w:r>
     <w:r>
       <w:rPr>
@@ -8936,7 +10726,7 @@
 </file>
 
 <file path=customXml/itemProps1.xml><?xml version="1.0" encoding="utf-8"?>
-<ds:datastoreItem xmlns:ds="http://schemas.openxmlformats.org/officeDocument/2006/customXml" ds:itemID="{C5CA43BC-5241-4BE7-8872-7210F4600B19}">
+<ds:datastoreItem xmlns:ds="http://schemas.openxmlformats.org/officeDocument/2006/customXml" ds:itemID="{67CD3C74-375F-45D4-A6EF-B7095F8EEFFF}">
   <ds:schemaRefs>
     <ds:schemaRef ds:uri="http://schemas.openxmlformats.org/officeDocument/2006/bibliography"/>
   </ds:schemaRefs>

</xml_diff>